<commit_message>
caption for conceptual diagram
</commit_message>
<xml_diff>
--- a/SRS/AegleSRS-Peer Review.docx
+++ b/SRS/AegleSRS-Peer Review.docx
@@ -1,6 +1,6 @@
 
 <file path=word/document.xml><?xml version="1.0" encoding="utf-8"?>
-<w:document xmlns:ve="http://schemas.openxmlformats.org/markup-compatibility/2006" xmlns:o="urn:schemas-microsoft-com:office:office" xmlns:r="http://schemas.openxmlformats.org/officeDocument/2006/relationships" xmlns:m="http://schemas.openxmlformats.org/officeDocument/2006/math" xmlns:v="urn:schemas-microsoft-com:vml" xmlns:wp="http://schemas.openxmlformats.org/drawingml/2006/wordprocessingDrawing" xmlns:w10="urn:schemas-microsoft-com:office:word" xmlns:w="http://schemas.openxmlformats.org/wordprocessingml/2006/main" xmlns:wne="http://schemas.microsoft.com/office/word/2006/wordml">
+<w:document xmlns:wpc="http://schemas.microsoft.com/office/word/2010/wordprocessingCanvas" xmlns:mo="http://schemas.microsoft.com/office/mac/office/2008/main" xmlns:mc="http://schemas.openxmlformats.org/markup-compatibility/2006" xmlns:mv="urn:schemas-microsoft-com:mac:vml" xmlns:o="urn:schemas-microsoft-com:office:office" xmlns:r="http://schemas.openxmlformats.org/officeDocument/2006/relationships" xmlns:m="http://schemas.openxmlformats.org/officeDocument/2006/math" xmlns:v="urn:schemas-microsoft-com:vml" xmlns:wp14="http://schemas.microsoft.com/office/word/2010/wordprocessingDrawing" xmlns:wp="http://schemas.openxmlformats.org/drawingml/2006/wordprocessingDrawing" xmlns:w10="urn:schemas-microsoft-com:office:word" xmlns:w="http://schemas.openxmlformats.org/wordprocessingml/2006/main" xmlns:w14="http://schemas.microsoft.com/office/word/2010/wordml" xmlns:wpg="http://schemas.microsoft.com/office/word/2010/wordprocessingGroup" xmlns:wpi="http://schemas.microsoft.com/office/word/2010/wordprocessingInk" xmlns:wne="http://schemas.microsoft.com/office/word/2006/wordml" xmlns:wps="http://schemas.microsoft.com/office/word/2010/wordprocessingShape" mc:Ignorable="w14 wp14">
   <w:body>
     <w:p>
       <w:pPr>
@@ -189,7 +189,7 @@
           <w:insideV w:val="single" w:sz="6" w:space="0" w:color="000080"/>
         </w:tblBorders>
         <w:tblLayout w:type="fixed"/>
-        <w:tblLook w:val="0000"/>
+        <w:tblLook w:val="0000" w:firstRow="0" w:lastRow="0" w:firstColumn="0" w:lastColumn="0" w:noHBand="0" w:noVBand="0"/>
       </w:tblPr>
       <w:tblGrid>
         <w:gridCol w:w="1485"/>
@@ -6077,8 +6077,6 @@
         <w:noBreakHyphen/>
         <w:t>3 Mockup prototype for Search page</w:t>
       </w:r>
-      <w:bookmarkStart w:id="1" w:name="_GoBack"/>
-      <w:bookmarkEnd w:id="1"/>
       <w:r>
         <w:rPr>
           <w:noProof/>
@@ -7126,18 +7124,18 @@
       <w:pPr>
         <w:pStyle w:val="Heading1"/>
       </w:pPr>
-      <w:bookmarkStart w:id="2" w:name="_Toc273018997"/>
-      <w:bookmarkStart w:id="3" w:name="_Toc276298870"/>
+      <w:bookmarkStart w:id="1" w:name="_Toc273018997"/>
+      <w:bookmarkStart w:id="2" w:name="_Toc276298870"/>
       <w:r>
         <w:lastRenderedPageBreak/>
         <w:t>Product Concept</w:t>
       </w:r>
+      <w:bookmarkEnd w:id="1"/>
       <w:bookmarkEnd w:id="2"/>
-      <w:bookmarkEnd w:id="3"/>
-    </w:p>
-    <w:p>
-      <w:bookmarkStart w:id="4" w:name="_Toc392872370"/>
-      <w:bookmarkStart w:id="5" w:name="_Toc273018998"/>
+    </w:p>
+    <w:p>
+      <w:bookmarkStart w:id="3" w:name="_Toc392872370"/>
+      <w:bookmarkStart w:id="4" w:name="_Toc273018998"/>
       <w:r>
         <w:t xml:space="preserve">The following section describes the purpose, use, and intended user audience for the Outreach Storage System. The purpose of OSS is to manage project inventory for Dr. </w:t>
       </w:r>
@@ -7184,7 +7182,7 @@
           <w:numId w:val="0"/>
         </w:numPr>
       </w:pPr>
-      <w:bookmarkStart w:id="6" w:name="_Toc276298871"/>
+      <w:bookmarkStart w:id="5" w:name="_Toc276298871"/>
       <w:r>
         <w:t>1.1</w:t>
       </w:r>
@@ -7194,9 +7192,9 @@
       <w:r>
         <w:t>Purpose and Use</w:t>
       </w:r>
+      <w:bookmarkEnd w:id="3"/>
       <w:bookmarkEnd w:id="4"/>
       <w:bookmarkEnd w:id="5"/>
-      <w:bookmarkEnd w:id="6"/>
     </w:p>
     <w:p>
       <w:r>
@@ -7231,9 +7229,9 @@
           <w:numId w:val="0"/>
         </w:numPr>
       </w:pPr>
-      <w:bookmarkStart w:id="7" w:name="_Toc392872371"/>
-      <w:bookmarkStart w:id="8" w:name="_Toc273018999"/>
-      <w:bookmarkStart w:id="9" w:name="_Toc276298872"/>
+      <w:bookmarkStart w:id="6" w:name="_Toc392872371"/>
+      <w:bookmarkStart w:id="7" w:name="_Toc273018999"/>
+      <w:bookmarkStart w:id="8" w:name="_Toc276298872"/>
       <w:r>
         <w:lastRenderedPageBreak/>
         <w:t>1.2</w:t>
@@ -7244,9 +7242,9 @@
       <w:r>
         <w:t>Intended Audience</w:t>
       </w:r>
+      <w:bookmarkEnd w:id="6"/>
       <w:bookmarkEnd w:id="7"/>
       <w:bookmarkEnd w:id="8"/>
-      <w:bookmarkEnd w:id="9"/>
     </w:p>
     <w:p>
       <w:r>
@@ -7273,7 +7271,7 @@
           <w:noProof/>
         </w:rPr>
         <w:drawing>
-          <wp:inline distT="0" distB="0" distL="0" distR="0">
+          <wp:inline distT="0" distB="0" distL="0" distR="0" wp14:anchorId="43E34715" wp14:editId="012ADAA8">
             <wp:extent cx="5581015" cy="5020310"/>
             <wp:effectExtent l="19050" t="0" r="635" b="0"/>
             <wp:docPr id="1" name="Picture 1" descr="C:\Users\Joe\Desktop\conceptual diagram.png"/>
@@ -7290,7 +7288,7 @@
                     </pic:cNvPicPr>
                   </pic:nvPicPr>
                   <pic:blipFill>
-                    <a:blip r:embed="rId8"/>
+                    <a:blip r:embed="rId9"/>
                     <a:srcRect/>
                     <a:stretch>
                       <a:fillRect/>
@@ -7324,23 +7322,16 @@
         <w:pStyle w:val="Caption"/>
       </w:pPr>
       <w:r>
-        <w:fldChar w:fldCharType="begin"/>
-      </w:r>
-      <w:r>
-        <w:instrText xml:space="preserve"> STYLEREF 1 \s </w:instrText>
-      </w:r>
-      <w:r>
-        <w:fldChar w:fldCharType="separate"/>
-      </w:r>
-      <w:r>
-        <w:rPr>
-          <w:noProof/>
-        </w:rPr>
-        <w:t>1</w:t>
-      </w:r>
-      <w:r>
-        <w:fldChar w:fldCharType="end"/>
-      </w:r>
+        <w:t xml:space="preserve">Figure </w:t>
+      </w:r>
+      <w:fldSimple w:instr=" STYLEREF 1 \s ">
+        <w:r>
+          <w:rPr>
+            <w:noProof/>
+          </w:rPr>
+          <w:t>1</w:t>
+        </w:r>
+      </w:fldSimple>
       <w:r>
         <w:noBreakHyphen/>
       </w:r>
@@ -7355,6 +7346,8 @@
       <w:r>
         <w:t xml:space="preserve"> Conceptual Diagram</w:t>
       </w:r>
+      <w:bookmarkStart w:id="9" w:name="_GoBack"/>
+      <w:bookmarkEnd w:id="9"/>
     </w:p>
     <w:p>
       <w:pPr>
@@ -7421,15 +7414,15 @@
         <w:t xml:space="preserve">Each </w:t>
       </w:r>
       <w:r>
-        <w:t xml:space="preserve">item will be assigned to a general category that describes its function, such as electronics, crafts, etc. Each item will also be assigned to a crate which will store the items inside the </w:t>
+        <w:t xml:space="preserve">item will be assigned to a general category that describes its function, such as electronics, crafts, etc. Each item will also be assigned to a </w:t>
       </w:r>
       <w:proofErr w:type="gramStart"/>
       <w:r>
-        <w:t>storeroom,</w:t>
+        <w:t>crate which</w:t>
       </w:r>
       <w:proofErr w:type="gramEnd"/>
       <w:r>
-        <w:t xml:space="preserve"> these crates can themselves be assigned to categories. Finally, items may also be assigned to user defined projects of which they are a component of.</w:t>
+        <w:t xml:space="preserve"> will store the items inside the storeroom, these crates can themselves be assigned to categories. Finally, items may also be assigned to user defined projects of which they are a component of.</w:t>
       </w:r>
     </w:p>
     <w:p/>
@@ -7462,7 +7455,7 @@
       <w:tblPr>
         <w:tblStyle w:val="TableGrid"/>
         <w:tblW w:w="0" w:type="auto"/>
-        <w:tblLook w:val="04A0"/>
+        <w:tblLook w:val="04A0" w:firstRow="1" w:lastRow="0" w:firstColumn="1" w:lastColumn="0" w:noHBand="0" w:noVBand="1"/>
       </w:tblPr>
       <w:tblGrid>
         <w:gridCol w:w="1818"/>
@@ -8672,25 +8665,51 @@
       <w:r>
         <w:t xml:space="preserve">Table </w:t>
       </w:r>
-      <w:fldSimple w:instr=" STYLEREF 1 \s ">
-        <w:r>
-          <w:rPr>
-            <w:noProof/>
-          </w:rPr>
-          <w:t>2</w:t>
-        </w:r>
-      </w:fldSimple>
+      <w:r>
+        <w:fldChar w:fldCharType="begin"/>
+      </w:r>
+      <w:r>
+        <w:instrText xml:space="preserve"> STYLEREF 1 \s </w:instrText>
+      </w:r>
+      <w:r>
+        <w:fldChar w:fldCharType="separate"/>
+      </w:r>
+      <w:r>
+        <w:rPr>
+          <w:noProof/>
+        </w:rPr>
+        <w:t>2</w:t>
+      </w:r>
+      <w:r>
+        <w:rPr>
+          <w:noProof/>
+        </w:rPr>
+        <w:fldChar w:fldCharType="end"/>
+      </w:r>
       <w:r>
         <w:noBreakHyphen/>
       </w:r>
-      <w:fldSimple w:instr=" SEQ Table \* ARABIC \s 1 ">
-        <w:r>
-          <w:rPr>
-            <w:noProof/>
-          </w:rPr>
-          <w:t>1</w:t>
-        </w:r>
-      </w:fldSimple>
+      <w:r>
+        <w:fldChar w:fldCharType="begin"/>
+      </w:r>
+      <w:r>
+        <w:instrText xml:space="preserve"> SEQ Table \* ARABIC \s 1 </w:instrText>
+      </w:r>
+      <w:r>
+        <w:fldChar w:fldCharType="separate"/>
+      </w:r>
+      <w:r>
+        <w:rPr>
+          <w:noProof/>
+        </w:rPr>
+        <w:t>1</w:t>
+      </w:r>
+      <w:r>
+        <w:rPr>
+          <w:noProof/>
+        </w:rPr>
+        <w:fldChar w:fldCharType="end"/>
+      </w:r>
       <w:r>
         <w:t xml:space="preserve"> Table of inputs and outputs</w:t>
       </w:r>
@@ -8735,7 +8754,7 @@
           <w:noProof/>
         </w:rPr>
         <w:drawing>
-          <wp:inline distT="0" distB="0" distL="0" distR="0">
+          <wp:inline distT="0" distB="0" distL="0" distR="0" wp14:anchorId="64131354" wp14:editId="4AD9757A">
             <wp:extent cx="5943600" cy="3390900"/>
             <wp:effectExtent l="0" t="0" r="0" b="12700"/>
             <wp:docPr id="9" name="Picture 9" descr="C:\Users\Joe\Desktop\srs img\login (2).png"/>
@@ -8752,10 +8771,10 @@
                     </pic:cNvPicPr>
                   </pic:nvPicPr>
                   <pic:blipFill>
-                    <a:blip r:embed="rId9">
+                    <a:blip r:embed="rId10">
                       <a:extLst>
                         <a:ext uri="{28A0092B-C50C-407E-A947-70E740481C1C}">
-                          <a14:useLocalDpi xmlns:a14="http://schemas.microsoft.com/office/drawing/2010/main" xmlns:wps="http://schemas.microsoft.com/office/word/2010/wordprocessingShape" xmlns:wpi="http://schemas.microsoft.com/office/word/2010/wordprocessingInk" xmlns:wpg="http://schemas.microsoft.com/office/word/2010/wordprocessingGroup" xmlns:w14="http://schemas.microsoft.com/office/word/2010/wordml" xmlns:w="http://schemas.openxmlformats.org/wordprocessingml/2006/main" xmlns:w10="urn:schemas-microsoft-com:office:word" xmlns:wp14="http://schemas.microsoft.com/office/word/2010/wordprocessingDrawing" xmlns:v="urn:schemas-microsoft-com:vml" xmlns:o="urn:schemas-microsoft-com:office:office" xmlns:mv="urn:schemas-microsoft-com:mac:vml" xmlns:mc="http://schemas.openxmlformats.org/markup-compatibility/2006" xmlns:mo="http://schemas.microsoft.com/office/mac/office/2008/main" xmlns:wpc="http://schemas.microsoft.com/office/word/2010/wordprocessingCanvas" xmlns="" val="0"/>
+                          <a14:useLocalDpi xmlns:a14="http://schemas.microsoft.com/office/drawing/2010/main" val="0"/>
                         </a:ext>
                       </a:extLst>
                     </a:blip>
@@ -8832,7 +8851,7 @@
         </w:rPr>
         <w:lastRenderedPageBreak/>
         <w:drawing>
-          <wp:inline distT="0" distB="0" distL="0" distR="0">
+          <wp:inline distT="0" distB="0" distL="0" distR="0" wp14:anchorId="137CA735" wp14:editId="30276696">
             <wp:extent cx="5943600" cy="3408045"/>
             <wp:effectExtent l="0" t="0" r="0" b="0"/>
             <wp:docPr id="10" name="Picture 10" descr="C:\Users\Joe\Desktop\srs img\registration (2).png"/>
@@ -8849,10 +8868,10 @@
                     </pic:cNvPicPr>
                   </pic:nvPicPr>
                   <pic:blipFill>
-                    <a:blip r:embed="rId10">
+                    <a:blip r:embed="rId11">
                       <a:extLst>
                         <a:ext uri="{28A0092B-C50C-407E-A947-70E740481C1C}">
-                          <a14:useLocalDpi xmlns:a14="http://schemas.microsoft.com/office/drawing/2010/main" xmlns:wps="http://schemas.microsoft.com/office/word/2010/wordprocessingShape" xmlns:wpi="http://schemas.microsoft.com/office/word/2010/wordprocessingInk" xmlns:wpg="http://schemas.microsoft.com/office/word/2010/wordprocessingGroup" xmlns:w14="http://schemas.microsoft.com/office/word/2010/wordml" xmlns:w="http://schemas.openxmlformats.org/wordprocessingml/2006/main" xmlns:w10="urn:schemas-microsoft-com:office:word" xmlns:wp14="http://schemas.microsoft.com/office/word/2010/wordprocessingDrawing" xmlns:v="urn:schemas-microsoft-com:vml" xmlns:o="urn:schemas-microsoft-com:office:office" xmlns:mv="urn:schemas-microsoft-com:mac:vml" xmlns:mc="http://schemas.openxmlformats.org/markup-compatibility/2006" xmlns:mo="http://schemas.microsoft.com/office/mac/office/2008/main" xmlns:wpc="http://schemas.microsoft.com/office/word/2010/wordprocessingCanvas" xmlns="" val="0"/>
+                          <a14:useLocalDpi xmlns:a14="http://schemas.microsoft.com/office/drawing/2010/main" val="0"/>
                         </a:ext>
                       </a:extLst>
                     </a:blip>
@@ -8931,7 +8950,7 @@
           <w:noProof/>
         </w:rPr>
         <w:drawing>
-          <wp:inline distT="0" distB="0" distL="0" distR="0">
+          <wp:inline distT="0" distB="0" distL="0" distR="0" wp14:anchorId="72974329" wp14:editId="2FF85E5A">
             <wp:extent cx="5943600" cy="3420745"/>
             <wp:effectExtent l="0" t="0" r="0" b="8255"/>
             <wp:docPr id="14" name="Picture 14" descr="C:\Users\Joe\Desktop\srs img\item description (2).png"/>
@@ -8948,10 +8967,10 @@
                     </pic:cNvPicPr>
                   </pic:nvPicPr>
                   <pic:blipFill>
-                    <a:blip r:embed="rId11">
+                    <a:blip r:embed="rId12">
                       <a:extLst>
                         <a:ext uri="{28A0092B-C50C-407E-A947-70E740481C1C}">
-                          <a14:useLocalDpi xmlns:a14="http://schemas.microsoft.com/office/drawing/2010/main" xmlns:wps="http://schemas.microsoft.com/office/word/2010/wordprocessingShape" xmlns:wpi="http://schemas.microsoft.com/office/word/2010/wordprocessingInk" xmlns:wpg="http://schemas.microsoft.com/office/word/2010/wordprocessingGroup" xmlns:w14="http://schemas.microsoft.com/office/word/2010/wordml" xmlns:w="http://schemas.openxmlformats.org/wordprocessingml/2006/main" xmlns:w10="urn:schemas-microsoft-com:office:word" xmlns:wp14="http://schemas.microsoft.com/office/word/2010/wordprocessingDrawing" xmlns:v="urn:schemas-microsoft-com:vml" xmlns:o="urn:schemas-microsoft-com:office:office" xmlns:mv="urn:schemas-microsoft-com:mac:vml" xmlns:mc="http://schemas.openxmlformats.org/markup-compatibility/2006" xmlns:mo="http://schemas.microsoft.com/office/mac/office/2008/main" xmlns:wpc="http://schemas.microsoft.com/office/word/2010/wordprocessingCanvas" xmlns="" val="0"/>
+                          <a14:useLocalDpi xmlns:a14="http://schemas.microsoft.com/office/drawing/2010/main" val="0"/>
                         </a:ext>
                       </a:extLst>
                     </a:blip>
@@ -9026,7 +9045,7 @@
           <w:noProof/>
         </w:rPr>
         <w:drawing>
-          <wp:inline distT="0" distB="0" distL="0" distR="0">
+          <wp:inline distT="0" distB="0" distL="0" distR="0" wp14:anchorId="6648703E" wp14:editId="0406FAA8">
             <wp:extent cx="5943600" cy="3393457"/>
             <wp:effectExtent l="0" t="0" r="0" b="0"/>
             <wp:docPr id="11" name="Picture 11" descr="C:\Users\Joe\Desktop\srs img\dashboard (2).png"/>
@@ -9043,10 +9062,10 @@
                     </pic:cNvPicPr>
                   </pic:nvPicPr>
                   <pic:blipFill>
-                    <a:blip r:embed="rId12">
+                    <a:blip r:embed="rId13">
                       <a:extLst>
                         <a:ext uri="{28A0092B-C50C-407E-A947-70E740481C1C}">
-                          <a14:useLocalDpi xmlns:a14="http://schemas.microsoft.com/office/drawing/2010/main" xmlns:wps="http://schemas.microsoft.com/office/word/2010/wordprocessingShape" xmlns:wpi="http://schemas.microsoft.com/office/word/2010/wordprocessingInk" xmlns:wpg="http://schemas.microsoft.com/office/word/2010/wordprocessingGroup" xmlns:w14="http://schemas.microsoft.com/office/word/2010/wordml" xmlns:w="http://schemas.openxmlformats.org/wordprocessingml/2006/main" xmlns:w10="urn:schemas-microsoft-com:office:word" xmlns:wp14="http://schemas.microsoft.com/office/word/2010/wordprocessingDrawing" xmlns:v="urn:schemas-microsoft-com:vml" xmlns:o="urn:schemas-microsoft-com:office:office" xmlns:mv="urn:schemas-microsoft-com:mac:vml" xmlns:mc="http://schemas.openxmlformats.org/markup-compatibility/2006" xmlns:mo="http://schemas.microsoft.com/office/mac/office/2008/main" xmlns:wpc="http://schemas.microsoft.com/office/word/2010/wordprocessingCanvas" xmlns="" val="0"/>
+                          <a14:useLocalDpi xmlns:a14="http://schemas.microsoft.com/office/drawing/2010/main" val="0"/>
                         </a:ext>
                       </a:extLst>
                     </a:blip>
@@ -9140,7 +9159,7 @@
     </w:p>
     <w:p>
       <w:pPr>
-        <w:spacing w:afterLines="200"/>
+        <w:spacing w:afterLines="200" w:after="480"/>
         <w:rPr>
           <w:rFonts w:cs="Times New Roman"/>
           <w:szCs w:val="24"/>
@@ -9212,7 +9231,7 @@
     </w:p>
     <w:p>
       <w:pPr>
-        <w:spacing w:afterLines="200"/>
+        <w:spacing w:afterLines="200" w:after="480"/>
         <w:rPr>
           <w:rFonts w:cs="Times New Roman"/>
           <w:szCs w:val="24"/>
@@ -9234,7 +9253,7 @@
           <w:ilvl w:val="0"/>
           <w:numId w:val="22"/>
         </w:numPr>
-        <w:spacing w:afterLines="200"/>
+        <w:spacing w:afterLines="200" w:after="480"/>
         <w:rPr>
           <w:rFonts w:cs="Times New Roman"/>
           <w:szCs w:val="24"/>
@@ -9389,7 +9408,7 @@
           <w:ilvl w:val="1"/>
           <w:numId w:val="22"/>
         </w:numPr>
-        <w:spacing w:afterLines="200"/>
+        <w:spacing w:afterLines="200" w:after="480"/>
         <w:rPr>
           <w:rFonts w:cs="Times New Roman"/>
           <w:b/>
@@ -9420,7 +9439,7 @@
           <w:ilvl w:val="1"/>
           <w:numId w:val="22"/>
         </w:numPr>
-        <w:spacing w:afterLines="200"/>
+        <w:spacing w:afterLines="200" w:after="480"/>
         <w:rPr>
           <w:rFonts w:cs="Times New Roman"/>
           <w:b/>
@@ -9467,7 +9486,7 @@
           <w:ilvl w:val="1"/>
           <w:numId w:val="22"/>
         </w:numPr>
-        <w:spacing w:afterLines="200"/>
+        <w:spacing w:afterLines="200" w:after="480"/>
         <w:rPr>
           <w:rFonts w:cs="Times New Roman"/>
           <w:b/>
@@ -9506,7 +9525,7 @@
           <w:ilvl w:val="1"/>
           <w:numId w:val="22"/>
         </w:numPr>
-        <w:spacing w:afterLines="200"/>
+        <w:spacing w:afterLines="200" w:after="480"/>
         <w:rPr>
           <w:rFonts w:cs="Times New Roman"/>
           <w:szCs w:val="24"/>
@@ -9565,7 +9584,7 @@
           <w:ilvl w:val="2"/>
           <w:numId w:val="22"/>
         </w:numPr>
-        <w:spacing w:afterLines="200"/>
+        <w:spacing w:afterLines="200" w:after="480"/>
         <w:rPr>
           <w:rFonts w:cs="Times New Roman"/>
           <w:szCs w:val="24"/>
@@ -9608,7 +9627,7 @@
           <w:ilvl w:val="2"/>
           <w:numId w:val="22"/>
         </w:numPr>
-        <w:spacing w:afterLines="200"/>
+        <w:spacing w:afterLines="200" w:after="480"/>
         <w:rPr>
           <w:rFonts w:cs="Times New Roman"/>
           <w:szCs w:val="24"/>
@@ -9681,7 +9700,7 @@
           <w:ilvl w:val="1"/>
           <w:numId w:val="22"/>
         </w:numPr>
-        <w:spacing w:afterLines="200"/>
+        <w:spacing w:afterLines="200" w:after="480"/>
         <w:rPr>
           <w:rFonts w:cs="Times New Roman"/>
           <w:szCs w:val="24"/>
@@ -9713,7 +9732,7 @@
     <w:p>
       <w:pPr>
         <w:pStyle w:val="ListParagraph"/>
-        <w:spacing w:afterLines="200"/>
+        <w:spacing w:afterLines="200" w:after="480"/>
         <w:rPr>
           <w:rFonts w:cs="Times New Roman"/>
           <w:szCs w:val="24"/>
@@ -9727,7 +9746,7 @@
           <w:ilvl w:val="0"/>
           <w:numId w:val="22"/>
         </w:numPr>
-        <w:spacing w:afterLines="200"/>
+        <w:spacing w:afterLines="200" w:after="480"/>
         <w:rPr>
           <w:rFonts w:cs="Times New Roman"/>
           <w:szCs w:val="24"/>
@@ -9903,7 +9922,7 @@
           <w:ilvl w:val="1"/>
           <w:numId w:val="22"/>
         </w:numPr>
-        <w:spacing w:afterLines="200"/>
+        <w:spacing w:afterLines="200" w:after="480"/>
         <w:rPr>
           <w:rFonts w:cs="Times New Roman"/>
           <w:b/>
@@ -9926,7 +9945,7 @@
           <w:ilvl w:val="1"/>
           <w:numId w:val="22"/>
         </w:numPr>
-        <w:spacing w:afterLines="200"/>
+        <w:spacing w:afterLines="200" w:after="480"/>
         <w:rPr>
           <w:rFonts w:cs="Times New Roman"/>
           <w:b/>
@@ -9994,7 +10013,7 @@
           <w:ilvl w:val="1"/>
           <w:numId w:val="22"/>
         </w:numPr>
-        <w:spacing w:afterLines="200"/>
+        <w:spacing w:afterLines="200" w:after="480"/>
         <w:rPr>
           <w:rFonts w:cs="Times New Roman"/>
           <w:b/>
@@ -10017,7 +10036,7 @@
           <w:ilvl w:val="1"/>
           <w:numId w:val="22"/>
         </w:numPr>
-        <w:spacing w:afterLines="200"/>
+        <w:spacing w:afterLines="200" w:after="480"/>
         <w:rPr>
           <w:rFonts w:cs="Times New Roman"/>
           <w:b/>
@@ -10070,7 +10089,7 @@
           <w:ilvl w:val="1"/>
           <w:numId w:val="22"/>
         </w:numPr>
-        <w:spacing w:afterLines="200"/>
+        <w:spacing w:afterLines="200" w:after="480"/>
         <w:rPr>
           <w:rFonts w:cs="Times New Roman"/>
           <w:szCs w:val="24"/>
@@ -10099,7 +10118,7 @@
           <w:ilvl w:val="2"/>
           <w:numId w:val="22"/>
         </w:numPr>
-        <w:spacing w:afterLines="200"/>
+        <w:spacing w:afterLines="200" w:after="480"/>
         <w:rPr>
           <w:rFonts w:cs="Times New Roman"/>
           <w:szCs w:val="24"/>
@@ -10128,7 +10147,7 @@
           <w:ilvl w:val="2"/>
           <w:numId w:val="22"/>
         </w:numPr>
-        <w:spacing w:afterLines="200"/>
+        <w:spacing w:afterLines="200" w:after="480"/>
         <w:rPr>
           <w:rFonts w:cs="Times New Roman"/>
           <w:szCs w:val="24"/>
@@ -10179,7 +10198,7 @@
           <w:ilvl w:val="1"/>
           <w:numId w:val="22"/>
         </w:numPr>
-        <w:spacing w:afterLines="200"/>
+        <w:spacing w:afterLines="200" w:after="480"/>
         <w:rPr>
           <w:rFonts w:cs="Times New Roman"/>
           <w:szCs w:val="24"/>
@@ -10218,7 +10237,7 @@
     <w:p>
       <w:pPr>
         <w:pStyle w:val="ListParagraph"/>
-        <w:spacing w:afterLines="200"/>
+        <w:spacing w:afterLines="200" w:after="480"/>
         <w:ind w:left="1440"/>
         <w:rPr>
           <w:rFonts w:cs="Times New Roman"/>
@@ -10233,7 +10252,7 @@
           <w:ilvl w:val="0"/>
           <w:numId w:val="22"/>
         </w:numPr>
-        <w:spacing w:afterLines="200"/>
+        <w:spacing w:afterLines="200" w:after="480"/>
         <w:rPr>
           <w:rFonts w:cs="Times New Roman"/>
           <w:szCs w:val="24"/>
@@ -10297,7 +10316,7 @@
           <w:ilvl w:val="1"/>
           <w:numId w:val="22"/>
         </w:numPr>
-        <w:spacing w:afterLines="200"/>
+        <w:spacing w:afterLines="200" w:after="480"/>
         <w:rPr>
           <w:rFonts w:cs="Times New Roman"/>
           <w:szCs w:val="24"/>
@@ -10341,7 +10360,7 @@
           <w:ilvl w:val="1"/>
           <w:numId w:val="22"/>
         </w:numPr>
-        <w:spacing w:afterLines="200"/>
+        <w:spacing w:afterLines="200" w:after="480"/>
         <w:rPr>
           <w:rFonts w:cs="Times New Roman"/>
           <w:szCs w:val="24"/>
@@ -10408,7 +10427,7 @@
           <w:ilvl w:val="1"/>
           <w:numId w:val="22"/>
         </w:numPr>
-        <w:spacing w:afterLines="200"/>
+        <w:spacing w:afterLines="200" w:after="480"/>
         <w:rPr>
           <w:rFonts w:cs="Times New Roman"/>
           <w:b/>
@@ -10454,7 +10473,7 @@
           <w:ilvl w:val="1"/>
           <w:numId w:val="22"/>
         </w:numPr>
-        <w:spacing w:afterLines="200"/>
+        <w:spacing w:afterLines="200" w:after="480"/>
         <w:rPr>
           <w:rFonts w:cs="Times New Roman"/>
           <w:b/>
@@ -10485,7 +10504,7 @@
           <w:ilvl w:val="1"/>
           <w:numId w:val="22"/>
         </w:numPr>
-        <w:spacing w:afterLines="200"/>
+        <w:spacing w:afterLines="200" w:after="480"/>
         <w:rPr>
           <w:rFonts w:cs="Times New Roman"/>
           <w:b/>
@@ -10516,7 +10535,7 @@
           <w:ilvl w:val="1"/>
           <w:numId w:val="22"/>
         </w:numPr>
-        <w:spacing w:afterLines="200"/>
+        <w:spacing w:afterLines="200" w:after="480"/>
         <w:rPr>
           <w:rFonts w:cs="Times New Roman"/>
           <w:b/>
@@ -10562,7 +10581,7 @@
           <w:ilvl w:val="1"/>
           <w:numId w:val="22"/>
         </w:numPr>
-        <w:spacing w:afterLines="200"/>
+        <w:spacing w:afterLines="200" w:after="480"/>
         <w:rPr>
           <w:rFonts w:cs="Times New Roman"/>
           <w:b/>
@@ -10596,7 +10615,7 @@
     <w:p>
       <w:pPr>
         <w:pStyle w:val="ListParagraph"/>
-        <w:spacing w:afterLines="200"/>
+        <w:spacing w:afterLines="200" w:after="480"/>
         <w:rPr>
           <w:rFonts w:cs="Times New Roman"/>
           <w:szCs w:val="24"/>
@@ -10610,7 +10629,7 @@
           <w:ilvl w:val="0"/>
           <w:numId w:val="22"/>
         </w:numPr>
-        <w:spacing w:afterLines="200"/>
+        <w:spacing w:afterLines="200" w:after="480"/>
         <w:rPr>
           <w:rFonts w:cs="Times New Roman"/>
           <w:szCs w:val="24"/>
@@ -10685,7 +10704,7 @@
     <w:p>
       <w:pPr>
         <w:pStyle w:val="ListParagraph"/>
-        <w:spacing w:afterLines="200"/>
+        <w:spacing w:afterLines="200" w:after="480"/>
         <w:rPr>
           <w:rFonts w:cs="Times New Roman"/>
           <w:szCs w:val="24"/>
@@ -10699,7 +10718,7 @@
           <w:ilvl w:val="0"/>
           <w:numId w:val="22"/>
         </w:numPr>
-        <w:spacing w:afterLines="200"/>
+        <w:spacing w:afterLines="200" w:after="480"/>
         <w:rPr>
           <w:rFonts w:cs="Times New Roman"/>
           <w:szCs w:val="24"/>
@@ -10724,7 +10743,7 @@
     </w:p>
     <w:p>
       <w:pPr>
-        <w:spacing w:afterLines="200"/>
+        <w:spacing w:afterLines="200" w:after="480"/>
         <w:rPr>
           <w:rFonts w:cs="Times New Roman"/>
           <w:szCs w:val="24"/>
@@ -10746,7 +10765,7 @@
           <w:ilvl w:val="0"/>
           <w:numId w:val="23"/>
         </w:numPr>
-        <w:spacing w:afterLines="200"/>
+        <w:spacing w:afterLines="200" w:after="480"/>
         <w:rPr>
           <w:rFonts w:cs="Times New Roman"/>
           <w:szCs w:val="24"/>
@@ -10872,7 +10891,7 @@
     <w:p>
       <w:pPr>
         <w:pStyle w:val="ListParagraph"/>
-        <w:spacing w:afterLines="200"/>
+        <w:spacing w:afterLines="200" w:after="480"/>
         <w:ind w:left="360"/>
         <w:rPr>
           <w:rFonts w:cs="Times New Roman"/>
@@ -10887,7 +10906,7 @@
           <w:ilvl w:val="0"/>
           <w:numId w:val="23"/>
         </w:numPr>
-        <w:spacing w:afterLines="200"/>
+        <w:spacing w:afterLines="200" w:after="480"/>
         <w:rPr>
           <w:rFonts w:cs="Times New Roman"/>
           <w:szCs w:val="24"/>
@@ -10976,7 +10995,7 @@
     <w:p>
       <w:pPr>
         <w:pStyle w:val="ListParagraph"/>
-        <w:spacing w:afterLines="200"/>
+        <w:spacing w:afterLines="200" w:after="480"/>
         <w:rPr>
           <w:rFonts w:cs="Times New Roman"/>
           <w:szCs w:val="24"/>
@@ -10990,7 +11009,7 @@
           <w:ilvl w:val="0"/>
           <w:numId w:val="23"/>
         </w:numPr>
-        <w:spacing w:afterLines="200"/>
+        <w:spacing w:afterLines="200" w:after="480"/>
         <w:rPr>
           <w:rFonts w:cs="Times New Roman"/>
           <w:szCs w:val="24"/>
@@ -11015,7 +11034,7 @@
     <w:p>
       <w:pPr>
         <w:pStyle w:val="ListParagraph"/>
-        <w:spacing w:afterLines="200"/>
+        <w:spacing w:afterLines="200" w:after="480"/>
         <w:ind w:left="360"/>
         <w:rPr>
           <w:rFonts w:cs="Times New Roman"/>
@@ -11030,7 +11049,7 @@
           <w:ilvl w:val="0"/>
           <w:numId w:val="23"/>
         </w:numPr>
-        <w:spacing w:afterLines="200"/>
+        <w:spacing w:afterLines="200" w:after="480"/>
         <w:rPr>
           <w:rFonts w:cs="Times New Roman"/>
           <w:szCs w:val="24"/>
@@ -11069,7 +11088,7 @@
     <w:p>
       <w:pPr>
         <w:pStyle w:val="ListParagraph"/>
-        <w:spacing w:afterLines="200"/>
+        <w:spacing w:afterLines="200" w:after="480"/>
         <w:ind w:left="360"/>
         <w:rPr>
           <w:rFonts w:cs="Times New Roman"/>
@@ -11084,7 +11103,7 @@
           <w:ilvl w:val="0"/>
           <w:numId w:val="23"/>
         </w:numPr>
-        <w:spacing w:afterLines="200"/>
+        <w:spacing w:afterLines="200" w:after="480"/>
         <w:rPr>
           <w:rFonts w:cs="Times New Roman"/>
           <w:szCs w:val="40"/>
@@ -11122,7 +11141,7 @@
     </w:p>
     <w:p>
       <w:pPr>
-        <w:spacing w:afterLines="200"/>
+        <w:spacing w:afterLines="200" w:after="480"/>
         <w:rPr>
           <w:rFonts w:cs="Times New Roman"/>
           <w:b/>
@@ -11145,7 +11164,7 @@
           <w:ilvl w:val="0"/>
           <w:numId w:val="34"/>
         </w:numPr>
-        <w:spacing w:afterLines="200"/>
+        <w:spacing w:afterLines="200" w:after="480"/>
         <w:rPr>
           <w:rFonts w:cs="Times New Roman"/>
           <w:b/>
@@ -11170,7 +11189,7 @@
     <w:p>
       <w:pPr>
         <w:pStyle w:val="ListParagraph"/>
-        <w:spacing w:afterLines="200"/>
+        <w:spacing w:afterLines="200" w:after="480"/>
         <w:ind w:left="1080"/>
         <w:rPr>
           <w:rFonts w:cs="Times New Roman"/>
@@ -11186,7 +11205,7 @@
           <w:ilvl w:val="0"/>
           <w:numId w:val="34"/>
         </w:numPr>
-        <w:spacing w:afterLines="200"/>
+        <w:spacing w:afterLines="200" w:after="480"/>
         <w:rPr>
           <w:rFonts w:cs="Times New Roman"/>
           <w:b/>
@@ -11218,7 +11237,7 @@
           <w:ilvl w:val="0"/>
           <w:numId w:val="34"/>
         </w:numPr>
-        <w:spacing w:afterLines="200"/>
+        <w:spacing w:afterLines="200" w:after="480"/>
         <w:rPr>
           <w:rFonts w:cs="Times New Roman"/>
           <w:b/>
@@ -11264,7 +11283,7 @@
           <w:ilvl w:val="0"/>
           <w:numId w:val="34"/>
         </w:numPr>
-        <w:spacing w:afterLines="200"/>
+        <w:spacing w:afterLines="200" w:after="480"/>
         <w:rPr>
           <w:rFonts w:cs="Times New Roman"/>
           <w:b/>
@@ -11296,7 +11315,7 @@
           <w:ilvl w:val="0"/>
           <w:numId w:val="34"/>
         </w:numPr>
-        <w:spacing w:afterLines="200"/>
+        <w:spacing w:afterLines="200" w:after="480"/>
         <w:rPr>
           <w:rFonts w:cs="Times New Roman"/>
           <w:b/>
@@ -16321,7 +16340,6 @@
       </w:pPr>
       <w:bookmarkStart w:id="75" w:name="_Toc276298912"/>
       <w:r>
-        <w:lastRenderedPageBreak/>
         <w:t>9.3</w:t>
       </w:r>
       <w:r>
@@ -16538,7 +16556,6 @@
         </w:rPr>
       </w:pPr>
       <w:r>
-        <w:lastRenderedPageBreak/>
         <w:t xml:space="preserve">9.5.2 </w:t>
       </w:r>
       <w:r>
@@ -16713,7 +16730,6 @@
       </w:pPr>
       <w:bookmarkStart w:id="79" w:name="_Toc276298916"/>
       <w:r>
-        <w:lastRenderedPageBreak/>
         <w:t>9.7</w:t>
       </w:r>
       <w:r>
@@ -16812,7 +16828,6 @@
       </w:pPr>
       <w:bookmarkStart w:id="80" w:name="_Toc276298917"/>
       <w:r>
-        <w:lastRenderedPageBreak/>
         <w:t>Use Cases</w:t>
       </w:r>
       <w:bookmarkEnd w:id="73"/>
@@ -17137,7 +17152,6 @@
       </w:pPr>
       <w:bookmarkStart w:id="84" w:name="_Toc276298920"/>
       <w:r>
-        <w:lastRenderedPageBreak/>
         <w:t>10.3</w:t>
       </w:r>
       <w:r>
@@ -17421,7 +17435,6 @@
       </w:pPr>
       <w:bookmarkStart w:id="86" w:name="_Toc276298922"/>
       <w:r>
-        <w:lastRenderedPageBreak/>
         <w:t>10.5</w:t>
       </w:r>
       <w:r>
@@ -17768,7 +17781,6 @@
       </w:pPr>
       <w:bookmarkStart w:id="89" w:name="_Toc276298925"/>
       <w:r>
-        <w:lastRenderedPageBreak/>
         <w:t>10.8</w:t>
       </w:r>
       <w:r>
@@ -18193,7 +18205,6 @@
       </w:pPr>
       <w:bookmarkStart w:id="92" w:name="_Toc276298928"/>
       <w:r>
-        <w:lastRenderedPageBreak/>
         <w:t>10.11</w:t>
       </w:r>
       <w:r>
@@ -18321,90 +18332,11 @@
         <w:rPr>
           <w:noProof/>
         </w:rPr>
-        <w:lastRenderedPageBreak/>
         <w:drawing>
-          <wp:inline distT="0" distB="0" distL="0" distR="0">
+          <wp:inline distT="0" distB="0" distL="0" distR="0" wp14:anchorId="1ACAA360" wp14:editId="6AEA5105">
             <wp:extent cx="5943600" cy="3470275"/>
             <wp:effectExtent l="0" t="0" r="0" b="0"/>
             <wp:docPr id="7" name="Picture 7"/>
-            <wp:cNvGraphicFramePr>
-              <a:graphicFrameLocks xmlns:a="http://schemas.openxmlformats.org/drawingml/2006/main" noChangeAspect="1"/>
-            </wp:cNvGraphicFramePr>
-            <a:graphic xmlns:a="http://schemas.openxmlformats.org/drawingml/2006/main">
-              <a:graphicData uri="http://schemas.openxmlformats.org/drawingml/2006/picture">
-                <pic:pic xmlns:pic="http://schemas.openxmlformats.org/drawingml/2006/picture">
-                  <pic:nvPicPr>
-                    <pic:cNvPr id="0" name=""/>
-                    <pic:cNvPicPr/>
-                  </pic:nvPicPr>
-                  <pic:blipFill>
-                    <a:blip r:embed="rId13"/>
-                    <a:stretch>
-                      <a:fillRect/>
-                    </a:stretch>
-                  </pic:blipFill>
-                  <pic:spPr>
-                    <a:xfrm>
-                      <a:off x="0" y="0"/>
-                      <a:ext cx="5943600" cy="3470275"/>
-                    </a:xfrm>
-                    <a:prstGeom prst="rect">
-                      <a:avLst/>
-                    </a:prstGeom>
-                  </pic:spPr>
-                </pic:pic>
-              </a:graphicData>
-            </a:graphic>
-          </wp:inline>
-        </w:drawing>
-      </w:r>
-    </w:p>
-    <w:p>
-      <w:pPr>
-        <w:pStyle w:val="Caption"/>
-      </w:pPr>
-      <w:bookmarkStart w:id="93" w:name="_Toc276298775"/>
-      <w:r>
-        <w:t xml:space="preserve">Figure </w:t>
-      </w:r>
-      <w:fldSimple w:instr=" STYLEREF 1 \s ">
-        <w:r>
-          <w:rPr>
-            <w:noProof/>
-          </w:rPr>
-          <w:t>10</w:t>
-        </w:r>
-      </w:fldSimple>
-      <w:r>
-        <w:noBreakHyphen/>
-      </w:r>
-      <w:fldSimple w:instr=" SEQ Figure \* ARABIC \s 1 ">
-        <w:r>
-          <w:rPr>
-            <w:noProof/>
-          </w:rPr>
-          <w:t>1</w:t>
-        </w:r>
-      </w:fldSimple>
-      <w:r>
-        <w:t xml:space="preserve"> Login and Registration System</w:t>
-      </w:r>
-      <w:bookmarkEnd w:id="93"/>
-    </w:p>
-    <w:p>
-      <w:pPr>
-        <w:keepNext/>
-      </w:pPr>
-      <w:r>
-        <w:rPr>
-          <w:noProof/>
-        </w:rPr>
-        <w:lastRenderedPageBreak/>
-        <w:drawing>
-          <wp:inline distT="0" distB="0" distL="0" distR="0">
-            <wp:extent cx="5257800" cy="4427220"/>
-            <wp:effectExtent l="0" t="0" r="0" b="0"/>
-            <wp:docPr id="6" name="Picture 6"/>
             <wp:cNvGraphicFramePr>
               <a:graphicFrameLocks xmlns:a="http://schemas.openxmlformats.org/drawingml/2006/main" noChangeAspect="1"/>
             </wp:cNvGraphicFramePr>
@@ -18424,7 +18356,7 @@
                   <pic:spPr>
                     <a:xfrm>
                       <a:off x="0" y="0"/>
-                      <a:ext cx="5257800" cy="4427220"/>
+                      <a:ext cx="5943600" cy="3470275"/>
                     </a:xfrm>
                     <a:prstGeom prst="rect">
                       <a:avLst/>
@@ -18441,7 +18373,7 @@
       <w:pPr>
         <w:pStyle w:val="Caption"/>
       </w:pPr>
-      <w:bookmarkStart w:id="94" w:name="_Toc276298776"/>
+      <w:bookmarkStart w:id="93" w:name="_Toc276298775"/>
       <w:r>
         <w:t xml:space="preserve">Figure </w:t>
       </w:r>
@@ -18461,13 +18393,13 @@
           <w:rPr>
             <w:noProof/>
           </w:rPr>
-          <w:t>2</w:t>
+          <w:t>1</w:t>
         </w:r>
       </w:fldSimple>
       <w:r>
-        <w:t xml:space="preserve"> Inventory check in /out system</w:t>
-      </w:r>
-      <w:bookmarkEnd w:id="94"/>
+        <w:t xml:space="preserve"> Login and Registration System</w:t>
+      </w:r>
+      <w:bookmarkEnd w:id="93"/>
     </w:p>
     <w:p>
       <w:pPr>
@@ -18477,12 +18409,11 @@
         <w:rPr>
           <w:noProof/>
         </w:rPr>
-        <w:lastRenderedPageBreak/>
         <w:drawing>
-          <wp:inline distT="0" distB="0" distL="0" distR="0">
-            <wp:extent cx="5943600" cy="3405505"/>
-            <wp:effectExtent l="0" t="0" r="0" b="4445"/>
-            <wp:docPr id="8" name="Picture 8"/>
+          <wp:inline distT="0" distB="0" distL="0" distR="0" wp14:anchorId="3A332108" wp14:editId="5686FF41">
+            <wp:extent cx="5257800" cy="4427220"/>
+            <wp:effectExtent l="0" t="0" r="0" b="0"/>
+            <wp:docPr id="6" name="Picture 6"/>
             <wp:cNvGraphicFramePr>
               <a:graphicFrameLocks xmlns:a="http://schemas.openxmlformats.org/drawingml/2006/main" noChangeAspect="1"/>
             </wp:cNvGraphicFramePr>
@@ -18502,6 +18433,83 @@
                   <pic:spPr>
                     <a:xfrm>
                       <a:off x="0" y="0"/>
+                      <a:ext cx="5257800" cy="4427220"/>
+                    </a:xfrm>
+                    <a:prstGeom prst="rect">
+                      <a:avLst/>
+                    </a:prstGeom>
+                  </pic:spPr>
+                </pic:pic>
+              </a:graphicData>
+            </a:graphic>
+          </wp:inline>
+        </w:drawing>
+      </w:r>
+    </w:p>
+    <w:p>
+      <w:pPr>
+        <w:pStyle w:val="Caption"/>
+      </w:pPr>
+      <w:bookmarkStart w:id="94" w:name="_Toc276298776"/>
+      <w:r>
+        <w:t xml:space="preserve">Figure </w:t>
+      </w:r>
+      <w:fldSimple w:instr=" STYLEREF 1 \s ">
+        <w:r>
+          <w:rPr>
+            <w:noProof/>
+          </w:rPr>
+          <w:t>10</w:t>
+        </w:r>
+      </w:fldSimple>
+      <w:r>
+        <w:noBreakHyphen/>
+      </w:r>
+      <w:fldSimple w:instr=" SEQ Figure \* ARABIC \s 1 ">
+        <w:r>
+          <w:rPr>
+            <w:noProof/>
+          </w:rPr>
+          <w:t>2</w:t>
+        </w:r>
+      </w:fldSimple>
+      <w:r>
+        <w:t xml:space="preserve"> Inventory check in /out system</w:t>
+      </w:r>
+      <w:bookmarkEnd w:id="94"/>
+    </w:p>
+    <w:p>
+      <w:pPr>
+        <w:keepNext/>
+      </w:pPr>
+      <w:r>
+        <w:rPr>
+          <w:noProof/>
+        </w:rPr>
+        <w:drawing>
+          <wp:inline distT="0" distB="0" distL="0" distR="0" wp14:anchorId="13FB482B" wp14:editId="2A0C4E26">
+            <wp:extent cx="5943600" cy="3405505"/>
+            <wp:effectExtent l="0" t="0" r="0" b="4445"/>
+            <wp:docPr id="8" name="Picture 8"/>
+            <wp:cNvGraphicFramePr>
+              <a:graphicFrameLocks xmlns:a="http://schemas.openxmlformats.org/drawingml/2006/main" noChangeAspect="1"/>
+            </wp:cNvGraphicFramePr>
+            <a:graphic xmlns:a="http://schemas.openxmlformats.org/drawingml/2006/main">
+              <a:graphicData uri="http://schemas.openxmlformats.org/drawingml/2006/picture">
+                <pic:pic xmlns:pic="http://schemas.openxmlformats.org/drawingml/2006/picture">
+                  <pic:nvPicPr>
+                    <pic:cNvPr id="0" name=""/>
+                    <pic:cNvPicPr/>
+                  </pic:nvPicPr>
+                  <pic:blipFill>
+                    <a:blip r:embed="rId16"/>
+                    <a:stretch>
+                      <a:fillRect/>
+                    </a:stretch>
+                  </pic:blipFill>
+                  <pic:spPr>
+                    <a:xfrm>
+                      <a:off x="0" y="0"/>
                       <a:ext cx="5943600" cy="3405505"/>
                     </a:xfrm>
                     <a:prstGeom prst="rect">
@@ -18561,7 +18569,6 @@
       </w:pPr>
       <w:bookmarkStart w:id="96" w:name="_Toc276298929"/>
       <w:r>
-        <w:lastRenderedPageBreak/>
         <w:t xml:space="preserve">Feasibility </w:t>
       </w:r>
       <w:r>
@@ -18871,7 +18878,6 @@
       </w:pPr>
       <w:bookmarkStart w:id="102" w:name="_Toc276298933"/>
       <w:r>
-        <w:lastRenderedPageBreak/>
         <w:t xml:space="preserve">11.4 </w:t>
       </w:r>
       <w:r>
@@ -18924,7 +18930,7 @@
           <w:insideV w:val="single" w:sz="8" w:space="0" w:color="000000"/>
         </w:tblBorders>
         <w:tblLayout w:type="fixed"/>
-        <w:tblLook w:val="0600"/>
+        <w:tblLook w:val="0600" w:firstRow="0" w:lastRow="0" w:firstColumn="0" w:lastColumn="0" w:noHBand="1" w:noVBand="1"/>
       </w:tblPr>
       <w:tblGrid>
         <w:gridCol w:w="2940"/>
@@ -19262,25 +19268,51 @@
       <w:r>
         <w:t xml:space="preserve">Table </w:t>
       </w:r>
-      <w:fldSimple w:instr=" STYLEREF 1 \s ">
-        <w:r>
-          <w:rPr>
-            <w:noProof/>
-          </w:rPr>
-          <w:t>11</w:t>
-        </w:r>
-      </w:fldSimple>
+      <w:r>
+        <w:fldChar w:fldCharType="begin"/>
+      </w:r>
+      <w:r>
+        <w:instrText xml:space="preserve"> STYLEREF 1 \s </w:instrText>
+      </w:r>
+      <w:r>
+        <w:fldChar w:fldCharType="separate"/>
+      </w:r>
+      <w:r>
+        <w:rPr>
+          <w:noProof/>
+        </w:rPr>
+        <w:t>11</w:t>
+      </w:r>
+      <w:r>
+        <w:rPr>
+          <w:noProof/>
+        </w:rPr>
+        <w:fldChar w:fldCharType="end"/>
+      </w:r>
       <w:r>
         <w:noBreakHyphen/>
       </w:r>
-      <w:fldSimple w:instr=" SEQ Table \* ARABIC \s 1 ">
-        <w:r>
-          <w:rPr>
-            <w:noProof/>
-          </w:rPr>
-          <w:t>1</w:t>
-        </w:r>
-      </w:fldSimple>
+      <w:r>
+        <w:fldChar w:fldCharType="begin"/>
+      </w:r>
+      <w:r>
+        <w:instrText xml:space="preserve"> SEQ Table \* ARABIC \s 1 </w:instrText>
+      </w:r>
+      <w:r>
+        <w:fldChar w:fldCharType="separate"/>
+      </w:r>
+      <w:r>
+        <w:rPr>
+          <w:noProof/>
+        </w:rPr>
+        <w:t>1</w:t>
+      </w:r>
+      <w:r>
+        <w:rPr>
+          <w:noProof/>
+        </w:rPr>
+        <w:fldChar w:fldCharType="end"/>
+      </w:r>
       <w:r>
         <w:t>: Preliminary Cost Analysis</w:t>
       </w:r>
@@ -19306,7 +19338,6 @@
       </w:pPr>
       <w:bookmarkStart w:id="104" w:name="_Toc276298934"/>
       <w:r>
-        <w:lastRenderedPageBreak/>
         <w:t>11.5</w:t>
       </w:r>
       <w:r>
@@ -19417,7 +19448,6 @@
       </w:pPr>
       <w:bookmarkStart w:id="105" w:name="_Toc276298935"/>
       <w:r>
-        <w:lastRenderedPageBreak/>
         <w:t>11.6</w:t>
       </w:r>
       <w:r>
@@ -19463,7 +19493,7 @@
           <w:insideV w:val="single" w:sz="8" w:space="0" w:color="000000"/>
         </w:tblBorders>
         <w:tblLayout w:type="fixed"/>
-        <w:tblLook w:val="0600"/>
+        <w:tblLook w:val="0600" w:firstRow="0" w:lastRow="0" w:firstColumn="0" w:lastColumn="0" w:noHBand="1" w:noVBand="1"/>
       </w:tblPr>
       <w:tblGrid>
         <w:gridCol w:w="3525"/>
@@ -20224,7 +20254,6 @@
     <w:p/>
     <w:p>
       <w:r>
-        <w:lastRenderedPageBreak/>
         <w:t>After calculating the unadjusted</w:t>
       </w:r>
       <w:r>
@@ -20254,7 +20283,7 @@
           <w:insideV w:val="single" w:sz="8" w:space="0" w:color="000000"/>
         </w:tblBorders>
         <w:tblLayout w:type="fixed"/>
-        <w:tblLook w:val="0600"/>
+        <w:tblLook w:val="0600" w:firstRow="0" w:lastRow="0" w:firstColumn="0" w:lastColumn="0" w:noHBand="1" w:noVBand="1"/>
       </w:tblPr>
       <w:tblGrid>
         <w:gridCol w:w="3138"/>
@@ -21123,7 +21152,6 @@
     <w:p/>
     <w:p>
       <w:r>
-        <w:lastRenderedPageBreak/>
         <w:t>Multiplying the Influence Multiplier by our Unadjusted Function Point total, we obtained our Adjusted Function Point total.</w:t>
       </w:r>
     </w:p>
@@ -21211,7 +21239,7 @@
           <w:insideV w:val="single" w:sz="8" w:space="0" w:color="000000"/>
         </w:tblBorders>
         <w:tblLayout w:type="fixed"/>
-        <w:tblLook w:val="0600"/>
+        <w:tblLook w:val="0600" w:firstRow="0" w:lastRow="0" w:firstColumn="0" w:lastColumn="0" w:noHBand="1" w:noVBand="1"/>
       </w:tblPr>
       <w:tblGrid>
         <w:gridCol w:w="3060"/>
@@ -21632,7 +21660,6 @@
     <w:p/>
     <w:p>
       <w:r>
-        <w:lastRenderedPageBreak/>
         <w:t>The second estimation model is the Simplified Hybrid Approach. We decided to take this approach because using function points for estimation is typically more accurate. The following table calculates the estimated the lines of code of according to our function points based on the QSM Function Points Languages Table.</w:t>
       </w:r>
     </w:p>
@@ -21650,7 +21677,7 @@
           <w:insideV w:val="single" w:sz="8" w:space="0" w:color="000000"/>
         </w:tblBorders>
         <w:tblLayout w:type="fixed"/>
-        <w:tblLook w:val="0600"/>
+        <w:tblLook w:val="0600" w:firstRow="0" w:lastRow="0" w:firstColumn="0" w:lastColumn="0" w:noHBand="1" w:noVBand="1"/>
       </w:tblPr>
       <w:tblGrid>
         <w:gridCol w:w="2970"/>
@@ -22532,7 +22559,6 @@
       <w:bookmarkStart w:id="111" w:name="_Toc273019048"/>
       <w:bookmarkStart w:id="112" w:name="_Toc276298936"/>
       <w:r>
-        <w:lastRenderedPageBreak/>
         <w:t>Future Items</w:t>
       </w:r>
       <w:bookmarkEnd w:id="110"/>
@@ -22702,9 +22728,9 @@
       </w:r>
     </w:p>
     <w:sectPr>
-      <w:headerReference w:type="default" r:id="rId16"/>
-      <w:footerReference w:type="default" r:id="rId17"/>
-      <w:footerReference w:type="first" r:id="rId18"/>
+      <w:headerReference w:type="default" r:id="rId17"/>
+      <w:footerReference w:type="default" r:id="rId18"/>
+      <w:footerReference w:type="first" r:id="rId19"/>
       <w:pgSz w:w="12240" w:h="15840"/>
       <w:pgMar w:top="1440" w:right="1440" w:bottom="1440" w:left="1440" w:header="720" w:footer="720" w:gutter="0"/>
       <w:cols w:space="720"/>
@@ -22716,7 +22742,7 @@
 </file>
 
 <file path=word/endnotes.xml><?xml version="1.0" encoding="utf-8"?>
-<w:endnotes xmlns:ve="http://schemas.openxmlformats.org/markup-compatibility/2006" xmlns:o="urn:schemas-microsoft-com:office:office" xmlns:r="http://schemas.openxmlformats.org/officeDocument/2006/relationships" xmlns:m="http://schemas.openxmlformats.org/officeDocument/2006/math" xmlns:v="urn:schemas-microsoft-com:vml" xmlns:wp="http://schemas.openxmlformats.org/drawingml/2006/wordprocessingDrawing" xmlns:w10="urn:schemas-microsoft-com:office:word" xmlns:w="http://schemas.openxmlformats.org/wordprocessingml/2006/main" xmlns:wne="http://schemas.microsoft.com/office/word/2006/wordml">
+<w:endnotes xmlns:wpc="http://schemas.microsoft.com/office/word/2010/wordprocessingCanvas" xmlns:mo="http://schemas.microsoft.com/office/mac/office/2008/main" xmlns:mc="http://schemas.openxmlformats.org/markup-compatibility/2006" xmlns:mv="urn:schemas-microsoft-com:mac:vml" xmlns:o="urn:schemas-microsoft-com:office:office" xmlns:r="http://schemas.openxmlformats.org/officeDocument/2006/relationships" xmlns:m="http://schemas.openxmlformats.org/officeDocument/2006/math" xmlns:v="urn:schemas-microsoft-com:vml" xmlns:wp14="http://schemas.microsoft.com/office/word/2010/wordprocessingDrawing" xmlns:wp="http://schemas.openxmlformats.org/drawingml/2006/wordprocessingDrawing" xmlns:w10="urn:schemas-microsoft-com:office:word" xmlns:w="http://schemas.openxmlformats.org/wordprocessingml/2006/main" xmlns:w14="http://schemas.microsoft.com/office/word/2010/wordml" xmlns:wpg="http://schemas.microsoft.com/office/word/2010/wordprocessingGroup" xmlns:wpi="http://schemas.microsoft.com/office/word/2010/wordprocessingInk" xmlns:wne="http://schemas.microsoft.com/office/word/2006/wordml" xmlns:wps="http://schemas.microsoft.com/office/word/2010/wordprocessingShape" mc:Ignorable="w14 wp14">
   <w:endnote w:type="separator" w:id="-1">
     <w:p>
       <w:pPr>
@@ -22741,7 +22767,7 @@
 </file>
 
 <file path=word/footer1.xml><?xml version="1.0" encoding="utf-8"?>
-<w:ftr xmlns:ve="http://schemas.openxmlformats.org/markup-compatibility/2006" xmlns:o="urn:schemas-microsoft-com:office:office" xmlns:r="http://schemas.openxmlformats.org/officeDocument/2006/relationships" xmlns:m="http://schemas.openxmlformats.org/officeDocument/2006/math" xmlns:v="urn:schemas-microsoft-com:vml" xmlns:wp="http://schemas.openxmlformats.org/drawingml/2006/wordprocessingDrawing" xmlns:w10="urn:schemas-microsoft-com:office:word" xmlns:w="http://schemas.openxmlformats.org/wordprocessingml/2006/main" xmlns:wne="http://schemas.microsoft.com/office/word/2006/wordml">
+<w:ftr xmlns:wpc="http://schemas.microsoft.com/office/word/2010/wordprocessingCanvas" xmlns:mo="http://schemas.microsoft.com/office/mac/office/2008/main" xmlns:mc="http://schemas.openxmlformats.org/markup-compatibility/2006" xmlns:mv="urn:schemas-microsoft-com:mac:vml" xmlns:o="urn:schemas-microsoft-com:office:office" xmlns:r="http://schemas.openxmlformats.org/officeDocument/2006/relationships" xmlns:m="http://schemas.openxmlformats.org/officeDocument/2006/math" xmlns:v="urn:schemas-microsoft-com:vml" xmlns:wp14="http://schemas.microsoft.com/office/word/2010/wordprocessingDrawing" xmlns:wp="http://schemas.openxmlformats.org/drawingml/2006/wordprocessingDrawing" xmlns:w10="urn:schemas-microsoft-com:office:word" xmlns:w="http://schemas.openxmlformats.org/wordprocessingml/2006/main" xmlns:w14="http://schemas.microsoft.com/office/word/2010/wordml" xmlns:wpg="http://schemas.microsoft.com/office/word/2010/wordprocessingGroup" xmlns:wpi="http://schemas.microsoft.com/office/word/2010/wordprocessingInk" xmlns:wne="http://schemas.microsoft.com/office/word/2006/wordml" xmlns:wps="http://schemas.microsoft.com/office/word/2010/wordprocessingShape" mc:Ignorable="w14 wp14">
   <w:p>
     <w:pPr>
       <w:pStyle w:val="Footer"/>
@@ -22779,7 +22805,7 @@
           <w:rPr>
             <w:noProof/>
           </w:rPr>
-          <w:t>8</w:t>
+          <w:t>29</w:t>
         </w:r>
         <w:r>
           <w:rPr>
@@ -22801,7 +22827,7 @@
 </file>
 
 <file path=word/footer2.xml><?xml version="1.0" encoding="utf-8"?>
-<w:ftr xmlns:ve="http://schemas.openxmlformats.org/markup-compatibility/2006" xmlns:o="urn:schemas-microsoft-com:office:office" xmlns:r="http://schemas.openxmlformats.org/officeDocument/2006/relationships" xmlns:m="http://schemas.openxmlformats.org/officeDocument/2006/math" xmlns:v="urn:schemas-microsoft-com:vml" xmlns:wp="http://schemas.openxmlformats.org/drawingml/2006/wordprocessingDrawing" xmlns:w10="urn:schemas-microsoft-com:office:word" xmlns:w="http://schemas.openxmlformats.org/wordprocessingml/2006/main" xmlns:wne="http://schemas.microsoft.com/office/word/2006/wordml">
+<w:ftr xmlns:wpc="http://schemas.microsoft.com/office/word/2010/wordprocessingCanvas" xmlns:mo="http://schemas.microsoft.com/office/mac/office/2008/main" xmlns:mc="http://schemas.openxmlformats.org/markup-compatibility/2006" xmlns:mv="urn:schemas-microsoft-com:mac:vml" xmlns:o="urn:schemas-microsoft-com:office:office" xmlns:r="http://schemas.openxmlformats.org/officeDocument/2006/relationships" xmlns:m="http://schemas.openxmlformats.org/officeDocument/2006/math" xmlns:v="urn:schemas-microsoft-com:vml" xmlns:wp14="http://schemas.microsoft.com/office/word/2010/wordprocessingDrawing" xmlns:wp="http://schemas.openxmlformats.org/drawingml/2006/wordprocessingDrawing" xmlns:w10="urn:schemas-microsoft-com:office:word" xmlns:w="http://schemas.openxmlformats.org/wordprocessingml/2006/main" xmlns:w14="http://schemas.microsoft.com/office/word/2010/wordml" xmlns:wpg="http://schemas.microsoft.com/office/word/2010/wordprocessingGroup" xmlns:wpi="http://schemas.microsoft.com/office/word/2010/wordprocessingInk" xmlns:wne="http://schemas.microsoft.com/office/word/2006/wordml" xmlns:wps="http://schemas.microsoft.com/office/word/2010/wordprocessingShape" mc:Ignorable="w14 wp14">
   <w:p>
     <w:pPr>
       <w:pStyle w:val="Footer"/>
@@ -22823,7 +22849,7 @@
 </file>
 
 <file path=word/footnotes.xml><?xml version="1.0" encoding="utf-8"?>
-<w:footnotes xmlns:ve="http://schemas.openxmlformats.org/markup-compatibility/2006" xmlns:o="urn:schemas-microsoft-com:office:office" xmlns:r="http://schemas.openxmlformats.org/officeDocument/2006/relationships" xmlns:m="http://schemas.openxmlformats.org/officeDocument/2006/math" xmlns:v="urn:schemas-microsoft-com:vml" xmlns:wp="http://schemas.openxmlformats.org/drawingml/2006/wordprocessingDrawing" xmlns:w10="urn:schemas-microsoft-com:office:word" xmlns:w="http://schemas.openxmlformats.org/wordprocessingml/2006/main" xmlns:wne="http://schemas.microsoft.com/office/word/2006/wordml">
+<w:footnotes xmlns:wpc="http://schemas.microsoft.com/office/word/2010/wordprocessingCanvas" xmlns:mo="http://schemas.microsoft.com/office/mac/office/2008/main" xmlns:mc="http://schemas.openxmlformats.org/markup-compatibility/2006" xmlns:mv="urn:schemas-microsoft-com:mac:vml" xmlns:o="urn:schemas-microsoft-com:office:office" xmlns:r="http://schemas.openxmlformats.org/officeDocument/2006/relationships" xmlns:m="http://schemas.openxmlformats.org/officeDocument/2006/math" xmlns:v="urn:schemas-microsoft-com:vml" xmlns:wp14="http://schemas.microsoft.com/office/word/2010/wordprocessingDrawing" xmlns:wp="http://schemas.openxmlformats.org/drawingml/2006/wordprocessingDrawing" xmlns:w10="urn:schemas-microsoft-com:office:word" xmlns:w="http://schemas.openxmlformats.org/wordprocessingml/2006/main" xmlns:w14="http://schemas.microsoft.com/office/word/2010/wordml" xmlns:wpg="http://schemas.microsoft.com/office/word/2010/wordprocessingGroup" xmlns:wpi="http://schemas.microsoft.com/office/word/2010/wordprocessingInk" xmlns:wne="http://schemas.microsoft.com/office/word/2006/wordml" xmlns:wps="http://schemas.microsoft.com/office/word/2010/wordprocessingShape" mc:Ignorable="w14 wp14">
   <w:footnote w:type="separator" w:id="-1">
     <w:p>
       <w:pPr>
@@ -22848,7 +22874,7 @@
 </file>
 
 <file path=word/header1.xml><?xml version="1.0" encoding="utf-8"?>
-<w:hdr xmlns:ve="http://schemas.openxmlformats.org/markup-compatibility/2006" xmlns:o="urn:schemas-microsoft-com:office:office" xmlns:r="http://schemas.openxmlformats.org/officeDocument/2006/relationships" xmlns:m="http://schemas.openxmlformats.org/officeDocument/2006/math" xmlns:v="urn:schemas-microsoft-com:vml" xmlns:wp="http://schemas.openxmlformats.org/drawingml/2006/wordprocessingDrawing" xmlns:w10="urn:schemas-microsoft-com:office:word" xmlns:w="http://schemas.openxmlformats.org/wordprocessingml/2006/main" xmlns:wne="http://schemas.microsoft.com/office/word/2006/wordml">
+<w:hdr xmlns:wpc="http://schemas.microsoft.com/office/word/2010/wordprocessingCanvas" xmlns:mo="http://schemas.microsoft.com/office/mac/office/2008/main" xmlns:mc="http://schemas.openxmlformats.org/markup-compatibility/2006" xmlns:mv="urn:schemas-microsoft-com:mac:vml" xmlns:o="urn:schemas-microsoft-com:office:office" xmlns:r="http://schemas.openxmlformats.org/officeDocument/2006/relationships" xmlns:m="http://schemas.openxmlformats.org/officeDocument/2006/math" xmlns:v="urn:schemas-microsoft-com:vml" xmlns:wp14="http://schemas.microsoft.com/office/word/2010/wordprocessingDrawing" xmlns:wp="http://schemas.openxmlformats.org/drawingml/2006/wordprocessingDrawing" xmlns:w10="urn:schemas-microsoft-com:office:word" xmlns:w="http://schemas.openxmlformats.org/wordprocessingml/2006/main" xmlns:w14="http://schemas.microsoft.com/office/word/2010/wordml" xmlns:wpg="http://schemas.microsoft.com/office/word/2010/wordprocessingGroup" xmlns:wpi="http://schemas.microsoft.com/office/word/2010/wordprocessingInk" xmlns:wne="http://schemas.microsoft.com/office/word/2006/wordml" xmlns:wps="http://schemas.microsoft.com/office/word/2010/wordprocessingShape" mc:Ignorable="w14 wp14">
   <w:p>
     <w:pPr>
       <w:pStyle w:val="Header"/>
@@ -22873,7 +22899,7 @@
 </file>
 
 <file path=word/numbering.xml><?xml version="1.0" encoding="utf-8"?>
-<w:numbering xmlns:ve="http://schemas.openxmlformats.org/markup-compatibility/2006" xmlns:o="urn:schemas-microsoft-com:office:office" xmlns:r="http://schemas.openxmlformats.org/officeDocument/2006/relationships" xmlns:m="http://schemas.openxmlformats.org/officeDocument/2006/math" xmlns:v="urn:schemas-microsoft-com:vml" xmlns:wp="http://schemas.openxmlformats.org/drawingml/2006/wordprocessingDrawing" xmlns:w10="urn:schemas-microsoft-com:office:word" xmlns:w="http://schemas.openxmlformats.org/wordprocessingml/2006/main" xmlns:wne="http://schemas.microsoft.com/office/word/2006/wordml">
+<w:numbering xmlns:wpc="http://schemas.microsoft.com/office/word/2010/wordprocessingCanvas" xmlns:mo="http://schemas.microsoft.com/office/mac/office/2008/main" xmlns:mc="http://schemas.openxmlformats.org/markup-compatibility/2006" xmlns:mv="urn:schemas-microsoft-com:mac:vml" xmlns:o="urn:schemas-microsoft-com:office:office" xmlns:r="http://schemas.openxmlformats.org/officeDocument/2006/relationships" xmlns:m="http://schemas.openxmlformats.org/officeDocument/2006/math" xmlns:v="urn:schemas-microsoft-com:vml" xmlns:wp14="http://schemas.microsoft.com/office/word/2010/wordprocessingDrawing" xmlns:wp="http://schemas.openxmlformats.org/drawingml/2006/wordprocessingDrawing" xmlns:w10="urn:schemas-microsoft-com:office:word" xmlns:w="http://schemas.openxmlformats.org/wordprocessingml/2006/main" xmlns:w14="http://schemas.microsoft.com/office/word/2010/wordml" xmlns:wpg="http://schemas.microsoft.com/office/word/2010/wordprocessingGroup" xmlns:wpi="http://schemas.microsoft.com/office/word/2010/wordprocessingInk" xmlns:wne="http://schemas.microsoft.com/office/word/2006/wordml" xmlns:wps="http://schemas.microsoft.com/office/word/2010/wordprocessingShape" mc:Ignorable="w14 wp14">
   <w:abstractNum w:abstractNumId="0">
     <w:nsid w:val="00000001"/>
     <w:multiLevelType w:val="multilevel"/>
@@ -26390,7 +26416,7 @@
 </file>
 
 <file path=word/styles.xml><?xml version="1.0" encoding="utf-8"?>
-<w:styles xmlns:r="http://schemas.openxmlformats.org/officeDocument/2006/relationships" xmlns:w="http://schemas.openxmlformats.org/wordprocessingml/2006/main">
+<w:styles xmlns:mc="http://schemas.openxmlformats.org/markup-compatibility/2006" xmlns:r="http://schemas.openxmlformats.org/officeDocument/2006/relationships" xmlns:w="http://schemas.openxmlformats.org/wordprocessingml/2006/main" xmlns:w14="http://schemas.microsoft.com/office/word/2010/wordml" mc:Ignorable="w14">
   <w:docDefaults>
     <w:rPrDefault>
       <w:rPr>
@@ -26406,7 +26432,7 @@
       </w:pPr>
     </w:pPrDefault>
   </w:docDefaults>
-  <w:latentStyles w:defLockedState="0" w:defUIPriority="99" w:defSemiHidden="1" w:defUnhideWhenUsed="1" w:defQFormat="0" w:count="267">
+  <w:latentStyles w:defLockedState="0" w:defUIPriority="99" w:defSemiHidden="1" w:defUnhideWhenUsed="1" w:defQFormat="0" w:count="276">
     <w:lsdException w:name="Normal" w:semiHidden="0" w:uiPriority="0" w:unhideWhenUsed="0" w:qFormat="1"/>
     <w:lsdException w:name="heading 1" w:semiHidden="0" w:uiPriority="9" w:unhideWhenUsed="0" w:qFormat="1"/>
     <w:lsdException w:name="heading 2" w:uiPriority="9" w:qFormat="1"/>
@@ -26666,7 +26692,6 @@
     <w:uiPriority w:val="99"/>
     <w:semiHidden/>
     <w:unhideWhenUsed/>
-    <w:qFormat/>
     <w:tblPr>
       <w:tblInd w:w="0" w:type="dxa"/>
       <w:tblCellMar>
@@ -26859,7 +26884,7 @@
     <w:uiPriority w:val="35"/>
     <w:unhideWhenUsed/>
     <w:qFormat/>
-    <w:rsid w:val="00D8329D"/>
+    <w:rsid w:val="00EA5B08"/>
     <w:pPr>
       <w:tabs>
         <w:tab w:val="center" w:pos="4680"/>
@@ -28401,7 +28426,7 @@
 </file>
 
 <file path=customXml/itemProps1.xml><?xml version="1.0" encoding="utf-8"?>
-<ds:datastoreItem xmlns:ds="http://schemas.openxmlformats.org/officeDocument/2006/customXml" ds:itemID="{7D1BB3AD-8C2A-4583-94E3-7EE9A3374590}">
+<ds:datastoreItem xmlns:ds="http://schemas.openxmlformats.org/officeDocument/2006/customXml" ds:itemID="{56D794F1-6852-1D46-9F31-A98DC29B8C54}">
   <ds:schemaRefs>
     <ds:schemaRef ds:uri="http://schemas.openxmlformats.org/officeDocument/2006/bibliography"/>
   </ds:schemaRefs>

</xml_diff>

<commit_message>
Grammar/content audit in progress
</commit_message>
<xml_diff>
--- a/SRS/AegleSRS-Peer Review.docx
+++ b/SRS/AegleSRS-Peer Review.docx
@@ -1,6 +1,6 @@
 
 <file path=word/document.xml><?xml version="1.0" encoding="utf-8"?>
-<w:document xmlns:wpc="http://schemas.microsoft.com/office/word/2010/wordprocessingCanvas" xmlns:mo="http://schemas.microsoft.com/office/mac/office/2008/main" xmlns:mc="http://schemas.openxmlformats.org/markup-compatibility/2006" xmlns:mv="urn:schemas-microsoft-com:mac:vml" xmlns:o="urn:schemas-microsoft-com:office:office" xmlns:r="http://schemas.openxmlformats.org/officeDocument/2006/relationships" xmlns:m="http://schemas.openxmlformats.org/officeDocument/2006/math" xmlns:v="urn:schemas-microsoft-com:vml" xmlns:wp14="http://schemas.microsoft.com/office/word/2010/wordprocessingDrawing" xmlns:wp="http://schemas.openxmlformats.org/drawingml/2006/wordprocessingDrawing" xmlns:w10="urn:schemas-microsoft-com:office:word" xmlns:w="http://schemas.openxmlformats.org/wordprocessingml/2006/main" xmlns:w14="http://schemas.microsoft.com/office/word/2010/wordml" xmlns:wpg="http://schemas.microsoft.com/office/word/2010/wordprocessingGroup" xmlns:wpi="http://schemas.microsoft.com/office/word/2010/wordprocessingInk" xmlns:wne="http://schemas.microsoft.com/office/word/2006/wordml" xmlns:wps="http://schemas.microsoft.com/office/word/2010/wordprocessingShape" mc:Ignorable="w14 wp14">
+<w:document xmlns:ve="http://schemas.openxmlformats.org/markup-compatibility/2006" xmlns:o="urn:schemas-microsoft-com:office:office" xmlns:r="http://schemas.openxmlformats.org/officeDocument/2006/relationships" xmlns:m="http://schemas.openxmlformats.org/officeDocument/2006/math" xmlns:v="urn:schemas-microsoft-com:vml" xmlns:wp="http://schemas.openxmlformats.org/drawingml/2006/wordprocessingDrawing" xmlns:w10="urn:schemas-microsoft-com:office:word" xmlns:w="http://schemas.openxmlformats.org/wordprocessingml/2006/main" xmlns:wne="http://schemas.microsoft.com/office/word/2006/wordml">
   <w:body>
     <w:p>
       <w:pPr>
@@ -189,7 +189,7 @@
           <w:insideV w:val="single" w:sz="6" w:space="0" w:color="000080"/>
         </w:tblBorders>
         <w:tblLayout w:type="fixed"/>
-        <w:tblLook w:val="0000" w:firstRow="0" w:lastRow="0" w:firstColumn="0" w:lastColumn="0" w:noHBand="0" w:noVBand="0"/>
+        <w:tblLook w:val="0000"/>
       </w:tblPr>
       <w:tblGrid>
         <w:gridCol w:w="1485"/>
@@ -7271,7 +7271,7 @@
           <w:noProof/>
         </w:rPr>
         <w:drawing>
-          <wp:inline distT="0" distB="0" distL="0" distR="0" wp14:anchorId="43E34715" wp14:editId="012ADAA8">
+          <wp:inline distT="0" distB="0" distL="0" distR="0">
             <wp:extent cx="5581015" cy="5020310"/>
             <wp:effectExtent l="19050" t="0" r="635" b="0"/>
             <wp:docPr id="1" name="Picture 1" descr="C:\Users\Joe\Desktop\conceptual diagram.png"/>
@@ -7288,7 +7288,7 @@
                     </pic:cNvPicPr>
                   </pic:nvPicPr>
                   <pic:blipFill>
-                    <a:blip r:embed="rId9"/>
+                    <a:blip r:embed="rId8"/>
                     <a:srcRect/>
                     <a:stretch>
                       <a:fillRect/>
@@ -7414,15 +7414,15 @@
         <w:t xml:space="preserve">Each </w:t>
       </w:r>
       <w:r>
-        <w:t xml:space="preserve">item will be assigned to a general category that describes its function, such as electronics, crafts, etc. Each item will also be assigned to a </w:t>
+        <w:t xml:space="preserve">item will be assigned to a general category that describes its function, such as electronics, crafts, etc. Each item will also be assigned to a crate which will store the items inside the </w:t>
       </w:r>
       <w:proofErr w:type="gramStart"/>
       <w:r>
-        <w:t>crate which</w:t>
+        <w:t>storeroom,</w:t>
       </w:r>
       <w:proofErr w:type="gramEnd"/>
       <w:r>
-        <w:t xml:space="preserve"> will store the items inside the storeroom, these crates can themselves be assigned to categories. Finally, items may also be assigned to user defined projects of which they are a component of.</w:t>
+        <w:t xml:space="preserve"> these crates can themselves be assigned to categories. Finally, items may also be assigned to user defined projects of which they are a component of.</w:t>
       </w:r>
     </w:p>
     <w:p/>
@@ -7455,7 +7455,7 @@
       <w:tblPr>
         <w:tblStyle w:val="TableGrid"/>
         <w:tblW w:w="0" w:type="auto"/>
-        <w:tblLook w:val="04A0" w:firstRow="1" w:lastRow="0" w:firstColumn="1" w:lastColumn="0" w:noHBand="0" w:noVBand="1"/>
+        <w:tblLook w:val="04A0"/>
       </w:tblPr>
       <w:tblGrid>
         <w:gridCol w:w="1818"/>
@@ -7740,7 +7740,13 @@
               <w:jc w:val="center"/>
             </w:pPr>
             <w:r>
-              <w:t>Website – Management Page</w:t>
+              <w:t xml:space="preserve">Website – </w:t>
+            </w:r>
+            <w:r>
+              <w:t>Dashboard</w:t>
+            </w:r>
+            <w:r>
+              <w:t xml:space="preserve"> Page</w:t>
             </w:r>
           </w:p>
         </w:tc>
@@ -7917,11 +7923,7 @@
           </w:tcPr>
           <w:p>
             <w:r>
-              <w:t xml:space="preserve">Item / crate will be removed from the </w:t>
-            </w:r>
-            <w:r>
-              <w:lastRenderedPageBreak/>
-              <w:t>system</w:t>
+              <w:t>Item / crate will be removed from the system</w:t>
             </w:r>
           </w:p>
         </w:tc>
@@ -8754,7 +8756,7 @@
           <w:noProof/>
         </w:rPr>
         <w:drawing>
-          <wp:inline distT="0" distB="0" distL="0" distR="0" wp14:anchorId="64131354" wp14:editId="4AD9757A">
+          <wp:inline distT="0" distB="0" distL="0" distR="0">
             <wp:extent cx="5943600" cy="3390900"/>
             <wp:effectExtent l="0" t="0" r="0" b="12700"/>
             <wp:docPr id="9" name="Picture 9" descr="C:\Users\Joe\Desktop\srs img\login (2).png"/>
@@ -8771,10 +8773,10 @@
                     </pic:cNvPicPr>
                   </pic:nvPicPr>
                   <pic:blipFill>
-                    <a:blip r:embed="rId10">
+                    <a:blip r:embed="rId9">
                       <a:extLst>
                         <a:ext uri="{28A0092B-C50C-407E-A947-70E740481C1C}">
-                          <a14:useLocalDpi xmlns:a14="http://schemas.microsoft.com/office/drawing/2010/main" val="0"/>
+                          <a14:useLocalDpi xmlns:a14="http://schemas.microsoft.com/office/drawing/2010/main" xmlns:wps="http://schemas.microsoft.com/office/word/2010/wordprocessingShape" xmlns:wpi="http://schemas.microsoft.com/office/word/2010/wordprocessingInk" xmlns:wpg="http://schemas.microsoft.com/office/word/2010/wordprocessingGroup" xmlns:w14="http://schemas.microsoft.com/office/word/2010/wordml" xmlns:w="http://schemas.openxmlformats.org/wordprocessingml/2006/main" xmlns:w10="urn:schemas-microsoft-com:office:word" xmlns:wp14="http://schemas.microsoft.com/office/word/2010/wordprocessingDrawing" xmlns:v="urn:schemas-microsoft-com:vml" xmlns:o="urn:schemas-microsoft-com:office:office" xmlns:mv="urn:schemas-microsoft-com:mac:vml" xmlns:mc="http://schemas.openxmlformats.org/markup-compatibility/2006" xmlns:mo="http://schemas.microsoft.com/office/mac/office/2008/main" xmlns:wpc="http://schemas.microsoft.com/office/word/2010/wordprocessingCanvas" xmlns="" val="0"/>
                         </a:ext>
                       </a:extLst>
                     </a:blip>
@@ -8851,7 +8853,7 @@
         </w:rPr>
         <w:lastRenderedPageBreak/>
         <w:drawing>
-          <wp:inline distT="0" distB="0" distL="0" distR="0" wp14:anchorId="137CA735" wp14:editId="30276696">
+          <wp:inline distT="0" distB="0" distL="0" distR="0">
             <wp:extent cx="5943600" cy="3408045"/>
             <wp:effectExtent l="0" t="0" r="0" b="0"/>
             <wp:docPr id="10" name="Picture 10" descr="C:\Users\Joe\Desktop\srs img\registration (2).png"/>
@@ -8868,10 +8870,10 @@
                     </pic:cNvPicPr>
                   </pic:nvPicPr>
                   <pic:blipFill>
-                    <a:blip r:embed="rId11">
+                    <a:blip r:embed="rId10">
                       <a:extLst>
                         <a:ext uri="{28A0092B-C50C-407E-A947-70E740481C1C}">
-                          <a14:useLocalDpi xmlns:a14="http://schemas.microsoft.com/office/drawing/2010/main" val="0"/>
+                          <a14:useLocalDpi xmlns:a14="http://schemas.microsoft.com/office/drawing/2010/main" xmlns:wps="http://schemas.microsoft.com/office/word/2010/wordprocessingShape" xmlns:wpi="http://schemas.microsoft.com/office/word/2010/wordprocessingInk" xmlns:wpg="http://schemas.microsoft.com/office/word/2010/wordprocessingGroup" xmlns:w14="http://schemas.microsoft.com/office/word/2010/wordml" xmlns:w="http://schemas.openxmlformats.org/wordprocessingml/2006/main" xmlns:w10="urn:schemas-microsoft-com:office:word" xmlns:wp14="http://schemas.microsoft.com/office/word/2010/wordprocessingDrawing" xmlns:v="urn:schemas-microsoft-com:vml" xmlns:o="urn:schemas-microsoft-com:office:office" xmlns:mv="urn:schemas-microsoft-com:mac:vml" xmlns:mc="http://schemas.openxmlformats.org/markup-compatibility/2006" xmlns:mo="http://schemas.microsoft.com/office/mac/office/2008/main" xmlns:wpc="http://schemas.microsoft.com/office/word/2010/wordprocessingCanvas" xmlns="" val="0"/>
                         </a:ext>
                       </a:extLst>
                     </a:blip>
@@ -8950,7 +8952,7 @@
           <w:noProof/>
         </w:rPr>
         <w:drawing>
-          <wp:inline distT="0" distB="0" distL="0" distR="0" wp14:anchorId="72974329" wp14:editId="2FF85E5A">
+          <wp:inline distT="0" distB="0" distL="0" distR="0">
             <wp:extent cx="5943600" cy="3420745"/>
             <wp:effectExtent l="0" t="0" r="0" b="8255"/>
             <wp:docPr id="14" name="Picture 14" descr="C:\Users\Joe\Desktop\srs img\item description (2).png"/>
@@ -8967,10 +8969,10 @@
                     </pic:cNvPicPr>
                   </pic:nvPicPr>
                   <pic:blipFill>
-                    <a:blip r:embed="rId12">
+                    <a:blip r:embed="rId11">
                       <a:extLst>
                         <a:ext uri="{28A0092B-C50C-407E-A947-70E740481C1C}">
-                          <a14:useLocalDpi xmlns:a14="http://schemas.microsoft.com/office/drawing/2010/main" val="0"/>
+                          <a14:useLocalDpi xmlns:a14="http://schemas.microsoft.com/office/drawing/2010/main" xmlns:wps="http://schemas.microsoft.com/office/word/2010/wordprocessingShape" xmlns:wpi="http://schemas.microsoft.com/office/word/2010/wordprocessingInk" xmlns:wpg="http://schemas.microsoft.com/office/word/2010/wordprocessingGroup" xmlns:w14="http://schemas.microsoft.com/office/word/2010/wordml" xmlns:w="http://schemas.openxmlformats.org/wordprocessingml/2006/main" xmlns:w10="urn:schemas-microsoft-com:office:word" xmlns:wp14="http://schemas.microsoft.com/office/word/2010/wordprocessingDrawing" xmlns:v="urn:schemas-microsoft-com:vml" xmlns:o="urn:schemas-microsoft-com:office:office" xmlns:mv="urn:schemas-microsoft-com:mac:vml" xmlns:mc="http://schemas.openxmlformats.org/markup-compatibility/2006" xmlns:mo="http://schemas.microsoft.com/office/mac/office/2008/main" xmlns:wpc="http://schemas.microsoft.com/office/word/2010/wordprocessingCanvas" xmlns="" val="0"/>
                         </a:ext>
                       </a:extLst>
                     </a:blip>
@@ -9045,7 +9047,7 @@
           <w:noProof/>
         </w:rPr>
         <w:drawing>
-          <wp:inline distT="0" distB="0" distL="0" distR="0" wp14:anchorId="6648703E" wp14:editId="0406FAA8">
+          <wp:inline distT="0" distB="0" distL="0" distR="0">
             <wp:extent cx="5943600" cy="3393457"/>
             <wp:effectExtent l="0" t="0" r="0" b="0"/>
             <wp:docPr id="11" name="Picture 11" descr="C:\Users\Joe\Desktop\srs img\dashboard (2).png"/>
@@ -9062,10 +9064,10 @@
                     </pic:cNvPicPr>
                   </pic:nvPicPr>
                   <pic:blipFill>
-                    <a:blip r:embed="rId13">
+                    <a:blip r:embed="rId12">
                       <a:extLst>
                         <a:ext uri="{28A0092B-C50C-407E-A947-70E740481C1C}">
-                          <a14:useLocalDpi xmlns:a14="http://schemas.microsoft.com/office/drawing/2010/main" val="0"/>
+                          <a14:useLocalDpi xmlns:a14="http://schemas.microsoft.com/office/drawing/2010/main" xmlns:wps="http://schemas.microsoft.com/office/word/2010/wordprocessingShape" xmlns:wpi="http://schemas.microsoft.com/office/word/2010/wordprocessingInk" xmlns:wpg="http://schemas.microsoft.com/office/word/2010/wordprocessingGroup" xmlns:w14="http://schemas.microsoft.com/office/word/2010/wordml" xmlns:w="http://schemas.openxmlformats.org/wordprocessingml/2006/main" xmlns:w10="urn:schemas-microsoft-com:office:word" xmlns:wp14="http://schemas.microsoft.com/office/word/2010/wordprocessingDrawing" xmlns:v="urn:schemas-microsoft-com:vml" xmlns:o="urn:schemas-microsoft-com:office:office" xmlns:mv="urn:schemas-microsoft-com:mac:vml" xmlns:mc="http://schemas.openxmlformats.org/markup-compatibility/2006" xmlns:mo="http://schemas.microsoft.com/office/mac/office/2008/main" xmlns:wpc="http://schemas.microsoft.com/office/word/2010/wordprocessingCanvas" xmlns="" val="0"/>
                         </a:ext>
                       </a:extLst>
                     </a:blip>
@@ -9159,7 +9161,7 @@
     </w:p>
     <w:p>
       <w:pPr>
-        <w:spacing w:afterLines="200" w:after="480"/>
+        <w:spacing w:afterLines="200"/>
         <w:rPr>
           <w:rFonts w:cs="Times New Roman"/>
           <w:szCs w:val="24"/>
@@ -9231,7 +9233,7 @@
     </w:p>
     <w:p>
       <w:pPr>
-        <w:spacing w:afterLines="200" w:after="480"/>
+        <w:spacing w:afterLines="200"/>
         <w:rPr>
           <w:rFonts w:cs="Times New Roman"/>
           <w:szCs w:val="24"/>
@@ -9253,7 +9255,7 @@
           <w:ilvl w:val="0"/>
           <w:numId w:val="22"/>
         </w:numPr>
-        <w:spacing w:afterLines="200" w:after="480"/>
+        <w:spacing w:afterLines="200"/>
         <w:rPr>
           <w:rFonts w:cs="Times New Roman"/>
           <w:szCs w:val="24"/>
@@ -9272,7 +9274,7 @@
           <w:rFonts w:cs="Times New Roman"/>
           <w:szCs w:val="24"/>
         </w:rPr>
-        <w:t xml:space="preserve"> d</w:t>
+        <w:t xml:space="preserve"> D</w:t>
       </w:r>
       <w:r>
         <w:rPr>
@@ -9293,7 +9295,21 @@
           <w:rFonts w:cs="Times New Roman"/>
           <w:szCs w:val="24"/>
         </w:rPr>
-        <w:t xml:space="preserve"> which contains one or more Items and </w:t>
+        <w:t xml:space="preserve"> which contains one or more </w:t>
+      </w:r>
+      <w:r>
+        <w:rPr>
+          <w:rFonts w:cs="Times New Roman"/>
+          <w:szCs w:val="24"/>
+        </w:rPr>
+        <w:t>i</w:t>
+      </w:r>
+      <w:r>
+        <w:rPr>
+          <w:rFonts w:cs="Times New Roman"/>
+          <w:szCs w:val="24"/>
+        </w:rPr>
+        <w:t xml:space="preserve">tems and </w:t>
       </w:r>
       <w:r>
         <w:rPr>
@@ -9328,7 +9344,14 @@
           <w:rFonts w:cs="Times New Roman"/>
           <w:szCs w:val="24"/>
         </w:rPr>
-        <w:t xml:space="preserve"> out from the Storage Room. </w:t>
+        <w:t xml:space="preserve"> out from the storage r</w:t>
+      </w:r>
+      <w:r>
+        <w:rPr>
+          <w:rFonts w:cs="Times New Roman"/>
+          <w:szCs w:val="24"/>
+        </w:rPr>
+        <w:t xml:space="preserve">oom. </w:t>
       </w:r>
       <w:r>
         <w:rPr>
@@ -9342,14 +9365,28 @@
           <w:rFonts w:cs="Times New Roman"/>
           <w:szCs w:val="24"/>
         </w:rPr>
-        <w:t xml:space="preserve"> one Crate </w:t>
-      </w:r>
-      <w:r>
-        <w:rPr>
-          <w:rFonts w:cs="Times New Roman"/>
-          <w:szCs w:val="24"/>
-        </w:rPr>
-        <w:t xml:space="preserve">Category </w:t>
+        <w:t xml:space="preserve"> one c</w:t>
+      </w:r>
+      <w:r>
+        <w:rPr>
+          <w:rFonts w:cs="Times New Roman"/>
+          <w:szCs w:val="24"/>
+        </w:rPr>
+        <w:t xml:space="preserve">rate </w:t>
+      </w:r>
+      <w:r>
+        <w:rPr>
+          <w:rFonts w:cs="Times New Roman"/>
+          <w:szCs w:val="24"/>
+        </w:rPr>
+        <w:t>c</w:t>
+      </w:r>
+      <w:r>
+        <w:rPr>
+          <w:rFonts w:cs="Times New Roman"/>
+          <w:szCs w:val="24"/>
+        </w:rPr>
+        <w:t xml:space="preserve">ategory </w:t>
       </w:r>
       <w:r>
         <w:rPr>
@@ -9370,14 +9407,42 @@
           <w:rFonts w:cs="Times New Roman"/>
           <w:szCs w:val="24"/>
         </w:rPr>
-        <w:t xml:space="preserve">Project assign to it. </w:t>
-      </w:r>
-      <w:r>
-        <w:rPr>
-          <w:rFonts w:cs="Times New Roman"/>
-          <w:szCs w:val="24"/>
-        </w:rPr>
-        <w:t>The Crate</w:t>
+        <w:t>p</w:t>
+      </w:r>
+      <w:r>
+        <w:rPr>
+          <w:rFonts w:cs="Times New Roman"/>
+          <w:szCs w:val="24"/>
+        </w:rPr>
+        <w:t>roject assign</w:t>
+      </w:r>
+      <w:r>
+        <w:rPr>
+          <w:rFonts w:cs="Times New Roman"/>
+          <w:szCs w:val="24"/>
+        </w:rPr>
+        <w:t>ed</w:t>
+      </w:r>
+      <w:r>
+        <w:rPr>
+          <w:rFonts w:cs="Times New Roman"/>
+          <w:szCs w:val="24"/>
+        </w:rPr>
+        <w:t xml:space="preserve"> to it. </w:t>
+      </w:r>
+      <w:r>
+        <w:rPr>
+          <w:rFonts w:cs="Times New Roman"/>
+          <w:szCs w:val="24"/>
+        </w:rPr>
+        <w:t>The c</w:t>
+      </w:r>
+      <w:r>
+        <w:rPr>
+          <w:rFonts w:cs="Times New Roman"/>
+          <w:szCs w:val="24"/>
+        </w:rPr>
+        <w:t>rate</w:t>
       </w:r>
       <w:r>
         <w:rPr>
@@ -9398,7 +9463,21 @@
           <w:rFonts w:cs="Times New Roman"/>
           <w:szCs w:val="24"/>
         </w:rPr>
-        <w:t xml:space="preserve">n the System: </w:t>
+        <w:t xml:space="preserve">n the </w:t>
+      </w:r>
+      <w:r>
+        <w:rPr>
+          <w:rFonts w:cs="Times New Roman"/>
+          <w:szCs w:val="24"/>
+        </w:rPr>
+        <w:t>s</w:t>
+      </w:r>
+      <w:r>
+        <w:rPr>
+          <w:rFonts w:cs="Times New Roman"/>
+          <w:szCs w:val="24"/>
+        </w:rPr>
+        <w:t xml:space="preserve">ystem: </w:t>
       </w:r>
     </w:p>
     <w:p>
@@ -9408,7 +9487,7 @@
           <w:ilvl w:val="1"/>
           <w:numId w:val="22"/>
         </w:numPr>
-        <w:spacing w:afterLines="200" w:after="480"/>
+        <w:spacing w:afterLines="200"/>
         <w:rPr>
           <w:rFonts w:cs="Times New Roman"/>
           <w:b/>
@@ -9421,7 +9500,23 @@
           <w:b/>
           <w:szCs w:val="24"/>
         </w:rPr>
-        <w:t>Unique Crate ID number</w:t>
+        <w:t>Uniq</w:t>
+      </w:r>
+      <w:r>
+        <w:rPr>
+          <w:rFonts w:cs="Times New Roman"/>
+          <w:b/>
+          <w:szCs w:val="24"/>
+        </w:rPr>
+        <w:t>ue C</w:t>
+      </w:r>
+      <w:r>
+        <w:rPr>
+          <w:rFonts w:cs="Times New Roman"/>
+          <w:b/>
+          <w:szCs w:val="24"/>
+        </w:rPr>
+        <w:t>rate ID number</w:t>
       </w:r>
       <w:r>
         <w:rPr>
@@ -9439,7 +9534,7 @@
           <w:ilvl w:val="1"/>
           <w:numId w:val="22"/>
         </w:numPr>
-        <w:spacing w:afterLines="200" w:after="480"/>
+        <w:spacing w:afterLines="200"/>
         <w:rPr>
           <w:rFonts w:cs="Times New Roman"/>
           <w:b/>
@@ -9468,7 +9563,23 @@
           <w:b/>
           <w:szCs w:val="24"/>
         </w:rPr>
-        <w:t>t of Items inside of the Crate</w:t>
+        <w:t xml:space="preserve">t of </w:t>
+      </w:r>
+      <w:r>
+        <w:rPr>
+          <w:rFonts w:cs="Times New Roman"/>
+          <w:b/>
+          <w:szCs w:val="24"/>
+        </w:rPr>
+        <w:t>items inside of the c</w:t>
+      </w:r>
+      <w:r>
+        <w:rPr>
+          <w:rFonts w:cs="Times New Roman"/>
+          <w:b/>
+          <w:szCs w:val="24"/>
+        </w:rPr>
+        <w:t>rate</w:t>
       </w:r>
       <w:r>
         <w:rPr>
@@ -9486,7 +9597,7 @@
           <w:ilvl w:val="1"/>
           <w:numId w:val="22"/>
         </w:numPr>
-        <w:spacing w:afterLines="200" w:after="480"/>
+        <w:spacing w:afterLines="200"/>
         <w:rPr>
           <w:rFonts w:cs="Times New Roman"/>
           <w:b/>
@@ -9499,7 +9610,7 @@
           <w:b/>
           <w:szCs w:val="24"/>
         </w:rPr>
-        <w:t>Crate Location inside</w:t>
+        <w:t>Crate l</w:t>
       </w:r>
       <w:r>
         <w:rPr>
@@ -9507,7 +9618,23 @@
           <w:b/>
           <w:szCs w:val="24"/>
         </w:rPr>
-        <w:t xml:space="preserve"> Storage Room</w:t>
+        <w:t>ocation inside</w:t>
+      </w:r>
+      <w:r>
+        <w:rPr>
+          <w:rFonts w:cs="Times New Roman"/>
+          <w:b/>
+          <w:szCs w:val="24"/>
+        </w:rPr>
+        <w:t xml:space="preserve"> storage r</w:t>
+      </w:r>
+      <w:r>
+        <w:rPr>
+          <w:rFonts w:cs="Times New Roman"/>
+          <w:b/>
+          <w:szCs w:val="24"/>
+        </w:rPr>
+        <w:t>oom</w:t>
       </w:r>
       <w:r>
         <w:rPr>
@@ -9525,7 +9652,7 @@
           <w:ilvl w:val="1"/>
           <w:numId w:val="22"/>
         </w:numPr>
-        <w:spacing w:afterLines="200" w:after="480"/>
+        <w:spacing w:afterLines="200"/>
         <w:rPr>
           <w:rFonts w:cs="Times New Roman"/>
           <w:szCs w:val="24"/>
@@ -9545,7 +9672,7 @@
           <w:b/>
           <w:szCs w:val="24"/>
         </w:rPr>
-        <w:t xml:space="preserve"> Status</w:t>
+        <w:t xml:space="preserve"> </w:t>
       </w:r>
       <w:r>
         <w:rPr>
@@ -9553,6 +9680,22 @@
           <w:b/>
           <w:szCs w:val="24"/>
         </w:rPr>
+        <w:t>s</w:t>
+      </w:r>
+      <w:r>
+        <w:rPr>
+          <w:rFonts w:cs="Times New Roman"/>
+          <w:b/>
+          <w:szCs w:val="24"/>
+        </w:rPr>
+        <w:t>tatus</w:t>
+      </w:r>
+      <w:r>
+        <w:rPr>
+          <w:rFonts w:cs="Times New Roman"/>
+          <w:b/>
+          <w:szCs w:val="24"/>
+        </w:rPr>
         <w:t>:</w:t>
       </w:r>
       <w:r>
@@ -9560,21 +9703,21 @@
           <w:rFonts w:cs="Times New Roman"/>
           <w:szCs w:val="24"/>
         </w:rPr>
-        <w:t xml:space="preserve"> a Crate has two statuses; Inventory or Out of Storage</w:t>
-      </w:r>
-      <w:r>
-        <w:rPr>
-          <w:rFonts w:cs="Times New Roman"/>
-          <w:szCs w:val="24"/>
-        </w:rPr>
-        <w:t xml:space="preserve"> Room</w:t>
-      </w:r>
-      <w:r>
-        <w:rPr>
-          <w:rFonts w:cs="Times New Roman"/>
-          <w:szCs w:val="24"/>
-        </w:rPr>
-        <w:t xml:space="preserve"> at User’s Request. </w:t>
+        <w:t xml:space="preserve"> A c</w:t>
+      </w:r>
+      <w:r>
+        <w:rPr>
+          <w:rFonts w:cs="Times New Roman"/>
+          <w:szCs w:val="24"/>
+        </w:rPr>
+        <w:t>rate has two statuses</w:t>
+      </w:r>
+      <w:r>
+        <w:rPr>
+          <w:rFonts w:cs="Times New Roman"/>
+          <w:szCs w:val="24"/>
+        </w:rPr>
+        <w:t>.</w:t>
       </w:r>
     </w:p>
     <w:p>
@@ -9584,7 +9727,7 @@
           <w:ilvl w:val="2"/>
           <w:numId w:val="22"/>
         </w:numPr>
-        <w:spacing w:afterLines="200" w:after="480"/>
+        <w:spacing w:afterLines="200"/>
         <w:rPr>
           <w:rFonts w:cs="Times New Roman"/>
           <w:szCs w:val="24"/>
@@ -9603,7 +9746,14 @@
           <w:rFonts w:cs="Times New Roman"/>
           <w:szCs w:val="24"/>
         </w:rPr>
-        <w:t xml:space="preserve"> the Crate is available in</w:t>
+        <w:t xml:space="preserve"> The c</w:t>
+      </w:r>
+      <w:r>
+        <w:rPr>
+          <w:rFonts w:cs="Times New Roman"/>
+          <w:szCs w:val="24"/>
+        </w:rPr>
+        <w:t>rate is available in</w:t>
       </w:r>
       <w:r>
         <w:rPr>
@@ -9617,7 +9767,14 @@
           <w:rFonts w:cs="Times New Roman"/>
           <w:szCs w:val="24"/>
         </w:rPr>
-        <w:t xml:space="preserve"> the Storage Room.</w:t>
+        <w:t xml:space="preserve"> the storage r</w:t>
+      </w:r>
+      <w:r>
+        <w:rPr>
+          <w:rFonts w:cs="Times New Roman"/>
+          <w:szCs w:val="24"/>
+        </w:rPr>
+        <w:t>oom.</w:t>
       </w:r>
     </w:p>
     <w:p>
@@ -9627,7 +9784,7 @@
           <w:ilvl w:val="2"/>
           <w:numId w:val="22"/>
         </w:numPr>
-        <w:spacing w:afterLines="200" w:after="480"/>
+        <w:spacing w:afterLines="200"/>
         <w:rPr>
           <w:rFonts w:cs="Times New Roman"/>
           <w:szCs w:val="24"/>
@@ -9662,35 +9819,98 @@
           <w:rFonts w:cs="Times New Roman"/>
           <w:szCs w:val="24"/>
         </w:rPr>
-        <w:t xml:space="preserve"> the Crate is out of Storage Room been used by a User. A Request Form must be </w:t>
-      </w:r>
-      <w:r>
-        <w:rPr>
-          <w:rFonts w:cs="Times New Roman"/>
-          <w:szCs w:val="24"/>
-        </w:rPr>
-        <w:t xml:space="preserve">created and approved by an Administrator </w:t>
-      </w:r>
-      <w:r>
-        <w:rPr>
-          <w:rFonts w:cs="Times New Roman"/>
-          <w:szCs w:val="24"/>
-        </w:rPr>
-        <w:t xml:space="preserve">for the Crate </w:t>
-      </w:r>
-      <w:r>
-        <w:rPr>
-          <w:rFonts w:cs="Times New Roman"/>
-          <w:szCs w:val="24"/>
-        </w:rPr>
-        <w:t xml:space="preserve">before been set to this status. </w:t>
-      </w:r>
-      <w:r>
-        <w:rPr>
-          <w:rFonts w:cs="Times New Roman"/>
-          <w:szCs w:val="24"/>
-        </w:rPr>
-        <w:t>Request Form defined later in this section.</w:t>
+        <w:t xml:space="preserve"> The crate has been checked out of the storage room by a user. A request f</w:t>
+      </w:r>
+      <w:r>
+        <w:rPr>
+          <w:rFonts w:cs="Times New Roman"/>
+          <w:szCs w:val="24"/>
+        </w:rPr>
+        <w:t xml:space="preserve">orm must be </w:t>
+      </w:r>
+      <w:r>
+        <w:rPr>
+          <w:rFonts w:cs="Times New Roman"/>
+          <w:szCs w:val="24"/>
+        </w:rPr>
+        <w:t>submitted by the user and approved by an a</w:t>
+      </w:r>
+      <w:r>
+        <w:rPr>
+          <w:rFonts w:cs="Times New Roman"/>
+          <w:szCs w:val="24"/>
+        </w:rPr>
+        <w:t xml:space="preserve">dministrator </w:t>
+      </w:r>
+      <w:r>
+        <w:rPr>
+          <w:rFonts w:cs="Times New Roman"/>
+          <w:szCs w:val="24"/>
+        </w:rPr>
+        <w:t>be</w:t>
+      </w:r>
+      <w:r>
+        <w:rPr>
+          <w:rFonts w:cs="Times New Roman"/>
+          <w:szCs w:val="24"/>
+        </w:rPr>
+        <w:t>for</w:t>
+      </w:r>
+      <w:r>
+        <w:rPr>
+          <w:rFonts w:cs="Times New Roman"/>
+          <w:szCs w:val="24"/>
+        </w:rPr>
+        <w:t>e</w:t>
+      </w:r>
+      <w:r>
+        <w:rPr>
+          <w:rFonts w:cs="Times New Roman"/>
+          <w:szCs w:val="24"/>
+        </w:rPr>
+        <w:t xml:space="preserve"> the </w:t>
+      </w:r>
+      <w:r>
+        <w:rPr>
+          <w:rFonts w:cs="Times New Roman"/>
+          <w:szCs w:val="24"/>
+        </w:rPr>
+        <w:t>c</w:t>
+      </w:r>
+      <w:r>
+        <w:rPr>
+          <w:rFonts w:cs="Times New Roman"/>
+          <w:szCs w:val="24"/>
+        </w:rPr>
+        <w:t xml:space="preserve">rate </w:t>
+      </w:r>
+      <w:r>
+        <w:rPr>
+          <w:rFonts w:cs="Times New Roman"/>
+          <w:szCs w:val="24"/>
+        </w:rPr>
+        <w:t>can</w:t>
+      </w:r>
+      <w:r>
+        <w:rPr>
+          <w:rFonts w:cs="Times New Roman"/>
+          <w:szCs w:val="24"/>
+        </w:rPr>
+        <w:t xml:space="preserve"> be set to this status. </w:t>
+      </w:r>
+      <w:r>
+        <w:rPr>
+          <w:rFonts w:cs="Times New Roman"/>
+          <w:szCs w:val="24"/>
+        </w:rPr>
+        <w:t>Request f</w:t>
+      </w:r>
+      <w:r>
+        <w:rPr>
+          <w:rFonts w:cs="Times New Roman"/>
+          <w:szCs w:val="24"/>
+        </w:rPr>
+        <w:t>orm defined later in this section.</w:t>
       </w:r>
     </w:p>
     <w:p>
@@ -9700,7 +9920,7 @@
           <w:ilvl w:val="1"/>
           <w:numId w:val="22"/>
         </w:numPr>
-        <w:spacing w:afterLines="200" w:after="480"/>
+        <w:spacing w:afterLines="200"/>
         <w:rPr>
           <w:rFonts w:cs="Times New Roman"/>
           <w:szCs w:val="24"/>
@@ -9726,13 +9946,20 @@
           <w:rFonts w:cs="Times New Roman"/>
           <w:szCs w:val="24"/>
         </w:rPr>
-        <w:t>optional field.</w:t>
+        <w:t>O</w:t>
+      </w:r>
+      <w:r>
+        <w:rPr>
+          <w:rFonts w:cs="Times New Roman"/>
+          <w:szCs w:val="24"/>
+        </w:rPr>
+        <w:t>ptional field.</w:t>
       </w:r>
     </w:p>
     <w:p>
       <w:pPr>
         <w:pStyle w:val="ListParagraph"/>
-        <w:spacing w:afterLines="200" w:after="480"/>
+        <w:spacing w:afterLines="200"/>
         <w:rPr>
           <w:rFonts w:cs="Times New Roman"/>
           <w:szCs w:val="24"/>
@@ -9746,7 +9973,7 @@
           <w:ilvl w:val="0"/>
           <w:numId w:val="22"/>
         </w:numPr>
-        <w:spacing w:afterLines="200" w:after="480"/>
+        <w:spacing w:afterLines="200"/>
         <w:rPr>
           <w:rFonts w:cs="Times New Roman"/>
           <w:szCs w:val="24"/>
@@ -9765,7 +9992,7 @@
           <w:rFonts w:cs="Times New Roman"/>
           <w:szCs w:val="24"/>
         </w:rPr>
-        <w:t>d</w:t>
+        <w:t>D</w:t>
       </w:r>
       <w:r>
         <w:rPr>
@@ -9793,7 +10020,14 @@
           <w:rFonts w:cs="Times New Roman"/>
           <w:szCs w:val="24"/>
         </w:rPr>
-        <w:t>package of objects (</w:t>
+        <w:t>collection</w:t>
+      </w:r>
+      <w:r>
+        <w:rPr>
+          <w:rFonts w:cs="Times New Roman"/>
+          <w:szCs w:val="24"/>
+        </w:rPr>
+        <w:t xml:space="preserve"> of objects (</w:t>
       </w:r>
       <w:r>
         <w:rPr>
@@ -9842,7 +10076,14 @@
           <w:rFonts w:cs="Times New Roman"/>
           <w:szCs w:val="24"/>
         </w:rPr>
-        <w:t xml:space="preserve"> stored inside a Crate. Items can be check</w:t>
+        <w:t xml:space="preserve"> stored inside a c</w:t>
+      </w:r>
+      <w:r>
+        <w:rPr>
+          <w:rFonts w:cs="Times New Roman"/>
+          <w:szCs w:val="24"/>
+        </w:rPr>
+        <w:t>rate. Items can be check</w:t>
       </w:r>
       <w:r>
         <w:rPr>
@@ -9856,21 +10097,63 @@
           <w:rFonts w:cs="Times New Roman"/>
           <w:szCs w:val="24"/>
         </w:rPr>
-        <w:t xml:space="preserve"> out from the Storage Room. </w:t>
-      </w:r>
-      <w:r>
-        <w:rPr>
-          <w:rFonts w:cs="Times New Roman"/>
-          <w:szCs w:val="24"/>
-        </w:rPr>
-        <w:t xml:space="preserve">Every Item must have an RFID </w:t>
-      </w:r>
-      <w:r>
-        <w:rPr>
-          <w:rFonts w:cs="Times New Roman"/>
-          <w:szCs w:val="24"/>
-        </w:rPr>
-        <w:t>tag. Items can have either one Crate Category or one Project assign to it.</w:t>
+        <w:t xml:space="preserve"> out from the storage r</w:t>
+      </w:r>
+      <w:r>
+        <w:rPr>
+          <w:rFonts w:cs="Times New Roman"/>
+          <w:szCs w:val="24"/>
+        </w:rPr>
+        <w:t xml:space="preserve">oom. </w:t>
+      </w:r>
+      <w:r>
+        <w:rPr>
+          <w:rFonts w:cs="Times New Roman"/>
+          <w:szCs w:val="24"/>
+        </w:rPr>
+        <w:t>Every i</w:t>
+      </w:r>
+      <w:r>
+        <w:rPr>
+          <w:rFonts w:cs="Times New Roman"/>
+          <w:szCs w:val="24"/>
+        </w:rPr>
+        <w:t xml:space="preserve">tem must have an RFID </w:t>
+      </w:r>
+      <w:r>
+        <w:rPr>
+          <w:rFonts w:cs="Times New Roman"/>
+          <w:szCs w:val="24"/>
+        </w:rPr>
+        <w:t xml:space="preserve">tag. Items can have either one </w:t>
+      </w:r>
+      <w:r>
+        <w:rPr>
+          <w:rFonts w:cs="Times New Roman"/>
+          <w:szCs w:val="24"/>
+        </w:rPr>
+        <w:t>crate category or one p</w:t>
+      </w:r>
+      <w:r>
+        <w:rPr>
+          <w:rFonts w:cs="Times New Roman"/>
+          <w:szCs w:val="24"/>
+        </w:rPr>
+        <w:t>roject assign</w:t>
+      </w:r>
+      <w:r>
+        <w:rPr>
+          <w:rFonts w:cs="Times New Roman"/>
+          <w:szCs w:val="24"/>
+        </w:rPr>
+        <w:t>ed</w:t>
+      </w:r>
+      <w:r>
+        <w:rPr>
+          <w:rFonts w:cs="Times New Roman"/>
+          <w:szCs w:val="24"/>
+        </w:rPr>
+        <w:t xml:space="preserve"> to it.</w:t>
       </w:r>
       <w:r>
         <w:rPr>
@@ -9891,7 +10174,21 @@
           <w:rFonts w:cs="Times New Roman"/>
           <w:szCs w:val="24"/>
         </w:rPr>
-        <w:t xml:space="preserve"> can have up three different names, but only one main name. </w:t>
+        <w:t xml:space="preserve"> can have up three </w:t>
+      </w:r>
+      <w:r>
+        <w:rPr>
+          <w:rFonts w:cs="Times New Roman"/>
+          <w:szCs w:val="24"/>
+        </w:rPr>
+        <w:t xml:space="preserve">alternate </w:t>
+      </w:r>
+      <w:r>
+        <w:rPr>
+          <w:rFonts w:cs="Times New Roman"/>
+          <w:szCs w:val="24"/>
+        </w:rPr>
+        <w:t xml:space="preserve">names, but only one main name. </w:t>
       </w:r>
       <w:r>
         <w:rPr>
@@ -9905,14 +10202,28 @@
           <w:rFonts w:cs="Times New Roman"/>
           <w:szCs w:val="24"/>
         </w:rPr>
-        <w:t xml:space="preserve"> Items have the following data fields</w:t>
-      </w:r>
-      <w:r>
-        <w:rPr>
-          <w:rFonts w:cs="Times New Roman"/>
-          <w:szCs w:val="24"/>
-        </w:rPr>
-        <w:t xml:space="preserve"> in the System:</w:t>
+        <w:t xml:space="preserve"> i</w:t>
+      </w:r>
+      <w:r>
+        <w:rPr>
+          <w:rFonts w:cs="Times New Roman"/>
+          <w:szCs w:val="24"/>
+        </w:rPr>
+        <w:t>tems have the following data fields</w:t>
+      </w:r>
+      <w:r>
+        <w:rPr>
+          <w:rFonts w:cs="Times New Roman"/>
+          <w:szCs w:val="24"/>
+        </w:rPr>
+        <w:t xml:space="preserve"> in the s</w:t>
+      </w:r>
+      <w:r>
+        <w:rPr>
+          <w:rFonts w:cs="Times New Roman"/>
+          <w:szCs w:val="24"/>
+        </w:rPr>
+        <w:t>ystem:</w:t>
       </w:r>
     </w:p>
     <w:p>
@@ -9922,7 +10233,7 @@
           <w:ilvl w:val="1"/>
           <w:numId w:val="22"/>
         </w:numPr>
-        <w:spacing w:afterLines="200" w:after="480"/>
+        <w:spacing w:afterLines="200"/>
         <w:rPr>
           <w:rFonts w:cs="Times New Roman"/>
           <w:b/>
@@ -9945,7 +10256,7 @@
           <w:ilvl w:val="1"/>
           <w:numId w:val="22"/>
         </w:numPr>
-        <w:spacing w:afterLines="200" w:after="480"/>
+        <w:spacing w:afterLines="200"/>
         <w:rPr>
           <w:rFonts w:cs="Times New Roman"/>
           <w:b/>
@@ -9989,14 +10300,28 @@
           <w:rFonts w:cs="Times New Roman"/>
           <w:szCs w:val="24"/>
         </w:rPr>
-        <w:t>som</w:t>
-      </w:r>
-      <w:r>
-        <w:rPr>
-          <w:rFonts w:cs="Times New Roman"/>
-          <w:szCs w:val="24"/>
-        </w:rPr>
-        <w:t>e Items may have multiple names</w:t>
+        <w:t>S</w:t>
+      </w:r>
+      <w:r>
+        <w:rPr>
+          <w:rFonts w:cs="Times New Roman"/>
+          <w:szCs w:val="24"/>
+        </w:rPr>
+        <w:t>om</w:t>
+      </w:r>
+      <w:r>
+        <w:rPr>
+          <w:rFonts w:cs="Times New Roman"/>
+          <w:szCs w:val="24"/>
+        </w:rPr>
+        <w:t>e i</w:t>
+      </w:r>
+      <w:r>
+        <w:rPr>
+          <w:rFonts w:cs="Times New Roman"/>
+          <w:szCs w:val="24"/>
+        </w:rPr>
+        <w:t>tems may have multiple names</w:t>
       </w:r>
       <w:r>
         <w:rPr>
@@ -10013,7 +10338,7 @@
           <w:ilvl w:val="1"/>
           <w:numId w:val="22"/>
         </w:numPr>
-        <w:spacing w:afterLines="200" w:after="480"/>
+        <w:spacing w:afterLines="200"/>
         <w:rPr>
           <w:rFonts w:cs="Times New Roman"/>
           <w:b/>
@@ -10036,7 +10361,7 @@
           <w:ilvl w:val="1"/>
           <w:numId w:val="22"/>
         </w:numPr>
-        <w:spacing w:afterLines="200" w:after="480"/>
+        <w:spacing w:afterLines="200"/>
         <w:rPr>
           <w:rFonts w:cs="Times New Roman"/>
           <w:b/>
@@ -10079,7 +10404,14 @@
           <w:rFonts w:cs="Times New Roman"/>
           <w:szCs w:val="24"/>
         </w:rPr>
-        <w:t>where the Item is stored.</w:t>
+        <w:t>where the i</w:t>
+      </w:r>
+      <w:r>
+        <w:rPr>
+          <w:rFonts w:cs="Times New Roman"/>
+          <w:szCs w:val="24"/>
+        </w:rPr>
+        <w:t>tem is stored.</w:t>
       </w:r>
     </w:p>
     <w:p>
@@ -10089,7 +10421,7 @@
           <w:ilvl w:val="1"/>
           <w:numId w:val="22"/>
         </w:numPr>
-        <w:spacing w:afterLines="200" w:after="480"/>
+        <w:spacing w:afterLines="200"/>
         <w:rPr>
           <w:rFonts w:cs="Times New Roman"/>
           <w:szCs w:val="24"/>
@@ -10101,14 +10433,36 @@
           <w:b/>
           <w:szCs w:val="24"/>
         </w:rPr>
-        <w:t>Item Status:</w:t>
-      </w:r>
-      <w:r>
-        <w:rPr>
-          <w:rFonts w:cs="Times New Roman"/>
-          <w:szCs w:val="24"/>
-        </w:rPr>
-        <w:t xml:space="preserve"> an Item has two statuses; Inventory or Out of Storage Room at User’s Request. </w:t>
+        <w:t>Item s</w:t>
+      </w:r>
+      <w:r>
+        <w:rPr>
+          <w:rFonts w:cs="Times New Roman"/>
+          <w:b/>
+          <w:szCs w:val="24"/>
+        </w:rPr>
+        <w:t>tatus:</w:t>
+      </w:r>
+      <w:r>
+        <w:rPr>
+          <w:rFonts w:cs="Times New Roman"/>
+          <w:szCs w:val="24"/>
+        </w:rPr>
+        <w:t xml:space="preserve"> An i</w:t>
+      </w:r>
+      <w:r>
+        <w:rPr>
+          <w:rFonts w:cs="Times New Roman"/>
+          <w:szCs w:val="24"/>
+        </w:rPr>
+        <w:t>tem has two statuses</w:t>
+      </w:r>
+      <w:r>
+        <w:rPr>
+          <w:rFonts w:cs="Times New Roman"/>
+          <w:szCs w:val="24"/>
+        </w:rPr>
+        <w:t>.</w:t>
       </w:r>
     </w:p>
     <w:p>
@@ -10118,7 +10472,7 @@
           <w:ilvl w:val="2"/>
           <w:numId w:val="22"/>
         </w:numPr>
-        <w:spacing w:afterLines="200" w:after="480"/>
+        <w:spacing w:afterLines="200"/>
         <w:rPr>
           <w:rFonts w:cs="Times New Roman"/>
           <w:szCs w:val="24"/>
@@ -10137,7 +10491,14 @@
           <w:rFonts w:cs="Times New Roman"/>
           <w:szCs w:val="24"/>
         </w:rPr>
-        <w:t xml:space="preserve"> the Item is available inside the Storage Room.</w:t>
+        <w:t xml:space="preserve"> The item is available inside the storage r</w:t>
+      </w:r>
+      <w:r>
+        <w:rPr>
+          <w:rFonts w:cs="Times New Roman"/>
+          <w:szCs w:val="24"/>
+        </w:rPr>
+        <w:t>oom.</w:t>
       </w:r>
     </w:p>
     <w:p>
@@ -10147,7 +10508,7 @@
           <w:ilvl w:val="2"/>
           <w:numId w:val="22"/>
         </w:numPr>
-        <w:spacing w:afterLines="200" w:after="480"/>
+        <w:spacing w:afterLines="200"/>
         <w:rPr>
           <w:rFonts w:cs="Times New Roman"/>
           <w:szCs w:val="24"/>
@@ -10166,29 +10527,154 @@
           <w:rFonts w:cs="Times New Roman"/>
           <w:szCs w:val="24"/>
         </w:rPr>
-        <w:t>: the Item is out of Storage Room been used by a User. A Request Form must be created</w:t>
-      </w:r>
-      <w:r>
-        <w:rPr>
-          <w:rFonts w:cs="Times New Roman"/>
-          <w:szCs w:val="24"/>
-        </w:rPr>
-        <w:t xml:space="preserve"> and </w:t>
-      </w:r>
-      <w:r>
-        <w:rPr>
-          <w:rFonts w:cs="Times New Roman"/>
-          <w:szCs w:val="24"/>
-        </w:rPr>
-        <w:lastRenderedPageBreak/>
-        <w:t>approved by an Administrator</w:t>
-      </w:r>
-      <w:r>
-        <w:rPr>
-          <w:rFonts w:cs="Times New Roman"/>
-          <w:szCs w:val="24"/>
-        </w:rPr>
-        <w:t xml:space="preserve"> for the Item before been set to this status. Request Form defined later in this section.</w:t>
+        <w:t>: The item has been checked</w:t>
+      </w:r>
+      <w:r>
+        <w:rPr>
+          <w:rFonts w:cs="Times New Roman"/>
+          <w:szCs w:val="24"/>
+        </w:rPr>
+        <w:t xml:space="preserve"> out of </w:t>
+      </w:r>
+      <w:r>
+        <w:rPr>
+          <w:rFonts w:cs="Times New Roman"/>
+          <w:szCs w:val="24"/>
+        </w:rPr>
+        <w:t xml:space="preserve">the </w:t>
+      </w:r>
+      <w:r>
+        <w:rPr>
+          <w:rFonts w:cs="Times New Roman"/>
+          <w:szCs w:val="24"/>
+        </w:rPr>
+        <w:t>s</w:t>
+      </w:r>
+      <w:r>
+        <w:rPr>
+          <w:rFonts w:cs="Times New Roman"/>
+          <w:szCs w:val="24"/>
+        </w:rPr>
+        <w:t xml:space="preserve">torage </w:t>
+      </w:r>
+      <w:r>
+        <w:rPr>
+          <w:rFonts w:cs="Times New Roman"/>
+          <w:szCs w:val="24"/>
+        </w:rPr>
+        <w:t>r</w:t>
+      </w:r>
+      <w:r>
+        <w:rPr>
+          <w:rFonts w:cs="Times New Roman"/>
+          <w:szCs w:val="24"/>
+        </w:rPr>
+        <w:t xml:space="preserve">oom by a </w:t>
+      </w:r>
+      <w:r>
+        <w:rPr>
+          <w:rFonts w:cs="Times New Roman"/>
+          <w:szCs w:val="24"/>
+        </w:rPr>
+        <w:t>user. A r</w:t>
+      </w:r>
+      <w:r>
+        <w:rPr>
+          <w:rFonts w:cs="Times New Roman"/>
+          <w:szCs w:val="24"/>
+        </w:rPr>
+        <w:t xml:space="preserve">equest </w:t>
+      </w:r>
+      <w:r>
+        <w:rPr>
+          <w:rFonts w:cs="Times New Roman"/>
+          <w:szCs w:val="24"/>
+        </w:rPr>
+        <w:t>f</w:t>
+      </w:r>
+      <w:r>
+        <w:rPr>
+          <w:rFonts w:cs="Times New Roman"/>
+          <w:szCs w:val="24"/>
+        </w:rPr>
+        <w:t xml:space="preserve">orm must be </w:t>
+      </w:r>
+      <w:r>
+        <w:rPr>
+          <w:rFonts w:cs="Times New Roman"/>
+          <w:szCs w:val="24"/>
+        </w:rPr>
+        <w:t>submitted by the user</w:t>
+      </w:r>
+      <w:r>
+        <w:rPr>
+          <w:rFonts w:cs="Times New Roman"/>
+          <w:szCs w:val="24"/>
+        </w:rPr>
+        <w:t xml:space="preserve"> and a</w:t>
+      </w:r>
+      <w:r>
+        <w:rPr>
+          <w:rFonts w:cs="Times New Roman"/>
+          <w:szCs w:val="24"/>
+        </w:rPr>
+        <w:t>pproved by an a</w:t>
+      </w:r>
+      <w:r>
+        <w:rPr>
+          <w:rFonts w:cs="Times New Roman"/>
+          <w:szCs w:val="24"/>
+        </w:rPr>
+        <w:t>dministrator</w:t>
+      </w:r>
+      <w:r>
+        <w:rPr>
+          <w:rFonts w:cs="Times New Roman"/>
+          <w:szCs w:val="24"/>
+        </w:rPr>
+        <w:t xml:space="preserve"> </w:t>
+      </w:r>
+      <w:r>
+        <w:rPr>
+          <w:rFonts w:cs="Times New Roman"/>
+          <w:szCs w:val="24"/>
+        </w:rPr>
+        <w:t>be</w:t>
+      </w:r>
+      <w:r>
+        <w:rPr>
+          <w:rFonts w:cs="Times New Roman"/>
+          <w:szCs w:val="24"/>
+        </w:rPr>
+        <w:t>for</w:t>
+      </w:r>
+      <w:r>
+        <w:rPr>
+          <w:rFonts w:cs="Times New Roman"/>
+          <w:szCs w:val="24"/>
+        </w:rPr>
+        <w:t>e the item can</w:t>
+      </w:r>
+      <w:r>
+        <w:rPr>
+          <w:rFonts w:cs="Times New Roman"/>
+          <w:szCs w:val="24"/>
+        </w:rPr>
+        <w:t xml:space="preserve"> be set to this status. Request </w:t>
+      </w:r>
+      <w:r>
+        <w:rPr>
+          <w:rFonts w:cs="Times New Roman"/>
+          <w:szCs w:val="24"/>
+        </w:rPr>
+        <w:t>f</w:t>
+      </w:r>
+      <w:r>
+        <w:rPr>
+          <w:rFonts w:cs="Times New Roman"/>
+          <w:szCs w:val="24"/>
+        </w:rPr>
+        <w:t>orm defined later in this section.</w:t>
       </w:r>
     </w:p>
     <w:p>
@@ -10198,7 +10684,7 @@
           <w:ilvl w:val="1"/>
           <w:numId w:val="22"/>
         </w:numPr>
-        <w:spacing w:afterLines="200" w:after="480"/>
+        <w:spacing w:afterLines="200"/>
         <w:rPr>
           <w:rFonts w:cs="Times New Roman"/>
           <w:szCs w:val="24"/>
@@ -10210,6 +10696,7 @@
           <w:b/>
           <w:szCs w:val="24"/>
         </w:rPr>
+        <w:lastRenderedPageBreak/>
         <w:t>Project:</w:t>
       </w:r>
       <w:r>
@@ -10224,7 +10711,14 @@
           <w:rFonts w:cs="Times New Roman"/>
           <w:szCs w:val="24"/>
         </w:rPr>
-        <w:t>optional field</w:t>
+        <w:t>O</w:t>
+      </w:r>
+      <w:r>
+        <w:rPr>
+          <w:rFonts w:cs="Times New Roman"/>
+          <w:szCs w:val="24"/>
+        </w:rPr>
+        <w:t>ptional field</w:t>
       </w:r>
       <w:r>
         <w:rPr>
@@ -10237,7 +10731,7 @@
     <w:p>
       <w:pPr>
         <w:pStyle w:val="ListParagraph"/>
-        <w:spacing w:afterLines="200" w:after="480"/>
+        <w:spacing w:afterLines="200"/>
         <w:ind w:left="1440"/>
         <w:rPr>
           <w:rFonts w:cs="Times New Roman"/>
@@ -10252,7 +10746,7 @@
           <w:ilvl w:val="0"/>
           <w:numId w:val="22"/>
         </w:numPr>
-        <w:spacing w:afterLines="200" w:after="480"/>
+        <w:spacing w:afterLines="200"/>
         <w:rPr>
           <w:rFonts w:cs="Times New Roman"/>
           <w:szCs w:val="24"/>
@@ -10271,14 +10765,56 @@
           <w:rFonts w:cs="Times New Roman"/>
           <w:szCs w:val="24"/>
         </w:rPr>
-        <w:t xml:space="preserve"> d</w:t>
-      </w:r>
-      <w:r>
-        <w:rPr>
-          <w:rFonts w:cs="Times New Roman"/>
-          <w:szCs w:val="24"/>
-        </w:rPr>
-        <w:t>efined as a form that is attached to an Item’s or Crate’s System description when it goes from Inventory to Out of Storage</w:t>
+        <w:t xml:space="preserve"> D</w:t>
+      </w:r>
+      <w:r>
+        <w:rPr>
+          <w:rFonts w:cs="Times New Roman"/>
+          <w:szCs w:val="24"/>
+        </w:rPr>
+        <w:t>efined as</w:t>
+      </w:r>
+      <w:r>
+        <w:rPr>
+          <w:rFonts w:cs="Times New Roman"/>
+          <w:szCs w:val="24"/>
+        </w:rPr>
+        <w:t xml:space="preserve"> a form that is attached to an i</w:t>
+      </w:r>
+      <w:r>
+        <w:rPr>
+          <w:rFonts w:cs="Times New Roman"/>
+          <w:szCs w:val="24"/>
+        </w:rPr>
+        <w:t xml:space="preserve">tem’s or </w:t>
+      </w:r>
+      <w:r>
+        <w:rPr>
+          <w:rFonts w:cs="Times New Roman"/>
+          <w:szCs w:val="24"/>
+        </w:rPr>
+        <w:t>crate’s s</w:t>
+      </w:r>
+      <w:r>
+        <w:rPr>
+          <w:rFonts w:cs="Times New Roman"/>
+          <w:szCs w:val="24"/>
+        </w:rPr>
+        <w:t>ystem</w:t>
+      </w:r>
+      <w:r>
+        <w:rPr>
+          <w:rFonts w:cs="Times New Roman"/>
+          <w:szCs w:val="24"/>
+        </w:rPr>
+        <w:t xml:space="preserve"> description when it goes from I</w:t>
+      </w:r>
+      <w:r>
+        <w:rPr>
+          <w:rFonts w:cs="Times New Roman"/>
+          <w:szCs w:val="24"/>
+        </w:rPr>
+        <w:t>nventory to Out of Storage</w:t>
       </w:r>
       <w:r>
         <w:rPr>
@@ -10292,7 +10828,21 @@
           <w:rFonts w:cs="Times New Roman"/>
           <w:szCs w:val="24"/>
         </w:rPr>
-        <w:t xml:space="preserve"> at User’s Request. The form will contains the following</w:t>
+        <w:t xml:space="preserve"> at User’s</w:t>
+      </w:r>
+      <w:r>
+        <w:rPr>
+          <w:rFonts w:cs="Times New Roman"/>
+          <w:szCs w:val="24"/>
+        </w:rPr>
+        <w:t xml:space="preserve"> Request. The form will contain</w:t>
+      </w:r>
+      <w:r>
+        <w:rPr>
+          <w:rFonts w:cs="Times New Roman"/>
+          <w:szCs w:val="24"/>
+        </w:rPr>
+        <w:t xml:space="preserve"> the following</w:t>
       </w:r>
       <w:r>
         <w:rPr>
@@ -10316,7 +10866,7 @@
           <w:ilvl w:val="1"/>
           <w:numId w:val="22"/>
         </w:numPr>
-        <w:spacing w:afterLines="200" w:after="480"/>
+        <w:spacing w:afterLines="200"/>
         <w:rPr>
           <w:rFonts w:cs="Times New Roman"/>
           <w:szCs w:val="24"/>
@@ -10343,7 +10893,21 @@
           <w:rFonts w:cs="Times New Roman"/>
           <w:szCs w:val="24"/>
         </w:rPr>
-        <w:t>Administrator who authorized the Item or Crate r</w:t>
+        <w:t>Ad</w:t>
+      </w:r>
+      <w:r>
+        <w:rPr>
+          <w:rFonts w:cs="Times New Roman"/>
+          <w:szCs w:val="24"/>
+        </w:rPr>
+        <w:t>ministrator who authorized the item or c</w:t>
+      </w:r>
+      <w:r>
+        <w:rPr>
+          <w:rFonts w:cs="Times New Roman"/>
+          <w:szCs w:val="24"/>
+        </w:rPr>
+        <w:t>rate r</w:t>
       </w:r>
       <w:r>
         <w:rPr>
@@ -10360,7 +10924,7 @@
           <w:ilvl w:val="1"/>
           <w:numId w:val="22"/>
         </w:numPr>
-        <w:spacing w:afterLines="200" w:after="480"/>
+        <w:spacing w:afterLines="200"/>
         <w:rPr>
           <w:rFonts w:cs="Times New Roman"/>
           <w:szCs w:val="24"/>
@@ -10385,6 +10949,27 @@
       <w:r>
         <w:rPr>
           <w:rFonts w:cs="Times New Roman"/>
+          <w:szCs w:val="24"/>
+        </w:rPr>
+        <w:t xml:space="preserve">Registered </w:t>
+      </w:r>
+      <w:r>
+        <w:rPr>
+          <w:rFonts w:cs="Times New Roman"/>
+          <w:szCs w:val="24"/>
+        </w:rPr>
+        <w:t>u</w:t>
+      </w:r>
+      <w:r>
+        <w:rPr>
+          <w:rFonts w:cs="Times New Roman"/>
+          <w:szCs w:val="24"/>
+        </w:rPr>
+        <w:t>ser</w:t>
+      </w:r>
+      <w:r>
+        <w:rPr>
+          <w:rFonts w:cs="Times New Roman"/>
           <w:b/>
           <w:szCs w:val="24"/>
         </w:rPr>
@@ -10395,29 +10980,56 @@
           <w:rFonts w:cs="Times New Roman"/>
           <w:szCs w:val="24"/>
         </w:rPr>
-        <w:t>Registered User</w:t>
-      </w:r>
-      <w:r>
-        <w:rPr>
-          <w:rFonts w:cs="Times New Roman"/>
-          <w:b/>
-          <w:szCs w:val="24"/>
-        </w:rPr>
-        <w:t xml:space="preserve"> </w:t>
-      </w:r>
-      <w:r>
-        <w:rPr>
-          <w:rFonts w:cs="Times New Roman"/>
-          <w:szCs w:val="24"/>
-        </w:rPr>
-        <w:t>who requested the Item if any</w:t>
-      </w:r>
-      <w:r>
-        <w:rPr>
-          <w:rFonts w:cs="Times New Roman"/>
-          <w:szCs w:val="24"/>
-        </w:rPr>
-        <w:t>. Registered User could request Items or Crates on behalf of Requesters.</w:t>
+        <w:t>who is submitting the request of the i</w:t>
+      </w:r>
+      <w:r>
+        <w:rPr>
+          <w:rFonts w:cs="Times New Roman"/>
+          <w:szCs w:val="24"/>
+        </w:rPr>
+        <w:t>tem</w:t>
+      </w:r>
+      <w:r>
+        <w:rPr>
+          <w:rFonts w:cs="Times New Roman"/>
+          <w:szCs w:val="24"/>
+        </w:rPr>
+        <w:t xml:space="preserve"> or crate</w:t>
+      </w:r>
+      <w:r>
+        <w:rPr>
+          <w:rFonts w:cs="Times New Roman"/>
+          <w:szCs w:val="24"/>
+        </w:rPr>
+        <w:t xml:space="preserve">. Registered </w:t>
+      </w:r>
+      <w:r>
+        <w:rPr>
+          <w:rFonts w:cs="Times New Roman"/>
+          <w:szCs w:val="24"/>
+        </w:rPr>
+        <w:t>u</w:t>
+      </w:r>
+      <w:r>
+        <w:rPr>
+          <w:rFonts w:cs="Times New Roman"/>
+          <w:szCs w:val="24"/>
+        </w:rPr>
+        <w:t>ser coul</w:t>
+      </w:r>
+      <w:r>
+        <w:rPr>
+          <w:rFonts w:cs="Times New Roman"/>
+          <w:szCs w:val="24"/>
+        </w:rPr>
+        <w:t>d request items or crates on behalf of r</w:t>
+      </w:r>
+      <w:r>
+        <w:rPr>
+          <w:rFonts w:cs="Times New Roman"/>
+          <w:szCs w:val="24"/>
+        </w:rPr>
+        <w:t>equesters.</w:t>
       </w:r>
     </w:p>
     <w:p>
@@ -10427,7 +11039,7 @@
           <w:ilvl w:val="1"/>
           <w:numId w:val="22"/>
         </w:numPr>
-        <w:spacing w:afterLines="200" w:after="480"/>
+        <w:spacing w:afterLines="200"/>
         <w:rPr>
           <w:rFonts w:cs="Times New Roman"/>
           <w:b/>
@@ -10463,7 +11075,7 @@
           <w:rFonts w:cs="Times New Roman"/>
           <w:szCs w:val="24"/>
         </w:rPr>
-        <w:t>Requester who requested the Item or Crate to an Administrator or Registered User if any.</w:t>
+        <w:t>A non-registered user on whose behalf a registered user is requesting an item for.</w:t>
       </w:r>
     </w:p>
     <w:p>
@@ -10473,7 +11085,7 @@
           <w:ilvl w:val="1"/>
           <w:numId w:val="22"/>
         </w:numPr>
-        <w:spacing w:afterLines="200" w:after="480"/>
+        <w:spacing w:afterLines="200"/>
         <w:rPr>
           <w:rFonts w:cs="Times New Roman"/>
           <w:b/>
@@ -10486,12 +11098,33 @@
           <w:b/>
           <w:szCs w:val="24"/>
         </w:rPr>
-        <w:t>Date Taken</w:t>
+        <w:t>Checkout Date</w:t>
       </w:r>
       <w:r>
         <w:rPr>
           <w:rFonts w:cs="Times New Roman"/>
           <w:b/>
+          <w:szCs w:val="24"/>
+        </w:rPr>
+        <w:t xml:space="preserve">: </w:t>
+      </w:r>
+      <w:r>
+        <w:rPr>
+          <w:rFonts w:cs="Times New Roman"/>
+          <w:szCs w:val="24"/>
+        </w:rPr>
+        <w:t>The date on which an item or crate will be checked out</w:t>
+      </w:r>
+      <w:r>
+        <w:rPr>
+          <w:rFonts w:cs="Times New Roman"/>
+          <w:szCs w:val="24"/>
+        </w:rPr>
+        <w:t xml:space="preserve"> of the storage room</w:t>
+      </w:r>
+      <w:r>
+        <w:rPr>
+          <w:rFonts w:cs="Times New Roman"/>
           <w:szCs w:val="24"/>
         </w:rPr>
         <w:t>.</w:t>
@@ -10504,7 +11137,7 @@
           <w:ilvl w:val="1"/>
           <w:numId w:val="22"/>
         </w:numPr>
-        <w:spacing w:afterLines="200" w:after="480"/>
+        <w:spacing w:afterLines="200"/>
         <w:rPr>
           <w:rFonts w:cs="Times New Roman"/>
           <w:b/>
@@ -10525,7 +11158,14 @@
           <w:b/>
           <w:szCs w:val="24"/>
         </w:rPr>
-        <w:t>.</w:t>
+        <w:t>:</w:t>
+      </w:r>
+      <w:r>
+        <w:rPr>
+          <w:rFonts w:cs="Times New Roman"/>
+          <w:szCs w:val="24"/>
+        </w:rPr>
+        <w:t xml:space="preserve"> Planned date of item or crate return.</w:t>
       </w:r>
     </w:p>
     <w:p>
@@ -10535,7 +11175,7 @@
           <w:ilvl w:val="1"/>
           <w:numId w:val="22"/>
         </w:numPr>
-        <w:spacing w:afterLines="200" w:after="480"/>
+        <w:spacing w:afterLines="200"/>
         <w:rPr>
           <w:rFonts w:cs="Times New Roman"/>
           <w:b/>
@@ -10571,7 +11211,63 @@
           <w:rFonts w:cs="Times New Roman"/>
           <w:szCs w:val="24"/>
         </w:rPr>
-        <w:t>name of the organization of the person that requested the Item or Crate belongs to.</w:t>
+        <w:t>N</w:t>
+      </w:r>
+      <w:r>
+        <w:rPr>
+          <w:rFonts w:cs="Times New Roman"/>
+          <w:szCs w:val="24"/>
+        </w:rPr>
+        <w:t>ame of the organization that the person who</w:t>
+      </w:r>
+      <w:r>
+        <w:rPr>
+          <w:rFonts w:cs="Times New Roman"/>
+          <w:szCs w:val="24"/>
+        </w:rPr>
+        <w:t xml:space="preserve"> </w:t>
+      </w:r>
+      <w:r>
+        <w:rPr>
+          <w:rFonts w:cs="Times New Roman"/>
+          <w:szCs w:val="24"/>
+        </w:rPr>
+        <w:t xml:space="preserve">is </w:t>
+      </w:r>
+      <w:r>
+        <w:rPr>
+          <w:rFonts w:cs="Times New Roman"/>
+          <w:szCs w:val="24"/>
+        </w:rPr>
+        <w:t>request</w:t>
+      </w:r>
+      <w:r>
+        <w:rPr>
+          <w:rFonts w:cs="Times New Roman"/>
+          <w:szCs w:val="24"/>
+        </w:rPr>
+        <w:t>ing the i</w:t>
+      </w:r>
+      <w:r>
+        <w:rPr>
+          <w:rFonts w:cs="Times New Roman"/>
+          <w:szCs w:val="24"/>
+        </w:rPr>
+        <w:t xml:space="preserve">tem </w:t>
+      </w:r>
+      <w:r>
+        <w:rPr>
+          <w:rFonts w:cs="Times New Roman"/>
+          <w:szCs w:val="24"/>
+        </w:rPr>
+        <w:t>or c</w:t>
+      </w:r>
+      <w:r>
+        <w:rPr>
+          <w:rFonts w:cs="Times New Roman"/>
+          <w:szCs w:val="24"/>
+        </w:rPr>
+        <w:t>rate belongs to.</w:t>
       </w:r>
     </w:p>
     <w:p>
@@ -10581,7 +11277,7 @@
           <w:ilvl w:val="1"/>
           <w:numId w:val="22"/>
         </w:numPr>
-        <w:spacing w:afterLines="200" w:after="480"/>
+        <w:spacing w:afterLines="200"/>
         <w:rPr>
           <w:rFonts w:cs="Times New Roman"/>
           <w:b/>
@@ -10609,13 +11305,20 @@
           <w:rFonts w:cs="Times New Roman"/>
           <w:szCs w:val="24"/>
         </w:rPr>
-        <w:t>the reason why the Item or Crate was taken from the Storage Room.</w:t>
+        <w:t>The reason why the item or crate is being requested from the storage r</w:t>
+      </w:r>
+      <w:r>
+        <w:rPr>
+          <w:rFonts w:cs="Times New Roman"/>
+          <w:szCs w:val="24"/>
+        </w:rPr>
+        <w:t>oom.</w:t>
       </w:r>
     </w:p>
     <w:p>
       <w:pPr>
         <w:pStyle w:val="ListParagraph"/>
-        <w:spacing w:afterLines="200" w:after="480"/>
+        <w:spacing w:afterLines="200"/>
         <w:rPr>
           <w:rFonts w:cs="Times New Roman"/>
           <w:szCs w:val="24"/>
@@ -10629,7 +11332,7 @@
           <w:ilvl w:val="0"/>
           <w:numId w:val="22"/>
         </w:numPr>
-        <w:spacing w:afterLines="200" w:after="480"/>
+        <w:spacing w:afterLines="200"/>
         <w:rPr>
           <w:rFonts w:cs="Times New Roman"/>
           <w:szCs w:val="24"/>
@@ -10656,14 +11359,28 @@
           <w:rFonts w:cs="Times New Roman"/>
           <w:szCs w:val="24"/>
         </w:rPr>
-        <w:t xml:space="preserve">a </w:t>
-      </w:r>
-      <w:r>
-        <w:rPr>
-          <w:rFonts w:cs="Times New Roman"/>
-          <w:szCs w:val="24"/>
-        </w:rPr>
-        <w:t>composed of one or more Items related to a ce</w:t>
+        <w:t>A collection</w:t>
+      </w:r>
+      <w:r>
+        <w:rPr>
+          <w:rFonts w:cs="Times New Roman"/>
+          <w:szCs w:val="24"/>
+        </w:rPr>
+        <w:t xml:space="preserve"> </w:t>
+      </w:r>
+      <w:r>
+        <w:rPr>
+          <w:rFonts w:cs="Times New Roman"/>
+          <w:szCs w:val="24"/>
+        </w:rPr>
+        <w:t>composed of one or more items required to perform a</w:t>
+      </w:r>
+      <w:r>
+        <w:rPr>
+          <w:rFonts w:cs="Times New Roman"/>
+          <w:szCs w:val="24"/>
+        </w:rPr>
+        <w:t xml:space="preserve"> ce</w:t>
       </w:r>
       <w:r>
         <w:rPr>
@@ -10677,14 +11394,35 @@
           <w:rFonts w:cs="Times New Roman"/>
           <w:szCs w:val="24"/>
         </w:rPr>
-        <w:t xml:space="preserve"> (i.e. “Flintstones”). Each Project will maintain a general list and quantity</w:t>
-      </w:r>
-      <w:r>
-        <w:rPr>
-          <w:rFonts w:cs="Times New Roman"/>
-          <w:szCs w:val="24"/>
-        </w:rPr>
-        <w:t xml:space="preserve"> of the Items required for the P</w:t>
+        <w:t xml:space="preserve"> (i.e. “Flintstones”). Each project will maintain a list </w:t>
+      </w:r>
+      <w:r>
+        <w:rPr>
+          <w:rFonts w:cs="Times New Roman"/>
+          <w:szCs w:val="24"/>
+        </w:rPr>
+        <w:t>and quantity</w:t>
+      </w:r>
+      <w:r>
+        <w:rPr>
+          <w:rFonts w:cs="Times New Roman"/>
+          <w:szCs w:val="24"/>
+        </w:rPr>
+        <w:t xml:space="preserve"> of the i</w:t>
+      </w:r>
+      <w:r>
+        <w:rPr>
+          <w:rFonts w:cs="Times New Roman"/>
+          <w:szCs w:val="24"/>
+        </w:rPr>
+        <w:t xml:space="preserve">tems required for the </w:t>
+      </w:r>
+      <w:r>
+        <w:rPr>
+          <w:rFonts w:cs="Times New Roman"/>
+          <w:szCs w:val="24"/>
+        </w:rPr>
+        <w:t>p</w:t>
       </w:r>
       <w:r>
         <w:rPr>
@@ -10704,7 +11442,7 @@
     <w:p>
       <w:pPr>
         <w:pStyle w:val="ListParagraph"/>
-        <w:spacing w:afterLines="200" w:after="480"/>
+        <w:spacing w:afterLines="200"/>
         <w:rPr>
           <w:rFonts w:cs="Times New Roman"/>
           <w:szCs w:val="24"/>
@@ -10718,7 +11456,7 @@
           <w:ilvl w:val="0"/>
           <w:numId w:val="22"/>
         </w:numPr>
-        <w:spacing w:afterLines="200" w:after="480"/>
+        <w:spacing w:afterLines="200"/>
         <w:rPr>
           <w:rFonts w:cs="Times New Roman"/>
           <w:szCs w:val="24"/>
@@ -10730,7 +11468,15 @@
           <w:b/>
           <w:szCs w:val="24"/>
         </w:rPr>
-        <w:t xml:space="preserve">Crate Category: </w:t>
+        <w:t>Crate c</w:t>
+      </w:r>
+      <w:r>
+        <w:rPr>
+          <w:rFonts w:cs="Times New Roman"/>
+          <w:b/>
+          <w:szCs w:val="24"/>
+        </w:rPr>
+        <w:t xml:space="preserve">ategory: </w:t>
       </w:r>
       <w:r>
         <w:rPr>
@@ -10738,12 +11484,36 @@
           <w:color w:val="000000"/>
           <w:szCs w:val="24"/>
         </w:rPr>
-        <w:t xml:space="preserve">Crates are label with a Crate Category in order to store Items of similar characteristics together. </w:t>
-      </w:r>
-    </w:p>
-    <w:p>
-      <w:pPr>
-        <w:spacing w:afterLines="200" w:after="480"/>
+        <w:t>Crates can be organized with a crate category in order to store i</w:t>
+      </w:r>
+      <w:r>
+        <w:rPr>
+          <w:rFonts w:eastAsia="Arial" w:cs="Times New Roman"/>
+          <w:color w:val="000000"/>
+          <w:szCs w:val="24"/>
+        </w:rPr>
+        <w:t>tems of similar characteristics together</w:t>
+      </w:r>
+      <w:r>
+        <w:rPr>
+          <w:rFonts w:eastAsia="Arial" w:cs="Times New Roman"/>
+          <w:color w:val="000000"/>
+          <w:szCs w:val="24"/>
+        </w:rPr>
+        <w:t xml:space="preserve"> (i.e. Crafts, Electronics, Tools, etc.)</w:t>
+      </w:r>
+      <w:r>
+        <w:rPr>
+          <w:rFonts w:eastAsia="Arial" w:cs="Times New Roman"/>
+          <w:color w:val="000000"/>
+          <w:szCs w:val="24"/>
+        </w:rPr>
+        <w:t xml:space="preserve">. </w:t>
+      </w:r>
+    </w:p>
+    <w:p>
+      <w:pPr>
+        <w:spacing w:afterLines="200"/>
         <w:rPr>
           <w:rFonts w:cs="Times New Roman"/>
           <w:szCs w:val="24"/>
@@ -10765,7 +11535,7 @@
           <w:ilvl w:val="0"/>
           <w:numId w:val="23"/>
         </w:numPr>
-        <w:spacing w:afterLines="200" w:after="480"/>
+        <w:spacing w:afterLines="200"/>
         <w:rPr>
           <w:rFonts w:cs="Times New Roman"/>
           <w:szCs w:val="24"/>
@@ -10792,21 +11562,91 @@
           <w:rFonts w:cs="Times New Roman"/>
           <w:szCs w:val="24"/>
         </w:rPr>
-        <w:t xml:space="preserve"> The role of the Administrator</w:t>
-      </w:r>
-      <w:r>
-        <w:rPr>
-          <w:rFonts w:cs="Times New Roman"/>
-          <w:szCs w:val="24"/>
-        </w:rPr>
-        <w:t xml:space="preserve"> will be to manage the Items and Crates in the</w:t>
-      </w:r>
-      <w:r>
-        <w:rPr>
-          <w:rFonts w:cs="Times New Roman"/>
-          <w:szCs w:val="24"/>
-        </w:rPr>
-        <w:t xml:space="preserve"> storage room. The Administrator</w:t>
+        <w:t xml:space="preserve"> The role of the a</w:t>
+      </w:r>
+      <w:r>
+        <w:rPr>
+          <w:rFonts w:cs="Times New Roman"/>
+          <w:szCs w:val="24"/>
+        </w:rPr>
+        <w:t>dministrator</w:t>
+      </w:r>
+      <w:r>
+        <w:rPr>
+          <w:rFonts w:cs="Times New Roman"/>
+          <w:szCs w:val="24"/>
+        </w:rPr>
+        <w:t xml:space="preserve"> will be to manage the items and c</w:t>
+      </w:r>
+      <w:r>
+        <w:rPr>
+          <w:rFonts w:cs="Times New Roman"/>
+          <w:szCs w:val="24"/>
+        </w:rPr>
+        <w:t>rates in the</w:t>
+      </w:r>
+      <w:r>
+        <w:rPr>
+          <w:rFonts w:cs="Times New Roman"/>
+          <w:szCs w:val="24"/>
+        </w:rPr>
+        <w:t xml:space="preserve"> storage room</w:t>
+      </w:r>
+      <w:r>
+        <w:rPr>
+          <w:rFonts w:cs="Times New Roman"/>
+          <w:szCs w:val="24"/>
+        </w:rPr>
+        <w:t>. The administrator shall have the capability of adding and removing items</w:t>
+      </w:r>
+      <w:r>
+        <w:rPr>
+          <w:rFonts w:cs="Times New Roman"/>
+          <w:szCs w:val="24"/>
+        </w:rPr>
+        <w:t>,</w:t>
+      </w:r>
+      <w:r>
+        <w:rPr>
+          <w:rFonts w:cs="Times New Roman"/>
+          <w:szCs w:val="24"/>
+        </w:rPr>
+        <w:t xml:space="preserve"> crates</w:t>
+      </w:r>
+      <w:r>
+        <w:rPr>
+          <w:rFonts w:cs="Times New Roman"/>
+          <w:szCs w:val="24"/>
+        </w:rPr>
+        <w:t>, and projects</w:t>
+      </w:r>
+      <w:r>
+        <w:rPr>
+          <w:rFonts w:cs="Times New Roman"/>
+          <w:szCs w:val="24"/>
+        </w:rPr>
+        <w:t xml:space="preserve"> to/from the storage room. </w:t>
+      </w:r>
+      <w:r>
+        <w:rPr>
+          <w:rFonts w:cs="Times New Roman"/>
+          <w:szCs w:val="24"/>
+        </w:rPr>
+        <w:t>Administrators shall also be able to edit the data fields of items, crates, and projects stored in the system. In addition, t</w:t>
+      </w:r>
+      <w:r>
+        <w:rPr>
+          <w:rFonts w:cs="Times New Roman"/>
+          <w:szCs w:val="24"/>
+        </w:rPr>
+        <w:t>he a</w:t>
+      </w:r>
+      <w:r>
+        <w:rPr>
+          <w:rFonts w:cs="Times New Roman"/>
+          <w:szCs w:val="24"/>
+        </w:rPr>
+        <w:t>dministrator</w:t>
       </w:r>
       <w:r>
         <w:rPr>
@@ -10834,28 +11674,135 @@
           <w:rFonts w:cs="Times New Roman"/>
           <w:szCs w:val="24"/>
         </w:rPr>
-        <w:t xml:space="preserve"> the capability to deny or accept any request to borrow any o</w:t>
-      </w:r>
-      <w:r>
-        <w:rPr>
-          <w:rFonts w:cs="Times New Roman"/>
-          <w:szCs w:val="24"/>
-        </w:rPr>
-        <w:t>f the Items or Crates to a Registered User. The Administrator</w:t>
-      </w:r>
-      <w:r>
-        <w:rPr>
-          <w:rFonts w:cs="Times New Roman"/>
-          <w:szCs w:val="24"/>
-        </w:rPr>
-        <w:t xml:space="preserve"> will be able to locate the Items and Crates in the storage room.</w:t>
-      </w:r>
-      <w:r>
-        <w:rPr>
-          <w:rFonts w:cs="Times New Roman"/>
-          <w:szCs w:val="24"/>
-        </w:rPr>
-        <w:t xml:space="preserve"> The System shall support multiple Administrators, but only </w:t>
+        <w:t xml:space="preserve"> the capability to deny</w:t>
+      </w:r>
+      <w:r>
+        <w:rPr>
+          <w:rFonts w:cs="Times New Roman"/>
+          <w:szCs w:val="24"/>
+        </w:rPr>
+        <w:t xml:space="preserve"> or accept any request to check </w:t>
+      </w:r>
+      <w:proofErr w:type="gramStart"/>
+      <w:r>
+        <w:rPr>
+          <w:rFonts w:cs="Times New Roman"/>
+          <w:szCs w:val="24"/>
+        </w:rPr>
+        <w:t>out</w:t>
+      </w:r>
+      <w:r>
+        <w:rPr>
+          <w:rFonts w:cs="Times New Roman"/>
+          <w:szCs w:val="24"/>
+        </w:rPr>
+        <w:t xml:space="preserve"> </w:t>
+      </w:r>
+      <w:r>
+        <w:rPr>
+          <w:rFonts w:cs="Times New Roman"/>
+          <w:szCs w:val="24"/>
+        </w:rPr>
+        <w:t xml:space="preserve"> i</w:t>
+      </w:r>
+      <w:r>
+        <w:rPr>
+          <w:rFonts w:cs="Times New Roman"/>
+          <w:szCs w:val="24"/>
+        </w:rPr>
+        <w:t>tems</w:t>
+      </w:r>
+      <w:proofErr w:type="gramEnd"/>
+      <w:r>
+        <w:rPr>
+          <w:rFonts w:cs="Times New Roman"/>
+          <w:szCs w:val="24"/>
+        </w:rPr>
+        <w:t xml:space="preserve"> or </w:t>
+      </w:r>
+      <w:r>
+        <w:rPr>
+          <w:rFonts w:cs="Times New Roman"/>
+          <w:szCs w:val="24"/>
+        </w:rPr>
+        <w:t>c</w:t>
+      </w:r>
+      <w:r>
+        <w:rPr>
+          <w:rFonts w:cs="Times New Roman"/>
+          <w:szCs w:val="24"/>
+        </w:rPr>
+        <w:t xml:space="preserve">rates to a </w:t>
+      </w:r>
+      <w:r>
+        <w:rPr>
+          <w:rFonts w:cs="Times New Roman"/>
+          <w:szCs w:val="24"/>
+        </w:rPr>
+        <w:t>r</w:t>
+      </w:r>
+      <w:r>
+        <w:rPr>
+          <w:rFonts w:cs="Times New Roman"/>
+          <w:szCs w:val="24"/>
+        </w:rPr>
+        <w:t xml:space="preserve">egistered </w:t>
+      </w:r>
+      <w:r>
+        <w:rPr>
+          <w:rFonts w:cs="Times New Roman"/>
+          <w:szCs w:val="24"/>
+        </w:rPr>
+        <w:t>user. The a</w:t>
+      </w:r>
+      <w:r>
+        <w:rPr>
+          <w:rFonts w:cs="Times New Roman"/>
+          <w:szCs w:val="24"/>
+        </w:rPr>
+        <w:t>dministrator</w:t>
+      </w:r>
+      <w:r>
+        <w:rPr>
+          <w:rFonts w:cs="Times New Roman"/>
+          <w:szCs w:val="24"/>
+        </w:rPr>
+        <w:t xml:space="preserve"> will be able to view the location of the i</w:t>
+      </w:r>
+      <w:r>
+        <w:rPr>
+          <w:rFonts w:cs="Times New Roman"/>
+          <w:szCs w:val="24"/>
+        </w:rPr>
+        <w:t xml:space="preserve">tems and </w:t>
+      </w:r>
+      <w:r>
+        <w:rPr>
+          <w:rFonts w:cs="Times New Roman"/>
+          <w:szCs w:val="24"/>
+        </w:rPr>
+        <w:t>c</w:t>
+      </w:r>
+      <w:r>
+        <w:rPr>
+          <w:rFonts w:cs="Times New Roman"/>
+          <w:szCs w:val="24"/>
+        </w:rPr>
+        <w:t>rates in the storage room.</w:t>
+      </w:r>
+      <w:r>
+        <w:rPr>
+          <w:rFonts w:cs="Times New Roman"/>
+          <w:szCs w:val="24"/>
+        </w:rPr>
+        <w:t xml:space="preserve"> The system shall support multiple a</w:t>
+      </w:r>
+      <w:r>
+        <w:rPr>
+          <w:rFonts w:cs="Times New Roman"/>
+          <w:szCs w:val="24"/>
+        </w:rPr>
+        <w:t xml:space="preserve">dministrators, but only </w:t>
       </w:r>
       <w:r>
         <w:rPr>
@@ -10869,7 +11816,14 @@
           <w:rFonts w:cs="Times New Roman"/>
           <w:szCs w:val="24"/>
         </w:rPr>
-        <w:t>Main Administrator (</w:t>
+        <w:t>Main Administra</w:t>
+      </w:r>
+      <w:r>
+        <w:rPr>
+          <w:rFonts w:cs="Times New Roman"/>
+          <w:szCs w:val="24"/>
+        </w:rPr>
+        <w:t>tor (</w:t>
       </w:r>
       <w:proofErr w:type="spellStart"/>
       <w:r>
@@ -10885,13 +11839,20 @@
           <w:rFonts w:cs="Times New Roman"/>
           <w:szCs w:val="24"/>
         </w:rPr>
-        <w:t>) can add other Administrators to the System.</w:t>
+        <w:t>) can add other administrators to the s</w:t>
+      </w:r>
+      <w:r>
+        <w:rPr>
+          <w:rFonts w:cs="Times New Roman"/>
+          <w:szCs w:val="24"/>
+        </w:rPr>
+        <w:t>ystem.</w:t>
       </w:r>
     </w:p>
     <w:p>
       <w:pPr>
         <w:pStyle w:val="ListParagraph"/>
-        <w:spacing w:afterLines="200" w:after="480"/>
+        <w:spacing w:afterLines="200"/>
         <w:ind w:left="360"/>
         <w:rPr>
           <w:rFonts w:cs="Times New Roman"/>
@@ -10906,7 +11867,7 @@
           <w:ilvl w:val="0"/>
           <w:numId w:val="23"/>
         </w:numPr>
-        <w:spacing w:afterLines="200" w:after="480"/>
+        <w:spacing w:afterLines="200"/>
         <w:rPr>
           <w:rFonts w:cs="Times New Roman"/>
           <w:szCs w:val="24"/>
@@ -10933,21 +11894,21 @@
           <w:rFonts w:cs="Times New Roman"/>
           <w:szCs w:val="24"/>
         </w:rPr>
-        <w:t xml:space="preserve"> The role of the Registered User</w:t>
-      </w:r>
-      <w:r>
-        <w:rPr>
-          <w:rFonts w:cs="Times New Roman"/>
-          <w:szCs w:val="24"/>
-        </w:rPr>
-        <w:t xml:space="preserve"> is to request or return Items or Crates to the storage room. They will also be able to view the current Items or Crates locate</w:t>
-      </w:r>
-      <w:r>
-        <w:rPr>
-          <w:rFonts w:cs="Times New Roman"/>
-          <w:szCs w:val="24"/>
-        </w:rPr>
-        <w:t>d in the storage room. The Registered</w:t>
+        <w:t xml:space="preserve"> The role of the registered u</w:t>
+      </w:r>
+      <w:r>
+        <w:rPr>
+          <w:rFonts w:cs="Times New Roman"/>
+          <w:szCs w:val="24"/>
+        </w:rPr>
+        <w:t>ser</w:t>
+      </w:r>
+      <w:r>
+        <w:rPr>
+          <w:rFonts w:cs="Times New Roman"/>
+          <w:szCs w:val="24"/>
+        </w:rPr>
+        <w:t xml:space="preserve"> is to request or return items and</w:t>
       </w:r>
       <w:r>
         <w:rPr>
@@ -10961,21 +11922,127 @@
           <w:rFonts w:cs="Times New Roman"/>
           <w:szCs w:val="24"/>
         </w:rPr>
-        <w:t xml:space="preserve">User </w:t>
-      </w:r>
-      <w:r>
-        <w:rPr>
-          <w:rFonts w:cs="Times New Roman"/>
-          <w:szCs w:val="24"/>
-        </w:rPr>
-        <w:t>shall be able to retrieve Item</w:t>
-      </w:r>
-      <w:r>
-        <w:rPr>
-          <w:rFonts w:cs="Times New Roman"/>
-          <w:szCs w:val="24"/>
-        </w:rPr>
-        <w:t>s from Crate after the Administrator</w:t>
+        <w:t>c</w:t>
+      </w:r>
+      <w:r>
+        <w:rPr>
+          <w:rFonts w:cs="Times New Roman"/>
+          <w:szCs w:val="24"/>
+        </w:rPr>
+        <w:t>rates to the storage room. They will al</w:t>
+      </w:r>
+      <w:r>
+        <w:rPr>
+          <w:rFonts w:cs="Times New Roman"/>
+          <w:szCs w:val="24"/>
+        </w:rPr>
+        <w:t>so be able to view the current i</w:t>
+      </w:r>
+      <w:r>
+        <w:rPr>
+          <w:rFonts w:cs="Times New Roman"/>
+          <w:szCs w:val="24"/>
+        </w:rPr>
+        <w:t>te</w:t>
+      </w:r>
+      <w:r>
+        <w:rPr>
+          <w:rFonts w:cs="Times New Roman"/>
+          <w:szCs w:val="24"/>
+        </w:rPr>
+        <w:t>ms or c</w:t>
+      </w:r>
+      <w:r>
+        <w:rPr>
+          <w:rFonts w:cs="Times New Roman"/>
+          <w:szCs w:val="24"/>
+        </w:rPr>
+        <w:t>rates locate</w:t>
+      </w:r>
+      <w:r>
+        <w:rPr>
+          <w:rFonts w:cs="Times New Roman"/>
+          <w:szCs w:val="24"/>
+        </w:rPr>
+        <w:t xml:space="preserve">d in the storage </w:t>
+      </w:r>
+      <w:r>
+        <w:rPr>
+          <w:rFonts w:cs="Times New Roman"/>
+          <w:szCs w:val="24"/>
+        </w:rPr>
+        <w:lastRenderedPageBreak/>
+        <w:t>room. The r</w:t>
+      </w:r>
+      <w:r>
+        <w:rPr>
+          <w:rFonts w:cs="Times New Roman"/>
+          <w:szCs w:val="24"/>
+        </w:rPr>
+        <w:t>egistered</w:t>
+      </w:r>
+      <w:r>
+        <w:rPr>
+          <w:rFonts w:cs="Times New Roman"/>
+          <w:szCs w:val="24"/>
+        </w:rPr>
+        <w:t xml:space="preserve"> </w:t>
+      </w:r>
+      <w:r>
+        <w:rPr>
+          <w:rFonts w:cs="Times New Roman"/>
+          <w:szCs w:val="24"/>
+        </w:rPr>
+        <w:t>u</w:t>
+      </w:r>
+      <w:r>
+        <w:rPr>
+          <w:rFonts w:cs="Times New Roman"/>
+          <w:szCs w:val="24"/>
+        </w:rPr>
+        <w:t xml:space="preserve">ser </w:t>
+      </w:r>
+      <w:r>
+        <w:rPr>
+          <w:rFonts w:cs="Times New Roman"/>
+          <w:szCs w:val="24"/>
+        </w:rPr>
+        <w:t xml:space="preserve">shall </w:t>
+      </w:r>
+      <w:r>
+        <w:rPr>
+          <w:rFonts w:cs="Times New Roman"/>
+          <w:szCs w:val="24"/>
+        </w:rPr>
+        <w:t xml:space="preserve">only </w:t>
+      </w:r>
+      <w:r>
+        <w:rPr>
+          <w:rFonts w:cs="Times New Roman"/>
+          <w:szCs w:val="24"/>
+        </w:rPr>
+        <w:t>be able to retrieve i</w:t>
+      </w:r>
+      <w:r>
+        <w:rPr>
+          <w:rFonts w:cs="Times New Roman"/>
+          <w:szCs w:val="24"/>
+        </w:rPr>
+        <w:t>tem</w:t>
+      </w:r>
+      <w:r>
+        <w:rPr>
+          <w:rFonts w:cs="Times New Roman"/>
+          <w:szCs w:val="24"/>
+        </w:rPr>
+        <w:t>s from the storage room after the a</w:t>
+      </w:r>
+      <w:r>
+        <w:rPr>
+          <w:rFonts w:cs="Times New Roman"/>
+          <w:szCs w:val="24"/>
+        </w:rPr>
+        <w:t>dministrator</w:t>
       </w:r>
       <w:r>
         <w:rPr>
@@ -10989,13 +12056,27 @@
           <w:rFonts w:cs="Times New Roman"/>
           <w:szCs w:val="24"/>
         </w:rPr>
-        <w:t xml:space="preserve"> accepted the request.</w:t>
+        <w:t xml:space="preserve"> accepted the </w:t>
+      </w:r>
+      <w:r>
+        <w:rPr>
+          <w:rFonts w:cs="Times New Roman"/>
+          <w:szCs w:val="24"/>
+        </w:rPr>
+        <w:t xml:space="preserve">item </w:t>
+      </w:r>
+      <w:r>
+        <w:rPr>
+          <w:rFonts w:cs="Times New Roman"/>
+          <w:szCs w:val="24"/>
+        </w:rPr>
+        <w:t>request.</w:t>
       </w:r>
     </w:p>
     <w:p>
       <w:pPr>
         <w:pStyle w:val="ListParagraph"/>
-        <w:spacing w:afterLines="200" w:after="480"/>
+        <w:spacing w:afterLines="200"/>
         <w:rPr>
           <w:rFonts w:cs="Times New Roman"/>
           <w:szCs w:val="24"/>
@@ -11009,7 +12090,7 @@
           <w:ilvl w:val="0"/>
           <w:numId w:val="23"/>
         </w:numPr>
-        <w:spacing w:afterLines="200" w:after="480"/>
+        <w:spacing w:afterLines="200"/>
         <w:rPr>
           <w:rFonts w:cs="Times New Roman"/>
           <w:szCs w:val="24"/>
@@ -11028,13 +12109,27 @@
           <w:rFonts w:cs="Times New Roman"/>
           <w:szCs w:val="24"/>
         </w:rPr>
-        <w:t>A person wanting to register into the System.</w:t>
+        <w:t>A perso</w:t>
+      </w:r>
+      <w:r>
+        <w:rPr>
+          <w:rFonts w:cs="Times New Roman"/>
+          <w:szCs w:val="24"/>
+        </w:rPr>
+        <w:t>n wanting to register into the s</w:t>
+      </w:r>
+      <w:r>
+        <w:rPr>
+          <w:rFonts w:cs="Times New Roman"/>
+          <w:szCs w:val="24"/>
+        </w:rPr>
+        <w:t>ystem.</w:t>
       </w:r>
     </w:p>
     <w:p>
       <w:pPr>
         <w:pStyle w:val="ListParagraph"/>
-        <w:spacing w:afterLines="200" w:after="480"/>
+        <w:spacing w:afterLines="200"/>
         <w:ind w:left="360"/>
         <w:rPr>
           <w:rFonts w:cs="Times New Roman"/>
@@ -11049,7 +12144,7 @@
           <w:ilvl w:val="0"/>
           <w:numId w:val="23"/>
         </w:numPr>
-        <w:spacing w:afterLines="200" w:after="480"/>
+        <w:spacing w:afterLines="200"/>
         <w:rPr>
           <w:rFonts w:cs="Times New Roman"/>
           <w:szCs w:val="24"/>
@@ -11075,20 +12170,55 @@
           <w:rFonts w:cs="Times New Roman"/>
           <w:szCs w:val="24"/>
         </w:rPr>
-        <w:t xml:space="preserve">ny person that requests an Item or </w:t>
-      </w:r>
-      <w:r>
-        <w:rPr>
-          <w:rFonts w:cs="Times New Roman"/>
-          <w:szCs w:val="24"/>
-        </w:rPr>
-        <w:t>Crate from the Storage Room.</w:t>
+        <w:t>ny person that requ</w:t>
+      </w:r>
+      <w:r>
+        <w:rPr>
+          <w:rFonts w:cs="Times New Roman"/>
+          <w:szCs w:val="24"/>
+        </w:rPr>
+        <w:t>ests an i</w:t>
+      </w:r>
+      <w:r>
+        <w:rPr>
+          <w:rFonts w:cs="Times New Roman"/>
+          <w:szCs w:val="24"/>
+        </w:rPr>
+        <w:t xml:space="preserve">tem or </w:t>
+      </w:r>
+      <w:r>
+        <w:rPr>
+          <w:rFonts w:cs="Times New Roman"/>
+          <w:szCs w:val="24"/>
+        </w:rPr>
+        <w:t>crate from the storage r</w:t>
+      </w:r>
+      <w:r>
+        <w:rPr>
+          <w:rFonts w:cs="Times New Roman"/>
+          <w:szCs w:val="24"/>
+        </w:rPr>
+        <w:t>oom</w:t>
+      </w:r>
+      <w:r>
+        <w:rPr>
+          <w:rFonts w:cs="Times New Roman"/>
+          <w:szCs w:val="24"/>
+        </w:rPr>
+        <w:t>. A requestor does not have to be a registered user</w:t>
+      </w:r>
+      <w:r>
+        <w:rPr>
+          <w:rFonts w:cs="Times New Roman"/>
+          <w:szCs w:val="24"/>
+        </w:rPr>
+        <w:t>.</w:t>
       </w:r>
     </w:p>
     <w:p>
       <w:pPr>
         <w:pStyle w:val="ListParagraph"/>
-        <w:spacing w:afterLines="200" w:after="480"/>
+        <w:spacing w:afterLines="200"/>
         <w:ind w:left="360"/>
         <w:rPr>
           <w:rFonts w:cs="Times New Roman"/>
@@ -11103,7 +12233,7 @@
           <w:ilvl w:val="0"/>
           <w:numId w:val="23"/>
         </w:numPr>
-        <w:spacing w:afterLines="200" w:after="480"/>
+        <w:spacing w:afterLines="200"/>
         <w:rPr>
           <w:rFonts w:cs="Times New Roman"/>
           <w:szCs w:val="40"/>
@@ -11136,12 +12266,19 @@
           <w:rFonts w:cs="Times New Roman"/>
           <w:szCs w:val="24"/>
         </w:rPr>
-        <w:t>Registered Users, and Non-Registered Users.</w:t>
-      </w:r>
-    </w:p>
-    <w:p>
-      <w:pPr>
-        <w:spacing w:afterLines="200" w:after="480"/>
+        <w:t>Registered U</w:t>
+      </w:r>
+      <w:r>
+        <w:rPr>
+          <w:rFonts w:cs="Times New Roman"/>
+          <w:szCs w:val="24"/>
+        </w:rPr>
+        <w:t>sers, and Non-Registered Users.</w:t>
+      </w:r>
+    </w:p>
+    <w:p>
+      <w:pPr>
+        <w:spacing w:afterLines="200"/>
         <w:rPr>
           <w:rFonts w:cs="Times New Roman"/>
           <w:b/>
@@ -11164,7 +12301,7 @@
           <w:ilvl w:val="0"/>
           <w:numId w:val="34"/>
         </w:numPr>
-        <w:spacing w:afterLines="200" w:after="480"/>
+        <w:spacing w:afterLines="200"/>
         <w:rPr>
           <w:rFonts w:cs="Times New Roman"/>
           <w:b/>
@@ -11176,20 +12313,153 @@
           <w:rFonts w:cs="Times New Roman"/>
           <w:szCs w:val="40"/>
         </w:rPr>
-        <w:t>The Registered User or Administrator must place items returning to the Storage in their respective Crate</w:t>
+        <w:t>The registered user or a</w:t>
       </w:r>
       <w:r>
         <w:rPr>
           <w:rFonts w:cs="Times New Roman"/>
           <w:szCs w:val="40"/>
         </w:rPr>
-        <w:t>. If the Item belongs to a Crate with a Crate Category and the Crate is empty, the Item can be placed in a different Crate, else if there are remaining Items of the same kind in the Crate, the Item must be placed in the Crate that contains the remaining Items.</w:t>
+        <w:t>dministrator mus</w:t>
+      </w:r>
+      <w:r>
+        <w:rPr>
+          <w:rFonts w:cs="Times New Roman"/>
+          <w:szCs w:val="40"/>
+        </w:rPr>
+        <w:t>t place items returning to the s</w:t>
+      </w:r>
+      <w:r>
+        <w:rPr>
+          <w:rFonts w:cs="Times New Roman"/>
+          <w:szCs w:val="40"/>
+        </w:rPr>
+        <w:t xml:space="preserve">torage in their respective </w:t>
+      </w:r>
+      <w:r>
+        <w:rPr>
+          <w:rFonts w:cs="Times New Roman"/>
+          <w:szCs w:val="40"/>
+        </w:rPr>
+        <w:t>c</w:t>
+      </w:r>
+      <w:r>
+        <w:rPr>
+          <w:rFonts w:cs="Times New Roman"/>
+          <w:szCs w:val="40"/>
+        </w:rPr>
+        <w:t>rate</w:t>
+      </w:r>
+      <w:r>
+        <w:rPr>
+          <w:rFonts w:cs="Times New Roman"/>
+          <w:szCs w:val="40"/>
+        </w:rPr>
+        <w:t xml:space="preserve">. If the </w:t>
+      </w:r>
+      <w:r>
+        <w:rPr>
+          <w:rFonts w:cs="Times New Roman"/>
+          <w:szCs w:val="40"/>
+        </w:rPr>
+        <w:t>i</w:t>
+      </w:r>
+      <w:r>
+        <w:rPr>
+          <w:rFonts w:cs="Times New Roman"/>
+          <w:szCs w:val="40"/>
+        </w:rPr>
+        <w:t>tem belongs to a</w:t>
+      </w:r>
+      <w:r>
+        <w:rPr>
+          <w:rFonts w:cs="Times New Roman"/>
+          <w:szCs w:val="40"/>
+        </w:rPr>
+        <w:t xml:space="preserve"> crate with a crate c</w:t>
+      </w:r>
+      <w:r>
+        <w:rPr>
+          <w:rFonts w:cs="Times New Roman"/>
+          <w:szCs w:val="40"/>
+        </w:rPr>
+        <w:t xml:space="preserve">ategory and the </w:t>
+      </w:r>
+      <w:r>
+        <w:rPr>
+          <w:rFonts w:cs="Times New Roman"/>
+          <w:szCs w:val="40"/>
+        </w:rPr>
+        <w:t>crate is empty, the i</w:t>
+      </w:r>
+      <w:r>
+        <w:rPr>
+          <w:rFonts w:cs="Times New Roman"/>
+          <w:szCs w:val="40"/>
+        </w:rPr>
+        <w:t>te</w:t>
+      </w:r>
+      <w:r>
+        <w:rPr>
+          <w:rFonts w:cs="Times New Roman"/>
+          <w:szCs w:val="40"/>
+        </w:rPr>
+        <w:t>m can be placed in a different c</w:t>
+      </w:r>
+      <w:r>
+        <w:rPr>
+          <w:rFonts w:cs="Times New Roman"/>
+          <w:szCs w:val="40"/>
+        </w:rPr>
+        <w:t xml:space="preserve">rate, else if there are remaining </w:t>
+      </w:r>
+      <w:r>
+        <w:rPr>
+          <w:rFonts w:cs="Times New Roman"/>
+          <w:szCs w:val="40"/>
+        </w:rPr>
+        <w:t>i</w:t>
+      </w:r>
+      <w:r>
+        <w:rPr>
+          <w:rFonts w:cs="Times New Roman"/>
+          <w:szCs w:val="40"/>
+        </w:rPr>
+        <w:t xml:space="preserve">tems of the same kind in the </w:t>
+      </w:r>
+      <w:r>
+        <w:rPr>
+          <w:rFonts w:cs="Times New Roman"/>
+          <w:szCs w:val="40"/>
+        </w:rPr>
+        <w:t>crate, the item must be placed in the c</w:t>
+      </w:r>
+      <w:r>
+        <w:rPr>
+          <w:rFonts w:cs="Times New Roman"/>
+          <w:szCs w:val="40"/>
+        </w:rPr>
+        <w:t>ra</w:t>
+      </w:r>
+      <w:r>
+        <w:rPr>
+          <w:rFonts w:cs="Times New Roman"/>
+          <w:szCs w:val="40"/>
+        </w:rPr>
+        <w:t>te that contains the remaining i</w:t>
+      </w:r>
+      <w:r>
+        <w:rPr>
+          <w:rFonts w:cs="Times New Roman"/>
+          <w:szCs w:val="40"/>
+        </w:rPr>
+        <w:t>tems.</w:t>
       </w:r>
     </w:p>
     <w:p>
       <w:pPr>
         <w:pStyle w:val="ListParagraph"/>
-        <w:spacing w:afterLines="200" w:after="480"/>
+        <w:spacing w:afterLines="200"/>
         <w:ind w:left="1080"/>
         <w:rPr>
           <w:rFonts w:cs="Times New Roman"/>
@@ -11205,7 +12475,7 @@
           <w:ilvl w:val="0"/>
           <w:numId w:val="34"/>
         </w:numPr>
-        <w:spacing w:afterLines="200" w:after="480"/>
+        <w:spacing w:afterLines="200"/>
         <w:rPr>
           <w:rFonts w:cs="Times New Roman"/>
           <w:b/>
@@ -11237,7 +12507,7 @@
           <w:ilvl w:val="0"/>
           <w:numId w:val="34"/>
         </w:numPr>
-        <w:spacing w:afterLines="200" w:after="480"/>
+        <w:spacing w:afterLines="200"/>
         <w:rPr>
           <w:rFonts w:cs="Times New Roman"/>
           <w:b/>
@@ -11249,7 +12519,14 @@
           <w:rFonts w:cs="Times New Roman"/>
           <w:szCs w:val="40"/>
         </w:rPr>
-        <w:t xml:space="preserve">Each Item </w:t>
+        <w:t>Each i</w:t>
+      </w:r>
+      <w:r>
+        <w:rPr>
+          <w:rFonts w:cs="Times New Roman"/>
+          <w:szCs w:val="40"/>
+        </w:rPr>
+        <w:t xml:space="preserve">tem </w:t>
       </w:r>
       <w:r>
         <w:rPr>
@@ -11283,7 +12560,7 @@
           <w:ilvl w:val="0"/>
           <w:numId w:val="34"/>
         </w:numPr>
-        <w:spacing w:afterLines="200" w:after="480"/>
+        <w:spacing w:afterLines="200"/>
         <w:rPr>
           <w:rFonts w:cs="Times New Roman"/>
           <w:b/>
@@ -11315,7 +12592,7 @@
           <w:ilvl w:val="0"/>
           <w:numId w:val="34"/>
         </w:numPr>
-        <w:spacing w:afterLines="200" w:after="480"/>
+        <w:spacing w:afterLines="200"/>
         <w:rPr>
           <w:rFonts w:cs="Times New Roman"/>
           <w:b/>
@@ -16340,6 +17617,7 @@
       </w:pPr>
       <w:bookmarkStart w:id="75" w:name="_Toc276298912"/>
       <w:r>
+        <w:lastRenderedPageBreak/>
         <w:t>9.3</w:t>
       </w:r>
       <w:r>
@@ -16556,6 +17834,7 @@
         </w:rPr>
       </w:pPr>
       <w:r>
+        <w:lastRenderedPageBreak/>
         <w:t xml:space="preserve">9.5.2 </w:t>
       </w:r>
       <w:r>
@@ -16730,6 +18009,7 @@
       </w:pPr>
       <w:bookmarkStart w:id="79" w:name="_Toc276298916"/>
       <w:r>
+        <w:lastRenderedPageBreak/>
         <w:t>9.7</w:t>
       </w:r>
       <w:r>
@@ -16828,6 +18108,7 @@
       </w:pPr>
       <w:bookmarkStart w:id="80" w:name="_Toc276298917"/>
       <w:r>
+        <w:lastRenderedPageBreak/>
         <w:t>Use Cases</w:t>
       </w:r>
       <w:bookmarkEnd w:id="73"/>
@@ -17152,6 +18433,7 @@
       </w:pPr>
       <w:bookmarkStart w:id="84" w:name="_Toc276298920"/>
       <w:r>
+        <w:lastRenderedPageBreak/>
         <w:t>10.3</w:t>
       </w:r>
       <w:r>
@@ -17435,6 +18717,7 @@
       </w:pPr>
       <w:bookmarkStart w:id="86" w:name="_Toc276298922"/>
       <w:r>
+        <w:lastRenderedPageBreak/>
         <w:t>10.5</w:t>
       </w:r>
       <w:r>
@@ -17781,6 +19064,7 @@
       </w:pPr>
       <w:bookmarkStart w:id="89" w:name="_Toc276298925"/>
       <w:r>
+        <w:lastRenderedPageBreak/>
         <w:t>10.8</w:t>
       </w:r>
       <w:r>
@@ -18205,6 +19489,7 @@
       </w:pPr>
       <w:bookmarkStart w:id="92" w:name="_Toc276298928"/>
       <w:r>
+        <w:lastRenderedPageBreak/>
         <w:t>10.11</w:t>
       </w:r>
       <w:r>
@@ -18332,11 +19617,90 @@
         <w:rPr>
           <w:noProof/>
         </w:rPr>
+        <w:lastRenderedPageBreak/>
         <w:drawing>
-          <wp:inline distT="0" distB="0" distL="0" distR="0" wp14:anchorId="1ACAA360" wp14:editId="6AEA5105">
+          <wp:inline distT="0" distB="0" distL="0" distR="0">
             <wp:extent cx="5943600" cy="3470275"/>
             <wp:effectExtent l="0" t="0" r="0" b="0"/>
             <wp:docPr id="7" name="Picture 7"/>
+            <wp:cNvGraphicFramePr>
+              <a:graphicFrameLocks xmlns:a="http://schemas.openxmlformats.org/drawingml/2006/main" noChangeAspect="1"/>
+            </wp:cNvGraphicFramePr>
+            <a:graphic xmlns:a="http://schemas.openxmlformats.org/drawingml/2006/main">
+              <a:graphicData uri="http://schemas.openxmlformats.org/drawingml/2006/picture">
+                <pic:pic xmlns:pic="http://schemas.openxmlformats.org/drawingml/2006/picture">
+                  <pic:nvPicPr>
+                    <pic:cNvPr id="0" name=""/>
+                    <pic:cNvPicPr/>
+                  </pic:nvPicPr>
+                  <pic:blipFill>
+                    <a:blip r:embed="rId13"/>
+                    <a:stretch>
+                      <a:fillRect/>
+                    </a:stretch>
+                  </pic:blipFill>
+                  <pic:spPr>
+                    <a:xfrm>
+                      <a:off x="0" y="0"/>
+                      <a:ext cx="5943600" cy="3470275"/>
+                    </a:xfrm>
+                    <a:prstGeom prst="rect">
+                      <a:avLst/>
+                    </a:prstGeom>
+                  </pic:spPr>
+                </pic:pic>
+              </a:graphicData>
+            </a:graphic>
+          </wp:inline>
+        </w:drawing>
+      </w:r>
+    </w:p>
+    <w:p>
+      <w:pPr>
+        <w:pStyle w:val="Caption"/>
+      </w:pPr>
+      <w:bookmarkStart w:id="93" w:name="_Toc276298775"/>
+      <w:r>
+        <w:t xml:space="preserve">Figure </w:t>
+      </w:r>
+      <w:fldSimple w:instr=" STYLEREF 1 \s ">
+        <w:r>
+          <w:rPr>
+            <w:noProof/>
+          </w:rPr>
+          <w:t>10</w:t>
+        </w:r>
+      </w:fldSimple>
+      <w:r>
+        <w:noBreakHyphen/>
+      </w:r>
+      <w:fldSimple w:instr=" SEQ Figure \* ARABIC \s 1 ">
+        <w:r>
+          <w:rPr>
+            <w:noProof/>
+          </w:rPr>
+          <w:t>1</w:t>
+        </w:r>
+      </w:fldSimple>
+      <w:r>
+        <w:t xml:space="preserve"> Login and Registration System</w:t>
+      </w:r>
+      <w:bookmarkEnd w:id="93"/>
+    </w:p>
+    <w:p>
+      <w:pPr>
+        <w:keepNext/>
+      </w:pPr>
+      <w:r>
+        <w:rPr>
+          <w:noProof/>
+        </w:rPr>
+        <w:lastRenderedPageBreak/>
+        <w:drawing>
+          <wp:inline distT="0" distB="0" distL="0" distR="0">
+            <wp:extent cx="5257800" cy="4427220"/>
+            <wp:effectExtent l="0" t="0" r="0" b="0"/>
+            <wp:docPr id="6" name="Picture 6"/>
             <wp:cNvGraphicFramePr>
               <a:graphicFrameLocks xmlns:a="http://schemas.openxmlformats.org/drawingml/2006/main" noChangeAspect="1"/>
             </wp:cNvGraphicFramePr>
@@ -18356,7 +19720,7 @@
                   <pic:spPr>
                     <a:xfrm>
                       <a:off x="0" y="0"/>
-                      <a:ext cx="5943600" cy="3470275"/>
+                      <a:ext cx="5257800" cy="4427220"/>
                     </a:xfrm>
                     <a:prstGeom prst="rect">
                       <a:avLst/>
@@ -18373,7 +19737,7 @@
       <w:pPr>
         <w:pStyle w:val="Caption"/>
       </w:pPr>
-      <w:bookmarkStart w:id="93" w:name="_Toc276298775"/>
+      <w:bookmarkStart w:id="94" w:name="_Toc276298776"/>
       <w:r>
         <w:t xml:space="preserve">Figure </w:t>
       </w:r>
@@ -18393,13 +19757,13 @@
           <w:rPr>
             <w:noProof/>
           </w:rPr>
-          <w:t>1</w:t>
+          <w:t>2</w:t>
         </w:r>
       </w:fldSimple>
       <w:r>
-        <w:t xml:space="preserve"> Login and Registration System</w:t>
-      </w:r>
-      <w:bookmarkEnd w:id="93"/>
+        <w:t xml:space="preserve"> Inventory check in /out system</w:t>
+      </w:r>
+      <w:bookmarkEnd w:id="94"/>
     </w:p>
     <w:p>
       <w:pPr>
@@ -18409,11 +19773,12 @@
         <w:rPr>
           <w:noProof/>
         </w:rPr>
+        <w:lastRenderedPageBreak/>
         <w:drawing>
-          <wp:inline distT="0" distB="0" distL="0" distR="0" wp14:anchorId="3A332108" wp14:editId="5686FF41">
-            <wp:extent cx="5257800" cy="4427220"/>
-            <wp:effectExtent l="0" t="0" r="0" b="0"/>
-            <wp:docPr id="6" name="Picture 6"/>
+          <wp:inline distT="0" distB="0" distL="0" distR="0">
+            <wp:extent cx="5943600" cy="3405505"/>
+            <wp:effectExtent l="0" t="0" r="0" b="4445"/>
+            <wp:docPr id="8" name="Picture 8"/>
             <wp:cNvGraphicFramePr>
               <a:graphicFrameLocks xmlns:a="http://schemas.openxmlformats.org/drawingml/2006/main" noChangeAspect="1"/>
             </wp:cNvGraphicFramePr>
@@ -18433,83 +19798,6 @@
                   <pic:spPr>
                     <a:xfrm>
                       <a:off x="0" y="0"/>
-                      <a:ext cx="5257800" cy="4427220"/>
-                    </a:xfrm>
-                    <a:prstGeom prst="rect">
-                      <a:avLst/>
-                    </a:prstGeom>
-                  </pic:spPr>
-                </pic:pic>
-              </a:graphicData>
-            </a:graphic>
-          </wp:inline>
-        </w:drawing>
-      </w:r>
-    </w:p>
-    <w:p>
-      <w:pPr>
-        <w:pStyle w:val="Caption"/>
-      </w:pPr>
-      <w:bookmarkStart w:id="94" w:name="_Toc276298776"/>
-      <w:r>
-        <w:t xml:space="preserve">Figure </w:t>
-      </w:r>
-      <w:fldSimple w:instr=" STYLEREF 1 \s ">
-        <w:r>
-          <w:rPr>
-            <w:noProof/>
-          </w:rPr>
-          <w:t>10</w:t>
-        </w:r>
-      </w:fldSimple>
-      <w:r>
-        <w:noBreakHyphen/>
-      </w:r>
-      <w:fldSimple w:instr=" SEQ Figure \* ARABIC \s 1 ">
-        <w:r>
-          <w:rPr>
-            <w:noProof/>
-          </w:rPr>
-          <w:t>2</w:t>
-        </w:r>
-      </w:fldSimple>
-      <w:r>
-        <w:t xml:space="preserve"> Inventory check in /out system</w:t>
-      </w:r>
-      <w:bookmarkEnd w:id="94"/>
-    </w:p>
-    <w:p>
-      <w:pPr>
-        <w:keepNext/>
-      </w:pPr>
-      <w:r>
-        <w:rPr>
-          <w:noProof/>
-        </w:rPr>
-        <w:drawing>
-          <wp:inline distT="0" distB="0" distL="0" distR="0" wp14:anchorId="13FB482B" wp14:editId="2A0C4E26">
-            <wp:extent cx="5943600" cy="3405505"/>
-            <wp:effectExtent l="0" t="0" r="0" b="4445"/>
-            <wp:docPr id="8" name="Picture 8"/>
-            <wp:cNvGraphicFramePr>
-              <a:graphicFrameLocks xmlns:a="http://schemas.openxmlformats.org/drawingml/2006/main" noChangeAspect="1"/>
-            </wp:cNvGraphicFramePr>
-            <a:graphic xmlns:a="http://schemas.openxmlformats.org/drawingml/2006/main">
-              <a:graphicData uri="http://schemas.openxmlformats.org/drawingml/2006/picture">
-                <pic:pic xmlns:pic="http://schemas.openxmlformats.org/drawingml/2006/picture">
-                  <pic:nvPicPr>
-                    <pic:cNvPr id="0" name=""/>
-                    <pic:cNvPicPr/>
-                  </pic:nvPicPr>
-                  <pic:blipFill>
-                    <a:blip r:embed="rId16"/>
-                    <a:stretch>
-                      <a:fillRect/>
-                    </a:stretch>
-                  </pic:blipFill>
-                  <pic:spPr>
-                    <a:xfrm>
-                      <a:off x="0" y="0"/>
                       <a:ext cx="5943600" cy="3405505"/>
                     </a:xfrm>
                     <a:prstGeom prst="rect">
@@ -18569,6 +19857,7 @@
       </w:pPr>
       <w:bookmarkStart w:id="96" w:name="_Toc276298929"/>
       <w:r>
+        <w:lastRenderedPageBreak/>
         <w:t xml:space="preserve">Feasibility </w:t>
       </w:r>
       <w:r>
@@ -18878,6 +20167,7 @@
       </w:pPr>
       <w:bookmarkStart w:id="102" w:name="_Toc276298933"/>
       <w:r>
+        <w:lastRenderedPageBreak/>
         <w:t xml:space="preserve">11.4 </w:t>
       </w:r>
       <w:r>
@@ -18930,7 +20220,7 @@
           <w:insideV w:val="single" w:sz="8" w:space="0" w:color="000000"/>
         </w:tblBorders>
         <w:tblLayout w:type="fixed"/>
-        <w:tblLook w:val="0600" w:firstRow="0" w:lastRow="0" w:firstColumn="0" w:lastColumn="0" w:noHBand="1" w:noVBand="1"/>
+        <w:tblLook w:val="0600"/>
       </w:tblPr>
       <w:tblGrid>
         <w:gridCol w:w="2940"/>
@@ -19338,6 +20628,7 @@
       </w:pPr>
       <w:bookmarkStart w:id="104" w:name="_Toc276298934"/>
       <w:r>
+        <w:lastRenderedPageBreak/>
         <w:t>11.5</w:t>
       </w:r>
       <w:r>
@@ -19448,6 +20739,7 @@
       </w:pPr>
       <w:bookmarkStart w:id="105" w:name="_Toc276298935"/>
       <w:r>
+        <w:lastRenderedPageBreak/>
         <w:t>11.6</w:t>
       </w:r>
       <w:r>
@@ -19493,7 +20785,7 @@
           <w:insideV w:val="single" w:sz="8" w:space="0" w:color="000000"/>
         </w:tblBorders>
         <w:tblLayout w:type="fixed"/>
-        <w:tblLook w:val="0600" w:firstRow="0" w:lastRow="0" w:firstColumn="0" w:lastColumn="0" w:noHBand="1" w:noVBand="1"/>
+        <w:tblLook w:val="0600"/>
       </w:tblPr>
       <w:tblGrid>
         <w:gridCol w:w="3525"/>
@@ -20254,6 +21546,7 @@
     <w:p/>
     <w:p>
       <w:r>
+        <w:lastRenderedPageBreak/>
         <w:t>After calculating the unadjusted</w:t>
       </w:r>
       <w:r>
@@ -20283,7 +21576,7 @@
           <w:insideV w:val="single" w:sz="8" w:space="0" w:color="000000"/>
         </w:tblBorders>
         <w:tblLayout w:type="fixed"/>
-        <w:tblLook w:val="0600" w:firstRow="0" w:lastRow="0" w:firstColumn="0" w:lastColumn="0" w:noHBand="1" w:noVBand="1"/>
+        <w:tblLook w:val="0600"/>
       </w:tblPr>
       <w:tblGrid>
         <w:gridCol w:w="3138"/>
@@ -21152,6 +22445,7 @@
     <w:p/>
     <w:p>
       <w:r>
+        <w:lastRenderedPageBreak/>
         <w:t>Multiplying the Influence Multiplier by our Unadjusted Function Point total, we obtained our Adjusted Function Point total.</w:t>
       </w:r>
     </w:p>
@@ -21239,7 +22533,7 @@
           <w:insideV w:val="single" w:sz="8" w:space="0" w:color="000000"/>
         </w:tblBorders>
         <w:tblLayout w:type="fixed"/>
-        <w:tblLook w:val="0600" w:firstRow="0" w:lastRow="0" w:firstColumn="0" w:lastColumn="0" w:noHBand="1" w:noVBand="1"/>
+        <w:tblLook w:val="0600"/>
       </w:tblPr>
       <w:tblGrid>
         <w:gridCol w:w="3060"/>
@@ -21660,6 +22954,7 @@
     <w:p/>
     <w:p>
       <w:r>
+        <w:lastRenderedPageBreak/>
         <w:t>The second estimation model is the Simplified Hybrid Approach. We decided to take this approach because using function points for estimation is typically more accurate. The following table calculates the estimated the lines of code of according to our function points based on the QSM Function Points Languages Table.</w:t>
       </w:r>
     </w:p>
@@ -21677,7 +22972,7 @@
           <w:insideV w:val="single" w:sz="8" w:space="0" w:color="000000"/>
         </w:tblBorders>
         <w:tblLayout w:type="fixed"/>
-        <w:tblLook w:val="0600" w:firstRow="0" w:lastRow="0" w:firstColumn="0" w:lastColumn="0" w:noHBand="1" w:noVBand="1"/>
+        <w:tblLook w:val="0600"/>
       </w:tblPr>
       <w:tblGrid>
         <w:gridCol w:w="2970"/>
@@ -22559,6 +23854,7 @@
       <w:bookmarkStart w:id="111" w:name="_Toc273019048"/>
       <w:bookmarkStart w:id="112" w:name="_Toc276298936"/>
       <w:r>
+        <w:lastRenderedPageBreak/>
         <w:t>Future Items</w:t>
       </w:r>
       <w:bookmarkEnd w:id="110"/>
@@ -22728,9 +24024,9 @@
       </w:r>
     </w:p>
     <w:sectPr>
-      <w:headerReference w:type="default" r:id="rId17"/>
-      <w:footerReference w:type="default" r:id="rId18"/>
-      <w:footerReference w:type="first" r:id="rId19"/>
+      <w:headerReference w:type="default" r:id="rId16"/>
+      <w:footerReference w:type="default" r:id="rId17"/>
+      <w:footerReference w:type="first" r:id="rId18"/>
       <w:pgSz w:w="12240" w:h="15840"/>
       <w:pgMar w:top="1440" w:right="1440" w:bottom="1440" w:left="1440" w:header="720" w:footer="720" w:gutter="0"/>
       <w:cols w:space="720"/>
@@ -22742,7 +24038,7 @@
 </file>
 
 <file path=word/endnotes.xml><?xml version="1.0" encoding="utf-8"?>
-<w:endnotes xmlns:wpc="http://schemas.microsoft.com/office/word/2010/wordprocessingCanvas" xmlns:mo="http://schemas.microsoft.com/office/mac/office/2008/main" xmlns:mc="http://schemas.openxmlformats.org/markup-compatibility/2006" xmlns:mv="urn:schemas-microsoft-com:mac:vml" xmlns:o="urn:schemas-microsoft-com:office:office" xmlns:r="http://schemas.openxmlformats.org/officeDocument/2006/relationships" xmlns:m="http://schemas.openxmlformats.org/officeDocument/2006/math" xmlns:v="urn:schemas-microsoft-com:vml" xmlns:wp14="http://schemas.microsoft.com/office/word/2010/wordprocessingDrawing" xmlns:wp="http://schemas.openxmlformats.org/drawingml/2006/wordprocessingDrawing" xmlns:w10="urn:schemas-microsoft-com:office:word" xmlns:w="http://schemas.openxmlformats.org/wordprocessingml/2006/main" xmlns:w14="http://schemas.microsoft.com/office/word/2010/wordml" xmlns:wpg="http://schemas.microsoft.com/office/word/2010/wordprocessingGroup" xmlns:wpi="http://schemas.microsoft.com/office/word/2010/wordprocessingInk" xmlns:wne="http://schemas.microsoft.com/office/word/2006/wordml" xmlns:wps="http://schemas.microsoft.com/office/word/2010/wordprocessingShape" mc:Ignorable="w14 wp14">
+<w:endnotes xmlns:ve="http://schemas.openxmlformats.org/markup-compatibility/2006" xmlns:o="urn:schemas-microsoft-com:office:office" xmlns:r="http://schemas.openxmlformats.org/officeDocument/2006/relationships" xmlns:m="http://schemas.openxmlformats.org/officeDocument/2006/math" xmlns:v="urn:schemas-microsoft-com:vml" xmlns:wp="http://schemas.openxmlformats.org/drawingml/2006/wordprocessingDrawing" xmlns:w10="urn:schemas-microsoft-com:office:word" xmlns:w="http://schemas.openxmlformats.org/wordprocessingml/2006/main" xmlns:wne="http://schemas.microsoft.com/office/word/2006/wordml">
   <w:endnote w:type="separator" w:id="-1">
     <w:p>
       <w:pPr>
@@ -22767,7 +24063,7 @@
 </file>
 
 <file path=word/footer1.xml><?xml version="1.0" encoding="utf-8"?>
-<w:ftr xmlns:wpc="http://schemas.microsoft.com/office/word/2010/wordprocessingCanvas" xmlns:mo="http://schemas.microsoft.com/office/mac/office/2008/main" xmlns:mc="http://schemas.openxmlformats.org/markup-compatibility/2006" xmlns:mv="urn:schemas-microsoft-com:mac:vml" xmlns:o="urn:schemas-microsoft-com:office:office" xmlns:r="http://schemas.openxmlformats.org/officeDocument/2006/relationships" xmlns:m="http://schemas.openxmlformats.org/officeDocument/2006/math" xmlns:v="urn:schemas-microsoft-com:vml" xmlns:wp14="http://schemas.microsoft.com/office/word/2010/wordprocessingDrawing" xmlns:wp="http://schemas.openxmlformats.org/drawingml/2006/wordprocessingDrawing" xmlns:w10="urn:schemas-microsoft-com:office:word" xmlns:w="http://schemas.openxmlformats.org/wordprocessingml/2006/main" xmlns:w14="http://schemas.microsoft.com/office/word/2010/wordml" xmlns:wpg="http://schemas.microsoft.com/office/word/2010/wordprocessingGroup" xmlns:wpi="http://schemas.microsoft.com/office/word/2010/wordprocessingInk" xmlns:wne="http://schemas.microsoft.com/office/word/2006/wordml" xmlns:wps="http://schemas.microsoft.com/office/word/2010/wordprocessingShape" mc:Ignorable="w14 wp14">
+<w:ftr xmlns:ve="http://schemas.openxmlformats.org/markup-compatibility/2006" xmlns:o="urn:schemas-microsoft-com:office:office" xmlns:r="http://schemas.openxmlformats.org/officeDocument/2006/relationships" xmlns:m="http://schemas.openxmlformats.org/officeDocument/2006/math" xmlns:v="urn:schemas-microsoft-com:vml" xmlns:wp="http://schemas.openxmlformats.org/drawingml/2006/wordprocessingDrawing" xmlns:w10="urn:schemas-microsoft-com:office:word" xmlns:w="http://schemas.openxmlformats.org/wordprocessingml/2006/main" xmlns:wne="http://schemas.microsoft.com/office/word/2006/wordml">
   <w:p>
     <w:pPr>
       <w:pStyle w:val="Footer"/>
@@ -22792,27 +24088,14 @@
         <w:r>
           <w:tab/>
         </w:r>
-        <w:r>
-          <w:fldChar w:fldCharType="begin"/>
-        </w:r>
-        <w:r>
-          <w:instrText xml:space="preserve"> PAGE   \* MERGEFORMAT </w:instrText>
-        </w:r>
-        <w:r>
-          <w:fldChar w:fldCharType="separate"/>
-        </w:r>
-        <w:r>
-          <w:rPr>
-            <w:noProof/>
-          </w:rPr>
-          <w:t>29</w:t>
-        </w:r>
-        <w:r>
-          <w:rPr>
-            <w:noProof/>
-          </w:rPr>
-          <w:fldChar w:fldCharType="end"/>
-        </w:r>
+        <w:fldSimple w:instr=" PAGE   \* MERGEFORMAT ">
+          <w:r>
+            <w:rPr>
+              <w:noProof/>
+            </w:rPr>
+            <w:t>16</w:t>
+          </w:r>
+        </w:fldSimple>
       </w:sdtContent>
     </w:sdt>
     <w:r>
@@ -22827,7 +24110,7 @@
 </file>
 
 <file path=word/footer2.xml><?xml version="1.0" encoding="utf-8"?>
-<w:ftr xmlns:wpc="http://schemas.microsoft.com/office/word/2010/wordprocessingCanvas" xmlns:mo="http://schemas.microsoft.com/office/mac/office/2008/main" xmlns:mc="http://schemas.openxmlformats.org/markup-compatibility/2006" xmlns:mv="urn:schemas-microsoft-com:mac:vml" xmlns:o="urn:schemas-microsoft-com:office:office" xmlns:r="http://schemas.openxmlformats.org/officeDocument/2006/relationships" xmlns:m="http://schemas.openxmlformats.org/officeDocument/2006/math" xmlns:v="urn:schemas-microsoft-com:vml" xmlns:wp14="http://schemas.microsoft.com/office/word/2010/wordprocessingDrawing" xmlns:wp="http://schemas.openxmlformats.org/drawingml/2006/wordprocessingDrawing" xmlns:w10="urn:schemas-microsoft-com:office:word" xmlns:w="http://schemas.openxmlformats.org/wordprocessingml/2006/main" xmlns:w14="http://schemas.microsoft.com/office/word/2010/wordml" xmlns:wpg="http://schemas.microsoft.com/office/word/2010/wordprocessingGroup" xmlns:wpi="http://schemas.microsoft.com/office/word/2010/wordprocessingInk" xmlns:wne="http://schemas.microsoft.com/office/word/2006/wordml" xmlns:wps="http://schemas.microsoft.com/office/word/2010/wordprocessingShape" mc:Ignorable="w14 wp14">
+<w:ftr xmlns:ve="http://schemas.openxmlformats.org/markup-compatibility/2006" xmlns:o="urn:schemas-microsoft-com:office:office" xmlns:r="http://schemas.openxmlformats.org/officeDocument/2006/relationships" xmlns:m="http://schemas.openxmlformats.org/officeDocument/2006/math" xmlns:v="urn:schemas-microsoft-com:vml" xmlns:wp="http://schemas.openxmlformats.org/drawingml/2006/wordprocessingDrawing" xmlns:w10="urn:schemas-microsoft-com:office:word" xmlns:w="http://schemas.openxmlformats.org/wordprocessingml/2006/main" xmlns:wne="http://schemas.microsoft.com/office/word/2006/wordml">
   <w:p>
     <w:pPr>
       <w:pStyle w:val="Footer"/>
@@ -22849,7 +24132,7 @@
 </file>
 
 <file path=word/footnotes.xml><?xml version="1.0" encoding="utf-8"?>
-<w:footnotes xmlns:wpc="http://schemas.microsoft.com/office/word/2010/wordprocessingCanvas" xmlns:mo="http://schemas.microsoft.com/office/mac/office/2008/main" xmlns:mc="http://schemas.openxmlformats.org/markup-compatibility/2006" xmlns:mv="urn:schemas-microsoft-com:mac:vml" xmlns:o="urn:schemas-microsoft-com:office:office" xmlns:r="http://schemas.openxmlformats.org/officeDocument/2006/relationships" xmlns:m="http://schemas.openxmlformats.org/officeDocument/2006/math" xmlns:v="urn:schemas-microsoft-com:vml" xmlns:wp14="http://schemas.microsoft.com/office/word/2010/wordprocessingDrawing" xmlns:wp="http://schemas.openxmlformats.org/drawingml/2006/wordprocessingDrawing" xmlns:w10="urn:schemas-microsoft-com:office:word" xmlns:w="http://schemas.openxmlformats.org/wordprocessingml/2006/main" xmlns:w14="http://schemas.microsoft.com/office/word/2010/wordml" xmlns:wpg="http://schemas.microsoft.com/office/word/2010/wordprocessingGroup" xmlns:wpi="http://schemas.microsoft.com/office/word/2010/wordprocessingInk" xmlns:wne="http://schemas.microsoft.com/office/word/2006/wordml" xmlns:wps="http://schemas.microsoft.com/office/word/2010/wordprocessingShape" mc:Ignorable="w14 wp14">
+<w:footnotes xmlns:ve="http://schemas.openxmlformats.org/markup-compatibility/2006" xmlns:o="urn:schemas-microsoft-com:office:office" xmlns:r="http://schemas.openxmlformats.org/officeDocument/2006/relationships" xmlns:m="http://schemas.openxmlformats.org/officeDocument/2006/math" xmlns:v="urn:schemas-microsoft-com:vml" xmlns:wp="http://schemas.openxmlformats.org/drawingml/2006/wordprocessingDrawing" xmlns:w10="urn:schemas-microsoft-com:office:word" xmlns:w="http://schemas.openxmlformats.org/wordprocessingml/2006/main" xmlns:wne="http://schemas.microsoft.com/office/word/2006/wordml">
   <w:footnote w:type="separator" w:id="-1">
     <w:p>
       <w:pPr>
@@ -22874,7 +24157,7 @@
 </file>
 
 <file path=word/header1.xml><?xml version="1.0" encoding="utf-8"?>
-<w:hdr xmlns:wpc="http://schemas.microsoft.com/office/word/2010/wordprocessingCanvas" xmlns:mo="http://schemas.microsoft.com/office/mac/office/2008/main" xmlns:mc="http://schemas.openxmlformats.org/markup-compatibility/2006" xmlns:mv="urn:schemas-microsoft-com:mac:vml" xmlns:o="urn:schemas-microsoft-com:office:office" xmlns:r="http://schemas.openxmlformats.org/officeDocument/2006/relationships" xmlns:m="http://schemas.openxmlformats.org/officeDocument/2006/math" xmlns:v="urn:schemas-microsoft-com:vml" xmlns:wp14="http://schemas.microsoft.com/office/word/2010/wordprocessingDrawing" xmlns:wp="http://schemas.openxmlformats.org/drawingml/2006/wordprocessingDrawing" xmlns:w10="urn:schemas-microsoft-com:office:word" xmlns:w="http://schemas.openxmlformats.org/wordprocessingml/2006/main" xmlns:w14="http://schemas.microsoft.com/office/word/2010/wordml" xmlns:wpg="http://schemas.microsoft.com/office/word/2010/wordprocessingGroup" xmlns:wpi="http://schemas.microsoft.com/office/word/2010/wordprocessingInk" xmlns:wne="http://schemas.microsoft.com/office/word/2006/wordml" xmlns:wps="http://schemas.microsoft.com/office/word/2010/wordprocessingShape" mc:Ignorable="w14 wp14">
+<w:hdr xmlns:ve="http://schemas.openxmlformats.org/markup-compatibility/2006" xmlns:o="urn:schemas-microsoft-com:office:office" xmlns:r="http://schemas.openxmlformats.org/officeDocument/2006/relationships" xmlns:m="http://schemas.openxmlformats.org/officeDocument/2006/math" xmlns:v="urn:schemas-microsoft-com:vml" xmlns:wp="http://schemas.openxmlformats.org/drawingml/2006/wordprocessingDrawing" xmlns:w10="urn:schemas-microsoft-com:office:word" xmlns:w="http://schemas.openxmlformats.org/wordprocessingml/2006/main" xmlns:wne="http://schemas.microsoft.com/office/word/2006/wordml">
   <w:p>
     <w:pPr>
       <w:pStyle w:val="Header"/>
@@ -22899,7 +24182,7 @@
 </file>
 
 <file path=word/numbering.xml><?xml version="1.0" encoding="utf-8"?>
-<w:numbering xmlns:wpc="http://schemas.microsoft.com/office/word/2010/wordprocessingCanvas" xmlns:mo="http://schemas.microsoft.com/office/mac/office/2008/main" xmlns:mc="http://schemas.openxmlformats.org/markup-compatibility/2006" xmlns:mv="urn:schemas-microsoft-com:mac:vml" xmlns:o="urn:schemas-microsoft-com:office:office" xmlns:r="http://schemas.openxmlformats.org/officeDocument/2006/relationships" xmlns:m="http://schemas.openxmlformats.org/officeDocument/2006/math" xmlns:v="urn:schemas-microsoft-com:vml" xmlns:wp14="http://schemas.microsoft.com/office/word/2010/wordprocessingDrawing" xmlns:wp="http://schemas.openxmlformats.org/drawingml/2006/wordprocessingDrawing" xmlns:w10="urn:schemas-microsoft-com:office:word" xmlns:w="http://schemas.openxmlformats.org/wordprocessingml/2006/main" xmlns:w14="http://schemas.microsoft.com/office/word/2010/wordml" xmlns:wpg="http://schemas.microsoft.com/office/word/2010/wordprocessingGroup" xmlns:wpi="http://schemas.microsoft.com/office/word/2010/wordprocessingInk" xmlns:wne="http://schemas.microsoft.com/office/word/2006/wordml" xmlns:wps="http://schemas.microsoft.com/office/word/2010/wordprocessingShape" mc:Ignorable="w14 wp14">
+<w:numbering xmlns:ve="http://schemas.openxmlformats.org/markup-compatibility/2006" xmlns:o="urn:schemas-microsoft-com:office:office" xmlns:r="http://schemas.openxmlformats.org/officeDocument/2006/relationships" xmlns:m="http://schemas.openxmlformats.org/officeDocument/2006/math" xmlns:v="urn:schemas-microsoft-com:vml" xmlns:wp="http://schemas.openxmlformats.org/drawingml/2006/wordprocessingDrawing" xmlns:w10="urn:schemas-microsoft-com:office:word" xmlns:w="http://schemas.openxmlformats.org/wordprocessingml/2006/main" xmlns:wne="http://schemas.microsoft.com/office/word/2006/wordml">
   <w:abstractNum w:abstractNumId="0">
     <w:nsid w:val="00000001"/>
     <w:multiLevelType w:val="multilevel"/>
@@ -26416,7 +27699,7 @@
 </file>
 
 <file path=word/styles.xml><?xml version="1.0" encoding="utf-8"?>
-<w:styles xmlns:mc="http://schemas.openxmlformats.org/markup-compatibility/2006" xmlns:r="http://schemas.openxmlformats.org/officeDocument/2006/relationships" xmlns:w="http://schemas.openxmlformats.org/wordprocessingml/2006/main" xmlns:w14="http://schemas.microsoft.com/office/word/2010/wordml" mc:Ignorable="w14">
+<w:styles xmlns:r="http://schemas.openxmlformats.org/officeDocument/2006/relationships" xmlns:w="http://schemas.openxmlformats.org/wordprocessingml/2006/main">
   <w:docDefaults>
     <w:rPrDefault>
       <w:rPr>
@@ -26432,7 +27715,7 @@
       </w:pPr>
     </w:pPrDefault>
   </w:docDefaults>
-  <w:latentStyles w:defLockedState="0" w:defUIPriority="99" w:defSemiHidden="1" w:defUnhideWhenUsed="1" w:defQFormat="0" w:count="276">
+  <w:latentStyles w:defLockedState="0" w:defUIPriority="99" w:defSemiHidden="1" w:defUnhideWhenUsed="1" w:defQFormat="0" w:count="267">
     <w:lsdException w:name="Normal" w:semiHidden="0" w:uiPriority="0" w:unhideWhenUsed="0" w:qFormat="1"/>
     <w:lsdException w:name="heading 1" w:semiHidden="0" w:uiPriority="9" w:unhideWhenUsed="0" w:qFormat="1"/>
     <w:lsdException w:name="heading 2" w:uiPriority="9" w:qFormat="1"/>
@@ -26692,6 +27975,7 @@
     <w:uiPriority w:val="99"/>
     <w:semiHidden/>
     <w:unhideWhenUsed/>
+    <w:qFormat/>
     <w:tblPr>
       <w:tblInd w:w="0" w:type="dxa"/>
       <w:tblCellMar>
@@ -28426,7 +29710,7 @@
 </file>
 
 <file path=customXml/itemProps1.xml><?xml version="1.0" encoding="utf-8"?>
-<ds:datastoreItem xmlns:ds="http://schemas.openxmlformats.org/officeDocument/2006/customXml" ds:itemID="{56D794F1-6852-1D46-9F31-A98DC29B8C54}">
+<ds:datastoreItem xmlns:ds="http://schemas.openxmlformats.org/officeDocument/2006/customXml" ds:itemID="{1010BD90-7F51-4A8F-9CC3-17E579EFB325}">
   <ds:schemaRefs>
     <ds:schemaRef ds:uri="http://schemas.openxmlformats.org/officeDocument/2006/bibliography"/>
   </ds:schemaRefs>

</xml_diff>

<commit_message>
Removed all "real time" tracking references since we may not be able to literally track in real time.
</commit_message>
<xml_diff>
--- a/SRS/AegleSRS-Peer Review.docx
+++ b/SRS/AegleSRS-Peer Review.docx
@@ -1,6 +1,6 @@
 
 <file path=word/document.xml><?xml version="1.0" encoding="utf-8"?>
-<w:document xmlns:ve="http://schemas.openxmlformats.org/markup-compatibility/2006" xmlns:o="urn:schemas-microsoft-com:office:office" xmlns:r="http://schemas.openxmlformats.org/officeDocument/2006/relationships" xmlns:m="http://schemas.openxmlformats.org/officeDocument/2006/math" xmlns:v="urn:schemas-microsoft-com:vml" xmlns:wp="http://schemas.openxmlformats.org/drawingml/2006/wordprocessingDrawing" xmlns:w10="urn:schemas-microsoft-com:office:word" xmlns:w="http://schemas.openxmlformats.org/wordprocessingml/2006/main" xmlns:wne="http://schemas.microsoft.com/office/word/2006/wordml">
+<w:document xmlns:wpc="http://schemas.microsoft.com/office/word/2010/wordprocessingCanvas" xmlns:mc="http://schemas.openxmlformats.org/markup-compatibility/2006" xmlns:o="urn:schemas-microsoft-com:office:office" xmlns:r="http://schemas.openxmlformats.org/officeDocument/2006/relationships" xmlns:m="http://schemas.openxmlformats.org/officeDocument/2006/math" xmlns:v="urn:schemas-microsoft-com:vml" xmlns:wp14="http://schemas.microsoft.com/office/word/2010/wordprocessingDrawing" xmlns:wp="http://schemas.openxmlformats.org/drawingml/2006/wordprocessingDrawing" xmlns:w10="urn:schemas-microsoft-com:office:word" xmlns:w="http://schemas.openxmlformats.org/wordprocessingml/2006/main" xmlns:w14="http://schemas.microsoft.com/office/word/2010/wordml" xmlns:wpg="http://schemas.microsoft.com/office/word/2010/wordprocessingGroup" xmlns:wpi="http://schemas.microsoft.com/office/word/2010/wordprocessingInk" xmlns:wne="http://schemas.microsoft.com/office/word/2006/wordml" xmlns:wps="http://schemas.microsoft.com/office/word/2010/wordprocessingShape" mc:Ignorable="w14 wp14">
   <w:body>
     <w:p>
       <w:pPr>
@@ -10,11 +10,21 @@
         <w:jc w:val="right"/>
       </w:pPr>
       <w:r>
+        <w:t> </w:t>
+      </w:r>
+      <w:r>
         <w:t>Department of Computer Science and Engineering</w:t>
       </w:r>
       <w:r>
         <w:br/>
-        <w:t>The University of Texas at Arlington</w:t>
+      </w:r>
+      <w:proofErr w:type="gramStart"/>
+      <w:r>
+        <w:t>The</w:t>
+      </w:r>
+      <w:proofErr w:type="gramEnd"/>
+      <w:r>
+        <w:t xml:space="preserve"> University of Texas at Arlington</w:t>
       </w:r>
     </w:p>
     <w:p/>
@@ -189,7 +199,7 @@
           <w:insideV w:val="single" w:sz="6" w:space="0" w:color="000080"/>
         </w:tblBorders>
         <w:tblLayout w:type="fixed"/>
-        <w:tblLook w:val="0000"/>
+        <w:tblLook w:val="0000" w:firstRow="0" w:lastRow="0" w:firstColumn="0" w:lastColumn="0" w:noHBand="0" w:noVBand="0"/>
       </w:tblPr>
       <w:tblGrid>
         <w:gridCol w:w="1485"/>
@@ -5564,7 +5574,7 @@
             <w:rPr>
               <w:noProof/>
             </w:rPr>
-            <w:t>Real-Time Crate Containment Tracking</w:t>
+            <w:t>Crate Containment Tracking</w:t>
           </w:r>
           <w:r>
             <w:rPr>
@@ -7288,7 +7298,7 @@
                     </pic:cNvPicPr>
                   </pic:nvPicPr>
                   <pic:blipFill>
-                    <a:blip r:embed="rId8"/>
+                    <a:blip r:embed="rId9"/>
                     <a:srcRect/>
                     <a:stretch>
                       <a:fillRect/>
@@ -7346,21 +7356,19 @@
       <w:r>
         <w:t xml:space="preserve"> Conceptual Diagram</w:t>
       </w:r>
-      <w:bookmarkStart w:id="9" w:name="_GoBack"/>
-      <w:bookmarkEnd w:id="9"/>
     </w:p>
     <w:p>
       <w:pPr>
         <w:pStyle w:val="Heading1"/>
       </w:pPr>
-      <w:bookmarkStart w:id="10" w:name="_Toc392872372"/>
-      <w:bookmarkStart w:id="11" w:name="_Toc276298873"/>
+      <w:bookmarkStart w:id="9" w:name="_Toc392872372"/>
+      <w:bookmarkStart w:id="10" w:name="_Toc276298873"/>
       <w:r>
         <w:lastRenderedPageBreak/>
         <w:t>Product Description and Functional Overview</w:t>
       </w:r>
+      <w:bookmarkEnd w:id="9"/>
       <w:bookmarkEnd w:id="10"/>
-      <w:bookmarkEnd w:id="11"/>
     </w:p>
     <w:p>
       <w:r>
@@ -7387,8 +7395,8 @@
           <w:numId w:val="0"/>
         </w:numPr>
       </w:pPr>
-      <w:bookmarkStart w:id="12" w:name="_Toc392872373"/>
-      <w:bookmarkStart w:id="13" w:name="_Toc276298874"/>
+      <w:bookmarkStart w:id="11" w:name="_Toc392872373"/>
+      <w:bookmarkStart w:id="12" w:name="_Toc276298874"/>
       <w:r>
         <w:t>2.1</w:t>
       </w:r>
@@ -7398,15 +7406,21 @@
       <w:r>
         <w:t>Features and Functions</w:t>
       </w:r>
+      <w:bookmarkEnd w:id="11"/>
       <w:bookmarkEnd w:id="12"/>
-      <w:bookmarkEnd w:id="13"/>
     </w:p>
     <w:p>
       <w:r>
         <w:t>OS</w:t>
       </w:r>
       <w:r>
-        <w:t>S will consist of a server, RFID tags, and RFID sensors. Every item that is to be automatically tracked by the system will have an RFID tag attached to it. RFID sensors will read these tags as items are added and removed from the storeroom, in this way keeping an accurate record of the total inventory.</w:t>
+        <w:t xml:space="preserve">S will consist of a server, RFID tags, and RFID sensors. Every </w:t>
+      </w:r>
+      <w:r>
+        <w:t>item that is to be</w:t>
+      </w:r>
+      <w:r>
+        <w:t xml:space="preserve"> tracked by the system will have an RFID tag attached to it. RFID sensors will read these tags as items are added and removed from the storeroom, in this way keeping an accurate record of the total inventory.</w:t>
       </w:r>
     </w:p>
     <w:p>
@@ -7434,7 +7448,7 @@
           <w:numId w:val="0"/>
         </w:numPr>
       </w:pPr>
-      <w:bookmarkStart w:id="14" w:name="_Toc276298875"/>
+      <w:bookmarkStart w:id="13" w:name="_Toc276298875"/>
       <w:r>
         <w:t>2.2</w:t>
       </w:r>
@@ -7444,7 +7458,7 @@
       <w:r>
         <w:t>External Inputs and Outputs</w:t>
       </w:r>
-      <w:bookmarkEnd w:id="14"/>
+      <w:bookmarkEnd w:id="13"/>
     </w:p>
     <w:p>
       <w:pPr>
@@ -7455,7 +7469,7 @@
       <w:tblPr>
         <w:tblStyle w:val="TableGrid"/>
         <w:tblW w:w="0" w:type="auto"/>
-        <w:tblLook w:val="04A0"/>
+        <w:tblLook w:val="04A0" w:firstRow="1" w:lastRow="0" w:firstColumn="1" w:lastColumn="0" w:noHBand="0" w:noVBand="1"/>
       </w:tblPr>
       <w:tblGrid>
         <w:gridCol w:w="1818"/>
@@ -8663,7 +8677,7 @@
       <w:pPr>
         <w:pStyle w:val="Caption"/>
       </w:pPr>
-      <w:bookmarkStart w:id="15" w:name="_Toc276298520"/>
+      <w:bookmarkStart w:id="14" w:name="_Toc276298520"/>
       <w:r>
         <w:t xml:space="preserve">Table </w:t>
       </w:r>
@@ -8715,7 +8729,7 @@
       <w:r>
         <w:t xml:space="preserve"> Table of inputs and outputs</w:t>
       </w:r>
-      <w:bookmarkEnd w:id="15"/>
+      <w:bookmarkEnd w:id="14"/>
     </w:p>
     <w:p>
       <w:pPr>
@@ -8725,8 +8739,8 @@
           <w:numId w:val="0"/>
         </w:numPr>
       </w:pPr>
-      <w:bookmarkStart w:id="16" w:name="_Toc273019003"/>
-      <w:bookmarkStart w:id="17" w:name="_Toc276298876"/>
+      <w:bookmarkStart w:id="15" w:name="_Toc273019003"/>
+      <w:bookmarkStart w:id="16" w:name="_Toc276298876"/>
       <w:r>
         <w:lastRenderedPageBreak/>
         <w:t>2.3</w:t>
@@ -8737,8 +8751,8 @@
       <w:r>
         <w:t>Product Interfaces</w:t>
       </w:r>
+      <w:bookmarkEnd w:id="15"/>
       <w:bookmarkEnd w:id="16"/>
-      <w:bookmarkEnd w:id="17"/>
     </w:p>
     <w:p>
       <w:pPr>
@@ -8773,10 +8787,10 @@
                     </pic:cNvPicPr>
                   </pic:nvPicPr>
                   <pic:blipFill>
-                    <a:blip r:embed="rId9">
+                    <a:blip r:embed="rId10">
                       <a:extLst>
                         <a:ext uri="{28A0092B-C50C-407E-A947-70E740481C1C}">
-                          <a14:useLocalDpi xmlns:a14="http://schemas.microsoft.com/office/drawing/2010/main" xmlns:wps="http://schemas.microsoft.com/office/word/2010/wordprocessingShape" xmlns:wpi="http://schemas.microsoft.com/office/word/2010/wordprocessingInk" xmlns:wpg="http://schemas.microsoft.com/office/word/2010/wordprocessingGroup" xmlns:w14="http://schemas.microsoft.com/office/word/2010/wordml" xmlns:w="http://schemas.openxmlformats.org/wordprocessingml/2006/main" xmlns:w10="urn:schemas-microsoft-com:office:word" xmlns:wp14="http://schemas.microsoft.com/office/word/2010/wordprocessingDrawing" xmlns:v="urn:schemas-microsoft-com:vml" xmlns:o="urn:schemas-microsoft-com:office:office" xmlns:mv="urn:schemas-microsoft-com:mac:vml" xmlns:mc="http://schemas.openxmlformats.org/markup-compatibility/2006" xmlns:mo="http://schemas.microsoft.com/office/mac/office/2008/main" xmlns:wpc="http://schemas.microsoft.com/office/word/2010/wordprocessingCanvas" xmlns="" val="0"/>
+                          <a14:useLocalDpi xmlns:a14="http://schemas.microsoft.com/office/drawing/2010/main" val="0"/>
                         </a:ext>
                       </a:extLst>
                     </a:blip>
@@ -8809,7 +8823,7 @@
       <w:pPr>
         <w:pStyle w:val="Caption"/>
       </w:pPr>
-      <w:bookmarkStart w:id="18" w:name="_Toc276298771"/>
+      <w:bookmarkStart w:id="17" w:name="_Toc276298771"/>
       <w:r>
         <w:t xml:space="preserve">Figure </w:t>
       </w:r>
@@ -8835,7 +8849,7 @@
       <w:r>
         <w:t xml:space="preserve"> Mockup prototype for Log in page</w:t>
       </w:r>
-      <w:bookmarkEnd w:id="18"/>
+      <w:bookmarkEnd w:id="17"/>
     </w:p>
     <w:p>
       <w:pPr>
@@ -8870,10 +8884,10 @@
                     </pic:cNvPicPr>
                   </pic:nvPicPr>
                   <pic:blipFill>
-                    <a:blip r:embed="rId10">
+                    <a:blip r:embed="rId11">
                       <a:extLst>
                         <a:ext uri="{28A0092B-C50C-407E-A947-70E740481C1C}">
-                          <a14:useLocalDpi xmlns:a14="http://schemas.microsoft.com/office/drawing/2010/main" xmlns:wps="http://schemas.microsoft.com/office/word/2010/wordprocessingShape" xmlns:wpi="http://schemas.microsoft.com/office/word/2010/wordprocessingInk" xmlns:wpg="http://schemas.microsoft.com/office/word/2010/wordprocessingGroup" xmlns:w14="http://schemas.microsoft.com/office/word/2010/wordml" xmlns:w="http://schemas.openxmlformats.org/wordprocessingml/2006/main" xmlns:w10="urn:schemas-microsoft-com:office:word" xmlns:wp14="http://schemas.microsoft.com/office/word/2010/wordprocessingDrawing" xmlns:v="urn:schemas-microsoft-com:vml" xmlns:o="urn:schemas-microsoft-com:office:office" xmlns:mv="urn:schemas-microsoft-com:mac:vml" xmlns:mc="http://schemas.openxmlformats.org/markup-compatibility/2006" xmlns:mo="http://schemas.microsoft.com/office/mac/office/2008/main" xmlns:wpc="http://schemas.microsoft.com/office/word/2010/wordprocessingCanvas" xmlns="" val="0"/>
+                          <a14:useLocalDpi xmlns:a14="http://schemas.microsoft.com/office/drawing/2010/main" val="0"/>
                         </a:ext>
                       </a:extLst>
                     </a:blip>
@@ -8906,7 +8920,7 @@
       <w:pPr>
         <w:pStyle w:val="Caption"/>
       </w:pPr>
-      <w:bookmarkStart w:id="19" w:name="_Toc276298772"/>
+      <w:bookmarkStart w:id="18" w:name="_Toc276298772"/>
       <w:r>
         <w:t xml:space="preserve">Figure </w:t>
       </w:r>
@@ -8935,7 +8949,7 @@
       <w:r>
         <w:t>page</w:t>
       </w:r>
-      <w:bookmarkEnd w:id="19"/>
+      <w:bookmarkEnd w:id="18"/>
     </w:p>
     <w:p>
       <w:pPr>
@@ -8969,10 +8983,10 @@
                     </pic:cNvPicPr>
                   </pic:nvPicPr>
                   <pic:blipFill>
-                    <a:blip r:embed="rId11">
+                    <a:blip r:embed="rId12">
                       <a:extLst>
                         <a:ext uri="{28A0092B-C50C-407E-A947-70E740481C1C}">
-                          <a14:useLocalDpi xmlns:a14="http://schemas.microsoft.com/office/drawing/2010/main" xmlns:wps="http://schemas.microsoft.com/office/word/2010/wordprocessingShape" xmlns:wpi="http://schemas.microsoft.com/office/word/2010/wordprocessingInk" xmlns:wpg="http://schemas.microsoft.com/office/word/2010/wordprocessingGroup" xmlns:w14="http://schemas.microsoft.com/office/word/2010/wordml" xmlns:w="http://schemas.openxmlformats.org/wordprocessingml/2006/main" xmlns:w10="urn:schemas-microsoft-com:office:word" xmlns:wp14="http://schemas.microsoft.com/office/word/2010/wordprocessingDrawing" xmlns:v="urn:schemas-microsoft-com:vml" xmlns:o="urn:schemas-microsoft-com:office:office" xmlns:mv="urn:schemas-microsoft-com:mac:vml" xmlns:mc="http://schemas.openxmlformats.org/markup-compatibility/2006" xmlns:mo="http://schemas.microsoft.com/office/mac/office/2008/main" xmlns:wpc="http://schemas.microsoft.com/office/word/2010/wordprocessingCanvas" xmlns="" val="0"/>
+                          <a14:useLocalDpi xmlns:a14="http://schemas.microsoft.com/office/drawing/2010/main" val="0"/>
                         </a:ext>
                       </a:extLst>
                     </a:blip>
@@ -9008,7 +9022,7 @@
           <w:noProof/>
         </w:rPr>
       </w:pPr>
-      <w:bookmarkStart w:id="20" w:name="_Toc276298773"/>
+      <w:bookmarkStart w:id="19" w:name="_Toc276298773"/>
       <w:r>
         <w:t xml:space="preserve">Figure </w:t>
       </w:r>
@@ -9034,7 +9048,7 @@
       <w:r>
         <w:t xml:space="preserve"> Mockup prototype for Search page</w:t>
       </w:r>
-      <w:bookmarkEnd w:id="20"/>
+      <w:bookmarkEnd w:id="19"/>
     </w:p>
     <w:p/>
     <w:p>
@@ -9064,10 +9078,10 @@
                     </pic:cNvPicPr>
                   </pic:nvPicPr>
                   <pic:blipFill>
-                    <a:blip r:embed="rId12">
+                    <a:blip r:embed="rId13">
                       <a:extLst>
                         <a:ext uri="{28A0092B-C50C-407E-A947-70E740481C1C}">
-                          <a14:useLocalDpi xmlns:a14="http://schemas.microsoft.com/office/drawing/2010/main" xmlns:wps="http://schemas.microsoft.com/office/word/2010/wordprocessingShape" xmlns:wpi="http://schemas.microsoft.com/office/word/2010/wordprocessingInk" xmlns:wpg="http://schemas.microsoft.com/office/word/2010/wordprocessingGroup" xmlns:w14="http://schemas.microsoft.com/office/word/2010/wordml" xmlns:w="http://schemas.openxmlformats.org/wordprocessingml/2006/main" xmlns:w10="urn:schemas-microsoft-com:office:word" xmlns:wp14="http://schemas.microsoft.com/office/word/2010/wordprocessingDrawing" xmlns:v="urn:schemas-microsoft-com:vml" xmlns:o="urn:schemas-microsoft-com:office:office" xmlns:mv="urn:schemas-microsoft-com:mac:vml" xmlns:mc="http://schemas.openxmlformats.org/markup-compatibility/2006" xmlns:mo="http://schemas.microsoft.com/office/mac/office/2008/main" xmlns:wpc="http://schemas.microsoft.com/office/word/2010/wordprocessingCanvas" xmlns="" val="0"/>
+                          <a14:useLocalDpi xmlns:a14="http://schemas.microsoft.com/office/drawing/2010/main" val="0"/>
                         </a:ext>
                       </a:extLst>
                     </a:blip>
@@ -9104,7 +9118,7 @@
           <w:noProof/>
         </w:rPr>
       </w:pPr>
-      <w:bookmarkStart w:id="21" w:name="_Toc276298774"/>
+      <w:bookmarkStart w:id="20" w:name="_Toc276298774"/>
       <w:r>
         <w:t xml:space="preserve">Figure </w:t>
       </w:r>
@@ -9136,7 +9150,7 @@
       <w:r>
         <w:t xml:space="preserve"> Page</w:t>
       </w:r>
-      <w:bookmarkEnd w:id="21"/>
+      <w:bookmarkEnd w:id="20"/>
     </w:p>
     <w:p/>
     <w:p/>
@@ -9150,57 +9164,73 @@
       <w:pPr>
         <w:pStyle w:val="Heading1"/>
       </w:pPr>
-      <w:bookmarkStart w:id="22" w:name="_Toc392872376"/>
-      <w:bookmarkStart w:id="23" w:name="_Toc276298877"/>
+      <w:bookmarkStart w:id="21" w:name="_Toc392872376"/>
+      <w:bookmarkStart w:id="22" w:name="_Toc276298877"/>
       <w:r>
         <w:lastRenderedPageBreak/>
         <w:t>Customer Requirements</w:t>
       </w:r>
+      <w:bookmarkEnd w:id="21"/>
       <w:bookmarkEnd w:id="22"/>
+    </w:p>
+    <w:p>
+      <w:pPr>
+        <w:spacing w:afterLines="200" w:after="480"/>
+        <w:rPr>
+          <w:rFonts w:cs="Times New Roman"/>
+          <w:szCs w:val="24"/>
+        </w:rPr>
+      </w:pPr>
+      <w:r>
+        <w:rPr>
+          <w:rFonts w:cs="Times New Roman"/>
+          <w:szCs w:val="24"/>
+        </w:rPr>
+        <w:t>The following</w:t>
+      </w:r>
+      <w:r>
+        <w:rPr>
+          <w:rFonts w:cs="Times New Roman"/>
+          <w:szCs w:val="24"/>
+        </w:rPr>
+        <w:t xml:space="preserve"> section covers the</w:t>
+      </w:r>
+      <w:r>
+        <w:rPr>
+          <w:rFonts w:cs="Times New Roman"/>
+          <w:szCs w:val="24"/>
+        </w:rPr>
+        <w:t xml:space="preserve"> requirements that the system shall provide to the user</w:t>
+      </w:r>
+      <w:r>
+        <w:rPr>
+          <w:rFonts w:cs="Times New Roman"/>
+          <w:szCs w:val="24"/>
+        </w:rPr>
+        <w:t>. The Outreach Storage</w:t>
+      </w:r>
+      <w:r>
+        <w:rPr>
+          <w:rFonts w:cs="Times New Roman"/>
+          <w:szCs w:val="24"/>
+        </w:rPr>
+        <w:t xml:space="preserve"> System will be a smart inventor</w:t>
+      </w:r>
+      <w:r>
+        <w:rPr>
+          <w:rFonts w:cs="Times New Roman"/>
+          <w:szCs w:val="24"/>
+        </w:rPr>
+        <w:t>y system capable of providing</w:t>
+      </w:r>
+      <w:bookmarkStart w:id="23" w:name="_GoBack"/>
       <w:bookmarkEnd w:id="23"/>
-    </w:p>
-    <w:p>
-      <w:pPr>
-        <w:spacing w:afterLines="200"/>
-        <w:rPr>
-          <w:rFonts w:cs="Times New Roman"/>
-          <w:szCs w:val="24"/>
-        </w:rPr>
-      </w:pPr>
-      <w:r>
-        <w:rPr>
-          <w:rFonts w:cs="Times New Roman"/>
-          <w:szCs w:val="24"/>
-        </w:rPr>
-        <w:t>The following</w:t>
-      </w:r>
-      <w:r>
-        <w:rPr>
-          <w:rFonts w:cs="Times New Roman"/>
-          <w:szCs w:val="24"/>
-        </w:rPr>
-        <w:t xml:space="preserve"> section covers the</w:t>
-      </w:r>
-      <w:r>
-        <w:rPr>
-          <w:rFonts w:cs="Times New Roman"/>
-          <w:szCs w:val="24"/>
-        </w:rPr>
-        <w:t xml:space="preserve"> requirements that the system shall provide to the user</w:t>
-      </w:r>
-      <w:r>
-        <w:rPr>
-          <w:rFonts w:cs="Times New Roman"/>
-          <w:szCs w:val="24"/>
-        </w:rPr>
-        <w:t>. The Outreach Storage</w:t>
-      </w:r>
-      <w:r>
-        <w:rPr>
-          <w:rFonts w:cs="Times New Roman"/>
-          <w:szCs w:val="24"/>
-        </w:rPr>
-        <w:t xml:space="preserve"> System will be a smart inventory system capable of providing real-time updates of the items in inventory </w:t>
+      <w:r>
+        <w:rPr>
+          <w:rFonts w:cs="Times New Roman"/>
+          <w:szCs w:val="24"/>
+        </w:rPr>
+        <w:t xml:space="preserve"> updates of the items in inventory </w:t>
       </w:r>
       <w:r>
         <w:rPr>
@@ -9233,7 +9263,7 @@
     </w:p>
     <w:p>
       <w:pPr>
-        <w:spacing w:afterLines="200"/>
+        <w:spacing w:afterLines="200" w:after="480"/>
         <w:rPr>
           <w:rFonts w:cs="Times New Roman"/>
           <w:szCs w:val="24"/>
@@ -9255,7 +9285,7 @@
           <w:ilvl w:val="0"/>
           <w:numId w:val="22"/>
         </w:numPr>
-        <w:spacing w:afterLines="200"/>
+        <w:spacing w:afterLines="200" w:after="480"/>
         <w:rPr>
           <w:rFonts w:cs="Times New Roman"/>
           <w:szCs w:val="24"/>
@@ -9487,7 +9517,7 @@
           <w:ilvl w:val="1"/>
           <w:numId w:val="22"/>
         </w:numPr>
-        <w:spacing w:afterLines="200"/>
+        <w:spacing w:afterLines="200" w:after="480"/>
         <w:rPr>
           <w:rFonts w:cs="Times New Roman"/>
           <w:b/>
@@ -9534,7 +9564,7 @@
           <w:ilvl w:val="1"/>
           <w:numId w:val="22"/>
         </w:numPr>
-        <w:spacing w:afterLines="200"/>
+        <w:spacing w:afterLines="200" w:after="480"/>
         <w:rPr>
           <w:rFonts w:cs="Times New Roman"/>
           <w:b/>
@@ -9597,7 +9627,7 @@
           <w:ilvl w:val="1"/>
           <w:numId w:val="22"/>
         </w:numPr>
-        <w:spacing w:afterLines="200"/>
+        <w:spacing w:afterLines="200" w:after="480"/>
         <w:rPr>
           <w:rFonts w:cs="Times New Roman"/>
           <w:b/>
@@ -9652,7 +9682,7 @@
           <w:ilvl w:val="1"/>
           <w:numId w:val="22"/>
         </w:numPr>
-        <w:spacing w:afterLines="200"/>
+        <w:spacing w:afterLines="200" w:after="480"/>
         <w:rPr>
           <w:rFonts w:cs="Times New Roman"/>
           <w:szCs w:val="24"/>
@@ -9727,7 +9757,7 @@
           <w:ilvl w:val="2"/>
           <w:numId w:val="22"/>
         </w:numPr>
-        <w:spacing w:afterLines="200"/>
+        <w:spacing w:afterLines="200" w:after="480"/>
         <w:rPr>
           <w:rFonts w:cs="Times New Roman"/>
           <w:szCs w:val="24"/>
@@ -9784,7 +9814,7 @@
           <w:ilvl w:val="2"/>
           <w:numId w:val="22"/>
         </w:numPr>
-        <w:spacing w:afterLines="200"/>
+        <w:spacing w:afterLines="200" w:after="480"/>
         <w:rPr>
           <w:rFonts w:cs="Times New Roman"/>
           <w:szCs w:val="24"/>
@@ -9920,7 +9950,7 @@
           <w:ilvl w:val="1"/>
           <w:numId w:val="22"/>
         </w:numPr>
-        <w:spacing w:afterLines="200"/>
+        <w:spacing w:afterLines="200" w:after="480"/>
         <w:rPr>
           <w:rFonts w:cs="Times New Roman"/>
           <w:szCs w:val="24"/>
@@ -9959,7 +9989,7 @@
     <w:p>
       <w:pPr>
         <w:pStyle w:val="ListParagraph"/>
-        <w:spacing w:afterLines="200"/>
+        <w:spacing w:afterLines="200" w:after="480"/>
         <w:rPr>
           <w:rFonts w:cs="Times New Roman"/>
           <w:szCs w:val="24"/>
@@ -9973,7 +10003,7 @@
           <w:ilvl w:val="0"/>
           <w:numId w:val="22"/>
         </w:numPr>
-        <w:spacing w:afterLines="200"/>
+        <w:spacing w:afterLines="200" w:after="480"/>
         <w:rPr>
           <w:rFonts w:cs="Times New Roman"/>
           <w:szCs w:val="24"/>
@@ -10233,7 +10263,7 @@
           <w:ilvl w:val="1"/>
           <w:numId w:val="22"/>
         </w:numPr>
-        <w:spacing w:afterLines="200"/>
+        <w:spacing w:afterLines="200" w:after="480"/>
         <w:rPr>
           <w:rFonts w:cs="Times New Roman"/>
           <w:b/>
@@ -10256,7 +10286,7 @@
           <w:ilvl w:val="1"/>
           <w:numId w:val="22"/>
         </w:numPr>
-        <w:spacing w:afterLines="200"/>
+        <w:spacing w:afterLines="200" w:after="480"/>
         <w:rPr>
           <w:rFonts w:cs="Times New Roman"/>
           <w:b/>
@@ -10338,7 +10368,7 @@
           <w:ilvl w:val="1"/>
           <w:numId w:val="22"/>
         </w:numPr>
-        <w:spacing w:afterLines="200"/>
+        <w:spacing w:afterLines="200" w:after="480"/>
         <w:rPr>
           <w:rFonts w:cs="Times New Roman"/>
           <w:b/>
@@ -10361,7 +10391,7 @@
           <w:ilvl w:val="1"/>
           <w:numId w:val="22"/>
         </w:numPr>
-        <w:spacing w:afterLines="200"/>
+        <w:spacing w:afterLines="200" w:after="480"/>
         <w:rPr>
           <w:rFonts w:cs="Times New Roman"/>
           <w:b/>
@@ -10421,7 +10451,7 @@
           <w:ilvl w:val="1"/>
           <w:numId w:val="22"/>
         </w:numPr>
-        <w:spacing w:afterLines="200"/>
+        <w:spacing w:afterLines="200" w:after="480"/>
         <w:rPr>
           <w:rFonts w:cs="Times New Roman"/>
           <w:szCs w:val="24"/>
@@ -10472,7 +10502,7 @@
           <w:ilvl w:val="2"/>
           <w:numId w:val="22"/>
         </w:numPr>
-        <w:spacing w:afterLines="200"/>
+        <w:spacing w:afterLines="200" w:after="480"/>
         <w:rPr>
           <w:rFonts w:cs="Times New Roman"/>
           <w:szCs w:val="24"/>
@@ -10508,7 +10538,7 @@
           <w:ilvl w:val="2"/>
           <w:numId w:val="22"/>
         </w:numPr>
-        <w:spacing w:afterLines="200"/>
+        <w:spacing w:afterLines="200" w:after="480"/>
         <w:rPr>
           <w:rFonts w:cs="Times New Roman"/>
           <w:szCs w:val="24"/>
@@ -10684,7 +10714,7 @@
           <w:ilvl w:val="1"/>
           <w:numId w:val="22"/>
         </w:numPr>
-        <w:spacing w:afterLines="200"/>
+        <w:spacing w:afterLines="200" w:after="480"/>
         <w:rPr>
           <w:rFonts w:cs="Times New Roman"/>
           <w:szCs w:val="24"/>
@@ -10731,7 +10761,7 @@
     <w:p>
       <w:pPr>
         <w:pStyle w:val="ListParagraph"/>
-        <w:spacing w:afterLines="200"/>
+        <w:spacing w:afterLines="200" w:after="480"/>
         <w:ind w:left="1440"/>
         <w:rPr>
           <w:rFonts w:cs="Times New Roman"/>
@@ -10746,7 +10776,7 @@
           <w:ilvl w:val="0"/>
           <w:numId w:val="22"/>
         </w:numPr>
-        <w:spacing w:afterLines="200"/>
+        <w:spacing w:afterLines="200" w:after="480"/>
         <w:rPr>
           <w:rFonts w:cs="Times New Roman"/>
           <w:szCs w:val="24"/>
@@ -10866,7 +10896,7 @@
           <w:ilvl w:val="1"/>
           <w:numId w:val="22"/>
         </w:numPr>
-        <w:spacing w:afterLines="200"/>
+        <w:spacing w:afterLines="200" w:after="480"/>
         <w:rPr>
           <w:rFonts w:cs="Times New Roman"/>
           <w:szCs w:val="24"/>
@@ -10924,7 +10954,7 @@
           <w:ilvl w:val="1"/>
           <w:numId w:val="22"/>
         </w:numPr>
-        <w:spacing w:afterLines="200"/>
+        <w:spacing w:afterLines="200" w:after="480"/>
         <w:rPr>
           <w:rFonts w:cs="Times New Roman"/>
           <w:szCs w:val="24"/>
@@ -11039,7 +11069,7 @@
           <w:ilvl w:val="1"/>
           <w:numId w:val="22"/>
         </w:numPr>
-        <w:spacing w:afterLines="200"/>
+        <w:spacing w:afterLines="200" w:after="480"/>
         <w:rPr>
           <w:rFonts w:cs="Times New Roman"/>
           <w:b/>
@@ -11085,7 +11115,7 @@
           <w:ilvl w:val="1"/>
           <w:numId w:val="22"/>
         </w:numPr>
-        <w:spacing w:afterLines="200"/>
+        <w:spacing w:afterLines="200" w:after="480"/>
         <w:rPr>
           <w:rFonts w:cs="Times New Roman"/>
           <w:b/>
@@ -11137,7 +11167,7 @@
           <w:ilvl w:val="1"/>
           <w:numId w:val="22"/>
         </w:numPr>
-        <w:spacing w:afterLines="200"/>
+        <w:spacing w:afterLines="200" w:after="480"/>
         <w:rPr>
           <w:rFonts w:cs="Times New Roman"/>
           <w:b/>
@@ -11175,7 +11205,7 @@
           <w:ilvl w:val="1"/>
           <w:numId w:val="22"/>
         </w:numPr>
-        <w:spacing w:afterLines="200"/>
+        <w:spacing w:afterLines="200" w:after="480"/>
         <w:rPr>
           <w:rFonts w:cs="Times New Roman"/>
           <w:b/>
@@ -11277,7 +11307,7 @@
           <w:ilvl w:val="1"/>
           <w:numId w:val="22"/>
         </w:numPr>
-        <w:spacing w:afterLines="200"/>
+        <w:spacing w:afterLines="200" w:after="480"/>
         <w:rPr>
           <w:rFonts w:cs="Times New Roman"/>
           <w:b/>
@@ -11318,7 +11348,7 @@
     <w:p>
       <w:pPr>
         <w:pStyle w:val="ListParagraph"/>
-        <w:spacing w:afterLines="200"/>
+        <w:spacing w:afterLines="200" w:after="480"/>
         <w:rPr>
           <w:rFonts w:cs="Times New Roman"/>
           <w:szCs w:val="24"/>
@@ -11332,7 +11362,7 @@
           <w:ilvl w:val="0"/>
           <w:numId w:val="22"/>
         </w:numPr>
-        <w:spacing w:afterLines="200"/>
+        <w:spacing w:afterLines="200" w:after="480"/>
         <w:rPr>
           <w:rFonts w:cs="Times New Roman"/>
           <w:szCs w:val="24"/>
@@ -11442,7 +11472,7 @@
     <w:p>
       <w:pPr>
         <w:pStyle w:val="ListParagraph"/>
-        <w:spacing w:afterLines="200"/>
+        <w:spacing w:afterLines="200" w:after="480"/>
         <w:rPr>
           <w:rFonts w:cs="Times New Roman"/>
           <w:szCs w:val="24"/>
@@ -11456,7 +11486,7 @@
           <w:ilvl w:val="0"/>
           <w:numId w:val="22"/>
         </w:numPr>
-        <w:spacing w:afterLines="200"/>
+        <w:spacing w:afterLines="200" w:after="480"/>
         <w:rPr>
           <w:rFonts w:cs="Times New Roman"/>
           <w:szCs w:val="24"/>
@@ -11513,7 +11543,7 @@
     </w:p>
     <w:p>
       <w:pPr>
-        <w:spacing w:afterLines="200"/>
+        <w:spacing w:afterLines="200" w:after="480"/>
         <w:rPr>
           <w:rFonts w:cs="Times New Roman"/>
           <w:szCs w:val="24"/>
@@ -11535,7 +11565,7 @@
           <w:ilvl w:val="0"/>
           <w:numId w:val="23"/>
         </w:numPr>
-        <w:spacing w:afterLines="200"/>
+        <w:spacing w:afterLines="200" w:after="480"/>
         <w:rPr>
           <w:rFonts w:cs="Times New Roman"/>
           <w:szCs w:val="24"/>
@@ -11852,7 +11882,7 @@
     <w:p>
       <w:pPr>
         <w:pStyle w:val="ListParagraph"/>
-        <w:spacing w:afterLines="200"/>
+        <w:spacing w:afterLines="200" w:after="480"/>
         <w:ind w:left="360"/>
         <w:rPr>
           <w:rFonts w:cs="Times New Roman"/>
@@ -11867,7 +11897,7 @@
           <w:ilvl w:val="0"/>
           <w:numId w:val="23"/>
         </w:numPr>
-        <w:spacing w:afterLines="200"/>
+        <w:spacing w:afterLines="200" w:after="480"/>
         <w:rPr>
           <w:rFonts w:cs="Times New Roman"/>
           <w:szCs w:val="24"/>
@@ -12076,7 +12106,7 @@
     <w:p>
       <w:pPr>
         <w:pStyle w:val="ListParagraph"/>
-        <w:spacing w:afterLines="200"/>
+        <w:spacing w:afterLines="200" w:after="480"/>
         <w:rPr>
           <w:rFonts w:cs="Times New Roman"/>
           <w:szCs w:val="24"/>
@@ -12090,7 +12120,7 @@
           <w:ilvl w:val="0"/>
           <w:numId w:val="23"/>
         </w:numPr>
-        <w:spacing w:afterLines="200"/>
+        <w:spacing w:afterLines="200" w:after="480"/>
         <w:rPr>
           <w:rFonts w:cs="Times New Roman"/>
           <w:szCs w:val="24"/>
@@ -12129,7 +12159,7 @@
     <w:p>
       <w:pPr>
         <w:pStyle w:val="ListParagraph"/>
-        <w:spacing w:afterLines="200"/>
+        <w:spacing w:afterLines="200" w:after="480"/>
         <w:ind w:left="360"/>
         <w:rPr>
           <w:rFonts w:cs="Times New Roman"/>
@@ -12144,7 +12174,7 @@
           <w:ilvl w:val="0"/>
           <w:numId w:val="23"/>
         </w:numPr>
-        <w:spacing w:afterLines="200"/>
+        <w:spacing w:afterLines="200" w:after="480"/>
         <w:rPr>
           <w:rFonts w:cs="Times New Roman"/>
           <w:szCs w:val="24"/>
@@ -12218,7 +12248,7 @@
     <w:p>
       <w:pPr>
         <w:pStyle w:val="ListParagraph"/>
-        <w:spacing w:afterLines="200"/>
+        <w:spacing w:afterLines="200" w:after="480"/>
         <w:ind w:left="360"/>
         <w:rPr>
           <w:rFonts w:cs="Times New Roman"/>
@@ -12233,7 +12263,7 @@
           <w:ilvl w:val="0"/>
           <w:numId w:val="23"/>
         </w:numPr>
-        <w:spacing w:afterLines="200"/>
+        <w:spacing w:afterLines="200" w:after="480"/>
         <w:rPr>
           <w:rFonts w:cs="Times New Roman"/>
           <w:szCs w:val="40"/>
@@ -12278,7 +12308,7 @@
     </w:p>
     <w:p>
       <w:pPr>
-        <w:spacing w:afterLines="200"/>
+        <w:spacing w:afterLines="200" w:after="480"/>
         <w:rPr>
           <w:rFonts w:cs="Times New Roman"/>
           <w:b/>
@@ -12301,7 +12331,7 @@
           <w:ilvl w:val="0"/>
           <w:numId w:val="34"/>
         </w:numPr>
-        <w:spacing w:afterLines="200"/>
+        <w:spacing w:afterLines="200" w:after="480"/>
         <w:rPr>
           <w:rFonts w:cs="Times New Roman"/>
           <w:b/>
@@ -12459,7 +12489,7 @@
     <w:p>
       <w:pPr>
         <w:pStyle w:val="ListParagraph"/>
-        <w:spacing w:afterLines="200"/>
+        <w:spacing w:afterLines="200" w:after="480"/>
         <w:ind w:left="1080"/>
         <w:rPr>
           <w:rFonts w:cs="Times New Roman"/>
@@ -12475,7 +12505,7 @@
           <w:ilvl w:val="0"/>
           <w:numId w:val="34"/>
         </w:numPr>
-        <w:spacing w:afterLines="200"/>
+        <w:spacing w:afterLines="200" w:after="480"/>
         <w:rPr>
           <w:rFonts w:cs="Times New Roman"/>
           <w:b/>
@@ -12507,7 +12537,7 @@
           <w:ilvl w:val="0"/>
           <w:numId w:val="34"/>
         </w:numPr>
-        <w:spacing w:afterLines="200"/>
+        <w:spacing w:afterLines="200" w:after="480"/>
         <w:rPr>
           <w:rFonts w:cs="Times New Roman"/>
           <w:b/>
@@ -12560,7 +12590,7 @@
           <w:ilvl w:val="0"/>
           <w:numId w:val="34"/>
         </w:numPr>
-        <w:spacing w:afterLines="200"/>
+        <w:spacing w:afterLines="200" w:after="480"/>
         <w:rPr>
           <w:rFonts w:cs="Times New Roman"/>
           <w:b/>
@@ -12592,7 +12622,7 @@
           <w:ilvl w:val="0"/>
           <w:numId w:val="34"/>
         </w:numPr>
-        <w:spacing w:afterLines="200"/>
+        <w:spacing w:afterLines="200" w:after="480"/>
         <w:rPr>
           <w:rFonts w:cs="Times New Roman"/>
           <w:b/>
@@ -19623,84 +19653,6 @@
             <wp:extent cx="5943600" cy="3470275"/>
             <wp:effectExtent l="0" t="0" r="0" b="0"/>
             <wp:docPr id="7" name="Picture 7"/>
-            <wp:cNvGraphicFramePr>
-              <a:graphicFrameLocks xmlns:a="http://schemas.openxmlformats.org/drawingml/2006/main" noChangeAspect="1"/>
-            </wp:cNvGraphicFramePr>
-            <a:graphic xmlns:a="http://schemas.openxmlformats.org/drawingml/2006/main">
-              <a:graphicData uri="http://schemas.openxmlformats.org/drawingml/2006/picture">
-                <pic:pic xmlns:pic="http://schemas.openxmlformats.org/drawingml/2006/picture">
-                  <pic:nvPicPr>
-                    <pic:cNvPr id="0" name=""/>
-                    <pic:cNvPicPr/>
-                  </pic:nvPicPr>
-                  <pic:blipFill>
-                    <a:blip r:embed="rId13"/>
-                    <a:stretch>
-                      <a:fillRect/>
-                    </a:stretch>
-                  </pic:blipFill>
-                  <pic:spPr>
-                    <a:xfrm>
-                      <a:off x="0" y="0"/>
-                      <a:ext cx="5943600" cy="3470275"/>
-                    </a:xfrm>
-                    <a:prstGeom prst="rect">
-                      <a:avLst/>
-                    </a:prstGeom>
-                  </pic:spPr>
-                </pic:pic>
-              </a:graphicData>
-            </a:graphic>
-          </wp:inline>
-        </w:drawing>
-      </w:r>
-    </w:p>
-    <w:p>
-      <w:pPr>
-        <w:pStyle w:val="Caption"/>
-      </w:pPr>
-      <w:bookmarkStart w:id="93" w:name="_Toc276298775"/>
-      <w:r>
-        <w:t xml:space="preserve">Figure </w:t>
-      </w:r>
-      <w:fldSimple w:instr=" STYLEREF 1 \s ">
-        <w:r>
-          <w:rPr>
-            <w:noProof/>
-          </w:rPr>
-          <w:t>10</w:t>
-        </w:r>
-      </w:fldSimple>
-      <w:r>
-        <w:noBreakHyphen/>
-      </w:r>
-      <w:fldSimple w:instr=" SEQ Figure \* ARABIC \s 1 ">
-        <w:r>
-          <w:rPr>
-            <w:noProof/>
-          </w:rPr>
-          <w:t>1</w:t>
-        </w:r>
-      </w:fldSimple>
-      <w:r>
-        <w:t xml:space="preserve"> Login and Registration System</w:t>
-      </w:r>
-      <w:bookmarkEnd w:id="93"/>
-    </w:p>
-    <w:p>
-      <w:pPr>
-        <w:keepNext/>
-      </w:pPr>
-      <w:r>
-        <w:rPr>
-          <w:noProof/>
-        </w:rPr>
-        <w:lastRenderedPageBreak/>
-        <w:drawing>
-          <wp:inline distT="0" distB="0" distL="0" distR="0">
-            <wp:extent cx="5257800" cy="4427220"/>
-            <wp:effectExtent l="0" t="0" r="0" b="0"/>
-            <wp:docPr id="6" name="Picture 6"/>
             <wp:cNvGraphicFramePr>
               <a:graphicFrameLocks xmlns:a="http://schemas.openxmlformats.org/drawingml/2006/main" noChangeAspect="1"/>
             </wp:cNvGraphicFramePr>
@@ -19720,7 +19672,7 @@
                   <pic:spPr>
                     <a:xfrm>
                       <a:off x="0" y="0"/>
-                      <a:ext cx="5257800" cy="4427220"/>
+                      <a:ext cx="5943600" cy="3470275"/>
                     </a:xfrm>
                     <a:prstGeom prst="rect">
                       <a:avLst/>
@@ -19737,7 +19689,7 @@
       <w:pPr>
         <w:pStyle w:val="Caption"/>
       </w:pPr>
-      <w:bookmarkStart w:id="94" w:name="_Toc276298776"/>
+      <w:bookmarkStart w:id="93" w:name="_Toc276298775"/>
       <w:r>
         <w:t xml:space="preserve">Figure </w:t>
       </w:r>
@@ -19757,13 +19709,13 @@
           <w:rPr>
             <w:noProof/>
           </w:rPr>
-          <w:t>2</w:t>
+          <w:t>1</w:t>
         </w:r>
       </w:fldSimple>
       <w:r>
-        <w:t xml:space="preserve"> Inventory check in /out system</w:t>
-      </w:r>
-      <w:bookmarkEnd w:id="94"/>
+        <w:t xml:space="preserve"> Login and Registration System</w:t>
+      </w:r>
+      <w:bookmarkEnd w:id="93"/>
     </w:p>
     <w:p>
       <w:pPr>
@@ -19776,9 +19728,9 @@
         <w:lastRenderedPageBreak/>
         <w:drawing>
           <wp:inline distT="0" distB="0" distL="0" distR="0">
-            <wp:extent cx="5943600" cy="3405505"/>
-            <wp:effectExtent l="0" t="0" r="0" b="4445"/>
-            <wp:docPr id="8" name="Picture 8"/>
+            <wp:extent cx="5257800" cy="4427220"/>
+            <wp:effectExtent l="0" t="0" r="0" b="0"/>
+            <wp:docPr id="6" name="Picture 6"/>
             <wp:cNvGraphicFramePr>
               <a:graphicFrameLocks xmlns:a="http://schemas.openxmlformats.org/drawingml/2006/main" noChangeAspect="1"/>
             </wp:cNvGraphicFramePr>
@@ -19798,6 +19750,84 @@
                   <pic:spPr>
                     <a:xfrm>
                       <a:off x="0" y="0"/>
+                      <a:ext cx="5257800" cy="4427220"/>
+                    </a:xfrm>
+                    <a:prstGeom prst="rect">
+                      <a:avLst/>
+                    </a:prstGeom>
+                  </pic:spPr>
+                </pic:pic>
+              </a:graphicData>
+            </a:graphic>
+          </wp:inline>
+        </w:drawing>
+      </w:r>
+    </w:p>
+    <w:p>
+      <w:pPr>
+        <w:pStyle w:val="Caption"/>
+      </w:pPr>
+      <w:bookmarkStart w:id="94" w:name="_Toc276298776"/>
+      <w:r>
+        <w:t xml:space="preserve">Figure </w:t>
+      </w:r>
+      <w:fldSimple w:instr=" STYLEREF 1 \s ">
+        <w:r>
+          <w:rPr>
+            <w:noProof/>
+          </w:rPr>
+          <w:t>10</w:t>
+        </w:r>
+      </w:fldSimple>
+      <w:r>
+        <w:noBreakHyphen/>
+      </w:r>
+      <w:fldSimple w:instr=" SEQ Figure \* ARABIC \s 1 ">
+        <w:r>
+          <w:rPr>
+            <w:noProof/>
+          </w:rPr>
+          <w:t>2</w:t>
+        </w:r>
+      </w:fldSimple>
+      <w:r>
+        <w:t xml:space="preserve"> Inventory check in /out system</w:t>
+      </w:r>
+      <w:bookmarkEnd w:id="94"/>
+    </w:p>
+    <w:p>
+      <w:pPr>
+        <w:keepNext/>
+      </w:pPr>
+      <w:r>
+        <w:rPr>
+          <w:noProof/>
+        </w:rPr>
+        <w:lastRenderedPageBreak/>
+        <w:drawing>
+          <wp:inline distT="0" distB="0" distL="0" distR="0">
+            <wp:extent cx="5943600" cy="3405505"/>
+            <wp:effectExtent l="0" t="0" r="0" b="4445"/>
+            <wp:docPr id="8" name="Picture 8"/>
+            <wp:cNvGraphicFramePr>
+              <a:graphicFrameLocks xmlns:a="http://schemas.openxmlformats.org/drawingml/2006/main" noChangeAspect="1"/>
+            </wp:cNvGraphicFramePr>
+            <a:graphic xmlns:a="http://schemas.openxmlformats.org/drawingml/2006/main">
+              <a:graphicData uri="http://schemas.openxmlformats.org/drawingml/2006/picture">
+                <pic:pic xmlns:pic="http://schemas.openxmlformats.org/drawingml/2006/picture">
+                  <pic:nvPicPr>
+                    <pic:cNvPr id="0" name=""/>
+                    <pic:cNvPicPr/>
+                  </pic:nvPicPr>
+                  <pic:blipFill>
+                    <a:blip r:embed="rId16"/>
+                    <a:stretch>
+                      <a:fillRect/>
+                    </a:stretch>
+                  </pic:blipFill>
+                  <pic:spPr>
+                    <a:xfrm>
+                      <a:off x="0" y="0"/>
                       <a:ext cx="5943600" cy="3405505"/>
                     </a:xfrm>
                     <a:prstGeom prst="rect">
@@ -20220,7 +20250,7 @@
           <w:insideV w:val="single" w:sz="8" w:space="0" w:color="000000"/>
         </w:tblBorders>
         <w:tblLayout w:type="fixed"/>
-        <w:tblLook w:val="0600"/>
+        <w:tblLook w:val="0600" w:firstRow="0" w:lastRow="0" w:firstColumn="0" w:lastColumn="0" w:noHBand="1" w:noVBand="1"/>
       </w:tblPr>
       <w:tblGrid>
         <w:gridCol w:w="2940"/>
@@ -20785,7 +20815,7 @@
           <w:insideV w:val="single" w:sz="8" w:space="0" w:color="000000"/>
         </w:tblBorders>
         <w:tblLayout w:type="fixed"/>
-        <w:tblLook w:val="0600"/>
+        <w:tblLook w:val="0600" w:firstRow="0" w:lastRow="0" w:firstColumn="0" w:lastColumn="0" w:noHBand="1" w:noVBand="1"/>
       </w:tblPr>
       <w:tblGrid>
         <w:gridCol w:w="3525"/>
@@ -21576,7 +21606,7 @@
           <w:insideV w:val="single" w:sz="8" w:space="0" w:color="000000"/>
         </w:tblBorders>
         <w:tblLayout w:type="fixed"/>
-        <w:tblLook w:val="0600"/>
+        <w:tblLook w:val="0600" w:firstRow="0" w:lastRow="0" w:firstColumn="0" w:lastColumn="0" w:noHBand="1" w:noVBand="1"/>
       </w:tblPr>
       <w:tblGrid>
         <w:gridCol w:w="3138"/>
@@ -22533,7 +22563,7 @@
           <w:insideV w:val="single" w:sz="8" w:space="0" w:color="000000"/>
         </w:tblBorders>
         <w:tblLayout w:type="fixed"/>
-        <w:tblLook w:val="0600"/>
+        <w:tblLook w:val="0600" w:firstRow="0" w:lastRow="0" w:firstColumn="0" w:lastColumn="0" w:noHBand="1" w:noVBand="1"/>
       </w:tblPr>
       <w:tblGrid>
         <w:gridCol w:w="3060"/>
@@ -22972,7 +23002,7 @@
           <w:insideV w:val="single" w:sz="8" w:space="0" w:color="000000"/>
         </w:tblBorders>
         <w:tblLayout w:type="fixed"/>
-        <w:tblLook w:val="0600"/>
+        <w:tblLook w:val="0600" w:firstRow="0" w:lastRow="0" w:firstColumn="0" w:lastColumn="0" w:noHBand="1" w:noVBand="1"/>
       </w:tblPr>
       <w:tblGrid>
         <w:gridCol w:w="2970"/>
@@ -23887,7 +23917,7 @@
         <w:tab/>
       </w:r>
       <w:r>
-        <w:t>Real-Time Crate</w:t>
+        <w:t>Crate</w:t>
       </w:r>
       <w:r>
         <w:t xml:space="preserve"> Containment Tracking</w:t>
@@ -23911,7 +23941,13 @@
         <w:rPr>
           <w:b w:val="0"/>
         </w:rPr>
-        <w:t>The system shall automatically track items contained within each individual crate in real time.</w:t>
+        <w:t>The system shall track items contained within eac</w:t>
+      </w:r>
+      <w:r>
+        <w:rPr>
+          <w:b w:val="0"/>
+        </w:rPr>
+        <w:t>h individual crate.</w:t>
       </w:r>
     </w:p>
     <w:p>
@@ -23931,7 +23967,19 @@
         <w:rPr>
           <w:b w:val="0"/>
         </w:rPr>
-        <w:t>Cost and Time. The budget that we have currently allocated is not enough to account for costs related to real time tracking, such sensors or other technology types. Also the time will not be enough for the team to implement this functionality, therefore the team agreed on i</w:t>
+        <w:t xml:space="preserve">Cost and Time. The budget that we have currently allocated is not enough to account for costs related to </w:t>
+      </w:r>
+      <w:r>
+        <w:rPr>
+          <w:b w:val="0"/>
+        </w:rPr>
+        <w:t xml:space="preserve">individual crate </w:t>
+      </w:r>
+      <w:r>
+        <w:rPr>
+          <w:b w:val="0"/>
+        </w:rPr>
+        <w:t>tracking, such sensors or other technology types. Also the time will not be enough for the team to implement this functionality, therefore the team agreed on i</w:t>
       </w:r>
       <w:r>
         <w:rPr>
@@ -24024,9 +24072,9 @@
       </w:r>
     </w:p>
     <w:sectPr>
-      <w:headerReference w:type="default" r:id="rId16"/>
-      <w:footerReference w:type="default" r:id="rId17"/>
-      <w:footerReference w:type="first" r:id="rId18"/>
+      <w:headerReference w:type="default" r:id="rId17"/>
+      <w:footerReference w:type="default" r:id="rId18"/>
+      <w:footerReference w:type="first" r:id="rId19"/>
       <w:pgSz w:w="12240" w:h="15840"/>
       <w:pgMar w:top="1440" w:right="1440" w:bottom="1440" w:left="1440" w:header="720" w:footer="720" w:gutter="0"/>
       <w:cols w:space="720"/>
@@ -24038,7 +24086,7 @@
 </file>
 
 <file path=word/endnotes.xml><?xml version="1.0" encoding="utf-8"?>
-<w:endnotes xmlns:ve="http://schemas.openxmlformats.org/markup-compatibility/2006" xmlns:o="urn:schemas-microsoft-com:office:office" xmlns:r="http://schemas.openxmlformats.org/officeDocument/2006/relationships" xmlns:m="http://schemas.openxmlformats.org/officeDocument/2006/math" xmlns:v="urn:schemas-microsoft-com:vml" xmlns:wp="http://schemas.openxmlformats.org/drawingml/2006/wordprocessingDrawing" xmlns:w10="urn:schemas-microsoft-com:office:word" xmlns:w="http://schemas.openxmlformats.org/wordprocessingml/2006/main" xmlns:wne="http://schemas.microsoft.com/office/word/2006/wordml">
+<w:endnotes xmlns:wpc="http://schemas.microsoft.com/office/word/2010/wordprocessingCanvas" xmlns:mc="http://schemas.openxmlformats.org/markup-compatibility/2006" xmlns:o="urn:schemas-microsoft-com:office:office" xmlns:r="http://schemas.openxmlformats.org/officeDocument/2006/relationships" xmlns:m="http://schemas.openxmlformats.org/officeDocument/2006/math" xmlns:v="urn:schemas-microsoft-com:vml" xmlns:wp14="http://schemas.microsoft.com/office/word/2010/wordprocessingDrawing" xmlns:wp="http://schemas.openxmlformats.org/drawingml/2006/wordprocessingDrawing" xmlns:w10="urn:schemas-microsoft-com:office:word" xmlns:w="http://schemas.openxmlformats.org/wordprocessingml/2006/main" xmlns:w14="http://schemas.microsoft.com/office/word/2010/wordml" xmlns:wpg="http://schemas.microsoft.com/office/word/2010/wordprocessingGroup" xmlns:wpi="http://schemas.microsoft.com/office/word/2010/wordprocessingInk" xmlns:wne="http://schemas.microsoft.com/office/word/2006/wordml" xmlns:wps="http://schemas.microsoft.com/office/word/2010/wordprocessingShape" mc:Ignorable="w14 wp14">
   <w:endnote w:type="separator" w:id="-1">
     <w:p>
       <w:pPr>
@@ -24063,7 +24111,7 @@
 </file>
 
 <file path=word/footer1.xml><?xml version="1.0" encoding="utf-8"?>
-<w:ftr xmlns:ve="http://schemas.openxmlformats.org/markup-compatibility/2006" xmlns:o="urn:schemas-microsoft-com:office:office" xmlns:r="http://schemas.openxmlformats.org/officeDocument/2006/relationships" xmlns:m="http://schemas.openxmlformats.org/officeDocument/2006/math" xmlns:v="urn:schemas-microsoft-com:vml" xmlns:wp="http://schemas.openxmlformats.org/drawingml/2006/wordprocessingDrawing" xmlns:w10="urn:schemas-microsoft-com:office:word" xmlns:w="http://schemas.openxmlformats.org/wordprocessingml/2006/main" xmlns:wne="http://schemas.microsoft.com/office/word/2006/wordml">
+<w:ftr xmlns:wpc="http://schemas.microsoft.com/office/word/2010/wordprocessingCanvas" xmlns:mc="http://schemas.openxmlformats.org/markup-compatibility/2006" xmlns:o="urn:schemas-microsoft-com:office:office" xmlns:r="http://schemas.openxmlformats.org/officeDocument/2006/relationships" xmlns:m="http://schemas.openxmlformats.org/officeDocument/2006/math" xmlns:v="urn:schemas-microsoft-com:vml" xmlns:wp14="http://schemas.microsoft.com/office/word/2010/wordprocessingDrawing" xmlns:wp="http://schemas.openxmlformats.org/drawingml/2006/wordprocessingDrawing" xmlns:w10="urn:schemas-microsoft-com:office:word" xmlns:w="http://schemas.openxmlformats.org/wordprocessingml/2006/main" xmlns:w14="http://schemas.microsoft.com/office/word/2010/wordml" xmlns:wpg="http://schemas.microsoft.com/office/word/2010/wordprocessingGroup" xmlns:wpi="http://schemas.microsoft.com/office/word/2010/wordprocessingInk" xmlns:wne="http://schemas.microsoft.com/office/word/2006/wordml" xmlns:wps="http://schemas.microsoft.com/office/word/2010/wordprocessingShape" mc:Ignorable="w14 wp14">
   <w:p>
     <w:pPr>
       <w:pStyle w:val="Footer"/>
@@ -24088,14 +24136,27 @@
         <w:r>
           <w:tab/>
         </w:r>
-        <w:fldSimple w:instr=" PAGE   \* MERGEFORMAT ">
-          <w:r>
-            <w:rPr>
-              <w:noProof/>
-            </w:rPr>
-            <w:t>16</w:t>
-          </w:r>
-        </w:fldSimple>
+        <w:r>
+          <w:fldChar w:fldCharType="begin"/>
+        </w:r>
+        <w:r>
+          <w:instrText xml:space="preserve"> PAGE   \* MERGEFORMAT </w:instrText>
+        </w:r>
+        <w:r>
+          <w:fldChar w:fldCharType="separate"/>
+        </w:r>
+        <w:r>
+          <w:rPr>
+            <w:noProof/>
+          </w:rPr>
+          <w:t>15</w:t>
+        </w:r>
+        <w:r>
+          <w:rPr>
+            <w:noProof/>
+          </w:rPr>
+          <w:fldChar w:fldCharType="end"/>
+        </w:r>
       </w:sdtContent>
     </w:sdt>
     <w:r>
@@ -24110,7 +24171,7 @@
 </file>
 
 <file path=word/footer2.xml><?xml version="1.0" encoding="utf-8"?>
-<w:ftr xmlns:ve="http://schemas.openxmlformats.org/markup-compatibility/2006" xmlns:o="urn:schemas-microsoft-com:office:office" xmlns:r="http://schemas.openxmlformats.org/officeDocument/2006/relationships" xmlns:m="http://schemas.openxmlformats.org/officeDocument/2006/math" xmlns:v="urn:schemas-microsoft-com:vml" xmlns:wp="http://schemas.openxmlformats.org/drawingml/2006/wordprocessingDrawing" xmlns:w10="urn:schemas-microsoft-com:office:word" xmlns:w="http://schemas.openxmlformats.org/wordprocessingml/2006/main" xmlns:wne="http://schemas.microsoft.com/office/word/2006/wordml">
+<w:ftr xmlns:wpc="http://schemas.microsoft.com/office/word/2010/wordprocessingCanvas" xmlns:mc="http://schemas.openxmlformats.org/markup-compatibility/2006" xmlns:o="urn:schemas-microsoft-com:office:office" xmlns:r="http://schemas.openxmlformats.org/officeDocument/2006/relationships" xmlns:m="http://schemas.openxmlformats.org/officeDocument/2006/math" xmlns:v="urn:schemas-microsoft-com:vml" xmlns:wp14="http://schemas.microsoft.com/office/word/2010/wordprocessingDrawing" xmlns:wp="http://schemas.openxmlformats.org/drawingml/2006/wordprocessingDrawing" xmlns:w10="urn:schemas-microsoft-com:office:word" xmlns:w="http://schemas.openxmlformats.org/wordprocessingml/2006/main" xmlns:w14="http://schemas.microsoft.com/office/word/2010/wordml" xmlns:wpg="http://schemas.microsoft.com/office/word/2010/wordprocessingGroup" xmlns:wpi="http://schemas.microsoft.com/office/word/2010/wordprocessingInk" xmlns:wne="http://schemas.microsoft.com/office/word/2006/wordml" xmlns:wps="http://schemas.microsoft.com/office/word/2010/wordprocessingShape" mc:Ignorable="w14 wp14">
   <w:p>
     <w:pPr>
       <w:pStyle w:val="Footer"/>
@@ -24132,7 +24193,7 @@
 </file>
 
 <file path=word/footnotes.xml><?xml version="1.0" encoding="utf-8"?>
-<w:footnotes xmlns:ve="http://schemas.openxmlformats.org/markup-compatibility/2006" xmlns:o="urn:schemas-microsoft-com:office:office" xmlns:r="http://schemas.openxmlformats.org/officeDocument/2006/relationships" xmlns:m="http://schemas.openxmlformats.org/officeDocument/2006/math" xmlns:v="urn:schemas-microsoft-com:vml" xmlns:wp="http://schemas.openxmlformats.org/drawingml/2006/wordprocessingDrawing" xmlns:w10="urn:schemas-microsoft-com:office:word" xmlns:w="http://schemas.openxmlformats.org/wordprocessingml/2006/main" xmlns:wne="http://schemas.microsoft.com/office/word/2006/wordml">
+<w:footnotes xmlns:wpc="http://schemas.microsoft.com/office/word/2010/wordprocessingCanvas" xmlns:mc="http://schemas.openxmlformats.org/markup-compatibility/2006" xmlns:o="urn:schemas-microsoft-com:office:office" xmlns:r="http://schemas.openxmlformats.org/officeDocument/2006/relationships" xmlns:m="http://schemas.openxmlformats.org/officeDocument/2006/math" xmlns:v="urn:schemas-microsoft-com:vml" xmlns:wp14="http://schemas.microsoft.com/office/word/2010/wordprocessingDrawing" xmlns:wp="http://schemas.openxmlformats.org/drawingml/2006/wordprocessingDrawing" xmlns:w10="urn:schemas-microsoft-com:office:word" xmlns:w="http://schemas.openxmlformats.org/wordprocessingml/2006/main" xmlns:w14="http://schemas.microsoft.com/office/word/2010/wordml" xmlns:wpg="http://schemas.microsoft.com/office/word/2010/wordprocessingGroup" xmlns:wpi="http://schemas.microsoft.com/office/word/2010/wordprocessingInk" xmlns:wne="http://schemas.microsoft.com/office/word/2006/wordml" xmlns:wps="http://schemas.microsoft.com/office/word/2010/wordprocessingShape" mc:Ignorable="w14 wp14">
   <w:footnote w:type="separator" w:id="-1">
     <w:p>
       <w:pPr>
@@ -24157,7 +24218,7 @@
 </file>
 
 <file path=word/header1.xml><?xml version="1.0" encoding="utf-8"?>
-<w:hdr xmlns:ve="http://schemas.openxmlformats.org/markup-compatibility/2006" xmlns:o="urn:schemas-microsoft-com:office:office" xmlns:r="http://schemas.openxmlformats.org/officeDocument/2006/relationships" xmlns:m="http://schemas.openxmlformats.org/officeDocument/2006/math" xmlns:v="urn:schemas-microsoft-com:vml" xmlns:wp="http://schemas.openxmlformats.org/drawingml/2006/wordprocessingDrawing" xmlns:w10="urn:schemas-microsoft-com:office:word" xmlns:w="http://schemas.openxmlformats.org/wordprocessingml/2006/main" xmlns:wne="http://schemas.microsoft.com/office/word/2006/wordml">
+<w:hdr xmlns:wpc="http://schemas.microsoft.com/office/word/2010/wordprocessingCanvas" xmlns:mc="http://schemas.openxmlformats.org/markup-compatibility/2006" xmlns:o="urn:schemas-microsoft-com:office:office" xmlns:r="http://schemas.openxmlformats.org/officeDocument/2006/relationships" xmlns:m="http://schemas.openxmlformats.org/officeDocument/2006/math" xmlns:v="urn:schemas-microsoft-com:vml" xmlns:wp14="http://schemas.microsoft.com/office/word/2010/wordprocessingDrawing" xmlns:wp="http://schemas.openxmlformats.org/drawingml/2006/wordprocessingDrawing" xmlns:w10="urn:schemas-microsoft-com:office:word" xmlns:w="http://schemas.openxmlformats.org/wordprocessingml/2006/main" xmlns:w14="http://schemas.microsoft.com/office/word/2010/wordml" xmlns:wpg="http://schemas.microsoft.com/office/word/2010/wordprocessingGroup" xmlns:wpi="http://schemas.microsoft.com/office/word/2010/wordprocessingInk" xmlns:wne="http://schemas.microsoft.com/office/word/2006/wordml" xmlns:wps="http://schemas.microsoft.com/office/word/2010/wordprocessingShape" mc:Ignorable="w14 wp14">
   <w:p>
     <w:pPr>
       <w:pStyle w:val="Header"/>
@@ -24182,7 +24243,7 @@
 </file>
 
 <file path=word/numbering.xml><?xml version="1.0" encoding="utf-8"?>
-<w:numbering xmlns:ve="http://schemas.openxmlformats.org/markup-compatibility/2006" xmlns:o="urn:schemas-microsoft-com:office:office" xmlns:r="http://schemas.openxmlformats.org/officeDocument/2006/relationships" xmlns:m="http://schemas.openxmlformats.org/officeDocument/2006/math" xmlns:v="urn:schemas-microsoft-com:vml" xmlns:wp="http://schemas.openxmlformats.org/drawingml/2006/wordprocessingDrawing" xmlns:w10="urn:schemas-microsoft-com:office:word" xmlns:w="http://schemas.openxmlformats.org/wordprocessingml/2006/main" xmlns:wne="http://schemas.microsoft.com/office/word/2006/wordml">
+<w:numbering xmlns:wpc="http://schemas.microsoft.com/office/word/2010/wordprocessingCanvas" xmlns:mc="http://schemas.openxmlformats.org/markup-compatibility/2006" xmlns:o="urn:schemas-microsoft-com:office:office" xmlns:r="http://schemas.openxmlformats.org/officeDocument/2006/relationships" xmlns:m="http://schemas.openxmlformats.org/officeDocument/2006/math" xmlns:v="urn:schemas-microsoft-com:vml" xmlns:wp14="http://schemas.microsoft.com/office/word/2010/wordprocessingDrawing" xmlns:wp="http://schemas.openxmlformats.org/drawingml/2006/wordprocessingDrawing" xmlns:w10="urn:schemas-microsoft-com:office:word" xmlns:w="http://schemas.openxmlformats.org/wordprocessingml/2006/main" xmlns:w14="http://schemas.microsoft.com/office/word/2010/wordml" xmlns:wpg="http://schemas.microsoft.com/office/word/2010/wordprocessingGroup" xmlns:wpi="http://schemas.microsoft.com/office/word/2010/wordprocessingInk" xmlns:wne="http://schemas.microsoft.com/office/word/2006/wordml" xmlns:wps="http://schemas.microsoft.com/office/word/2010/wordprocessingShape" mc:Ignorable="w14 wp14">
   <w:abstractNum w:abstractNumId="0">
     <w:nsid w:val="00000001"/>
     <w:multiLevelType w:val="multilevel"/>
@@ -27699,7 +27760,7 @@
 </file>
 
 <file path=word/styles.xml><?xml version="1.0" encoding="utf-8"?>
-<w:styles xmlns:r="http://schemas.openxmlformats.org/officeDocument/2006/relationships" xmlns:w="http://schemas.openxmlformats.org/wordprocessingml/2006/main">
+<w:styles xmlns:mc="http://schemas.openxmlformats.org/markup-compatibility/2006" xmlns:r="http://schemas.openxmlformats.org/officeDocument/2006/relationships" xmlns:w="http://schemas.openxmlformats.org/wordprocessingml/2006/main" xmlns:w14="http://schemas.microsoft.com/office/word/2010/wordml" mc:Ignorable="w14">
   <w:docDefaults>
     <w:rPrDefault>
       <w:rPr>
@@ -27975,7 +28036,6 @@
     <w:uiPriority w:val="99"/>
     <w:semiHidden/>
     <w:unhideWhenUsed/>
-    <w:qFormat/>
     <w:tblPr>
       <w:tblInd w:w="0" w:type="dxa"/>
       <w:tblCellMar>
@@ -28561,7 +28621,7 @@
 </file>
 
 <file path=word/stylesWithEffects.xml><?xml version="1.0" encoding="utf-8"?>
-<w:styles xmlns:wpc="http://schemas.microsoft.com/office/word/2010/wordprocessingCanvas" xmlns:mo="http://schemas.microsoft.com/office/mac/office/2008/main" xmlns:mc="http://schemas.openxmlformats.org/markup-compatibility/2006" xmlns:mv="urn:schemas-microsoft-com:mac:vml" xmlns:o="urn:schemas-microsoft-com:office:office" xmlns:r="http://schemas.openxmlformats.org/officeDocument/2006/relationships" xmlns:m="http://schemas.openxmlformats.org/officeDocument/2006/math" xmlns:v="urn:schemas-microsoft-com:vml" xmlns:wp14="http://schemas.microsoft.com/office/word/2010/wordprocessingDrawing" xmlns:wp="http://schemas.openxmlformats.org/drawingml/2006/wordprocessingDrawing" xmlns:w10="urn:schemas-microsoft-com:office:word" xmlns:w="http://schemas.openxmlformats.org/wordprocessingml/2006/main" xmlns:w14="http://schemas.microsoft.com/office/word/2010/wordml" xmlns:wpg="http://schemas.microsoft.com/office/word/2010/wordprocessingGroup" xmlns:wpi="http://schemas.microsoft.com/office/word/2010/wordprocessingInk" xmlns:wne="http://schemas.microsoft.com/office/word/2006/wordml" xmlns:wps="http://schemas.microsoft.com/office/word/2010/wordprocessingShape" mc:Ignorable="w14 wp14">
+<w:styles xmlns:wpc="http://schemas.microsoft.com/office/word/2010/wordprocessingCanvas" xmlns:mc="http://schemas.openxmlformats.org/markup-compatibility/2006" xmlns:o="urn:schemas-microsoft-com:office:office" xmlns:r="http://schemas.openxmlformats.org/officeDocument/2006/relationships" xmlns:m="http://schemas.openxmlformats.org/officeDocument/2006/math" xmlns:v="urn:schemas-microsoft-com:vml" xmlns:wp14="http://schemas.microsoft.com/office/word/2010/wordprocessingDrawing" xmlns:wp="http://schemas.openxmlformats.org/drawingml/2006/wordprocessingDrawing" xmlns:w10="urn:schemas-microsoft-com:office:word" xmlns:w="http://schemas.openxmlformats.org/wordprocessingml/2006/main" xmlns:w14="http://schemas.microsoft.com/office/word/2010/wordml" xmlns:wpg="http://schemas.microsoft.com/office/word/2010/wordprocessingGroup" xmlns:wpi="http://schemas.microsoft.com/office/word/2010/wordprocessingInk" xmlns:wne="http://schemas.microsoft.com/office/word/2006/wordml" xmlns:wps="http://schemas.microsoft.com/office/word/2010/wordprocessingShape" mc:Ignorable="w14 wp14">
   <w:docDefaults>
     <w:rPrDefault>
       <w:rPr>
@@ -28577,7 +28637,7 @@
       </w:pPr>
     </w:pPrDefault>
   </w:docDefaults>
-  <w:latentStyles w:defLockedState="0" w:defUIPriority="99" w:defSemiHidden="1" w:defUnhideWhenUsed="1" w:defQFormat="0" w:count="276">
+  <w:latentStyles w:defLockedState="0" w:defUIPriority="99" w:defSemiHidden="1" w:defUnhideWhenUsed="1" w:defQFormat="0" w:count="267">
     <w:lsdException w:name="Normal" w:semiHidden="0" w:uiPriority="0" w:unhideWhenUsed="0" w:qFormat="1"/>
     <w:lsdException w:name="heading 1" w:semiHidden="0" w:uiPriority="9" w:unhideWhenUsed="0" w:qFormat="1"/>
     <w:lsdException w:name="heading 2" w:uiPriority="9" w:qFormat="1"/>
@@ -29710,7 +29770,7 @@
 </file>
 
 <file path=customXml/itemProps1.xml><?xml version="1.0" encoding="utf-8"?>
-<ds:datastoreItem xmlns:ds="http://schemas.openxmlformats.org/officeDocument/2006/customXml" ds:itemID="{1010BD90-7F51-4A8F-9CC3-17E579EFB325}">
+<ds:datastoreItem xmlns:ds="http://schemas.openxmlformats.org/officeDocument/2006/customXml" ds:itemID="{12E177E7-10C8-49B4-AE63-2130EC93FB64}">
   <ds:schemaRefs>
     <ds:schemaRef ds:uri="http://schemas.openxmlformats.org/officeDocument/2006/bibliography"/>
   </ds:schemaRefs>

</xml_diff>